<commit_message>
Add renv library and update results outputs
Add a vendored renv library (.Rlib/renv) with binaries, docs, help, and resources; add Rprofile. Add many Results artifacts (figures, model-diagrams, CSV/MD diagnostics, cohort flow summary, factor diagnostics) and update/replace numerous existing result figure files. Update AGENTS.MD, code drafts, diagnostics script and several Result documents (tables, codebook). Remove several obsolete/old figure files and an outdated Results/Tables.docx. These changes checkpoint the environment and refresh analysis outputs and visuals.
</commit_message>
<xml_diff>
--- a/Results/Table1_ABG_VBG.docx
+++ b/Results/Table1_ABG_VBG.docx
@@ -25,7 +25,7 @@
         <w:ind w:left="60" w:right="60" w:firstLine="0" w:firstLineChars="0"/>
       </w:pPr>
       <w:r>
-        <w:t xml:space="preserve">Table 1A: ABG cohorts</w:t>
+        <w:t xml:space="preserve">ABG cohorts</w:t>
       </w:r>
     </w:p>
     <w:tbl xmlns:a="http://schemas.openxmlformats.org/drawingml/2006/main" xmlns:pic="http://schemas.openxmlformats.org/drawingml/2006/picture">
@@ -37,7 +37,7 @@
       </w:tblPr>
       <w:tr>
         <w:trPr>
-          <w:trHeight w:val="811" w:hRule="auto"/>
+          <w:trHeight w:val="768" w:hRule="auto"/>
           <w:tblHeader/>
         </w:trPr>
         header 1
@@ -184,7 +184,7 @@
                 <w:szCs w:val="16"/>
                 <w:color w:val="000000"/>
               </w:rPr>
-              <w:t xml:space="preserve">N = 328,044</w:t>
+              <w:t xml:space="preserve">N = 39,461</w:t>
             </w:r>
             <w:r>
               <w:rPr>
@@ -252,7 +252,7 @@
                 <w:szCs w:val="16"/>
                 <w:color w:val="000000"/>
               </w:rPr>
-              <w:t xml:space="preserve">ABG_NoHypercapnia</w:t>
+              <w:t xml:space="preserve">ABG</w:t>
             </w:r>
             <w:r>
               <w:rPr>
@@ -291,114 +291,7 @@
                 <w:szCs w:val="16"/>
                 <w:color w:val="000000"/>
               </w:rPr>
-              <w:t xml:space="preserve">N = 129,429</w:t>
-            </w:r>
-            <w:r>
-              <w:rPr>
-                <w:rFonts w:ascii="Helvetica" w:hAnsi="Helvetica" w:eastAsia="Helvetica" w:cs="Helvetica"/>
-                <w:i w:val="false"/>
-                <w:b w:val="false"/>
-                <w:u w:val="none"/>
-                <w:strike w:val="false"/>
-                <w:vertAlign w:val="superscript"/>
-                <w:sz w:val="16"/>
-                <w:szCs w:val="16"/>
-                <w:color w:val="000000"/>
-              </w:rPr>
-              <w:t xml:space="preserve">1</w:t>
-            </w:r>
-          </w:p>
-        </w:tc>
-        <w:tc>
-          <w:tcPr>
-            <w:tcBorders>
-              <w:bottom w:val="single" w:sz="8" w:space="0" w:color="000000"/>
-              <w:top w:val="single" w:sz="8" w:space="0" w:color="000000"/>
-              <w:left w:val="none" w:sz="0" w:space="0" w:color="000000"/>
-              <w:right w:val="none" w:sz="0" w:space="0" w:color="000000"/>
-            </w:tcBorders>
-            <w:shd w:val="clear" w:color="auto" w:fill="FFFFFF"/>
-            <w:tcMar>
-              <w:top w:w="0" w:type="dxa"/>
-              <w:bottom w:w="0" w:type="dxa"/>
-              <w:left w:w="0" w:type="dxa"/>
-              <w:right w:w="0" w:type="dxa"/>
-            </w:tcMar>
-            <w:vAlign w:val="center"/>
-          </w:tcPr>
-          <w:p>
-            <w:pPr>
-              <w:jc w:val="center"/>
-              <w:pBdr>
-                <w:bottom w:val="none" w:sz="0" w:space="0" w:color="000000"/>
-                <w:top w:val="none" w:sz="0" w:space="0" w:color="000000"/>
-                <w:left w:val="none" w:sz="0" w:space="0" w:color="000000"/>
-                <w:right w:val="none" w:sz="0" w:space="0" w:color="000000"/>
-              </w:pBdr>
-              <w:spacing w:after="0" w:before="0" w:line="240"/>
-              <w:ind w:left="100" w:right="100" w:firstLine="0" w:firstLineChars="0"/>
-              <w:rPr>
-                <w:rFonts w:ascii="Helvetica" w:hAnsi="Helvetica" w:eastAsia="Helvetica" w:cs="Helvetica"/>
-                <w:i w:val="false"/>
-                <w:b w:val="false"/>
-                <w:u w:val="none"/>
-                <w:strike w:val="false"/>
-                <w:sz w:val="16"/>
-                <w:szCs w:val="16"/>
-                <w:color w:val="000000"/>
-              </w:rPr>
-            </w:pPr>
-            <w:r>
-              <w:rPr>
-                <w:rFonts w:ascii="Helvetica" w:hAnsi="Helvetica" w:eastAsia="Helvetica" w:cs="Helvetica"/>
-                <w:i w:val="false"/>
-                <w:b w:val="true"/>
-                <w:u w:val="none"/>
-                <w:strike w:val="false"/>
-                <w:sz w:val="16"/>
-                <w:szCs w:val="16"/>
-                <w:color w:val="000000"/>
-              </w:rPr>
-              <w:t xml:space="preserve">ABG_Hypercapnia</w:t>
-            </w:r>
-            <w:r>
-              <w:rPr>
-                <w:rFonts w:ascii="Helvetica" w:hAnsi="Helvetica" w:eastAsia="Helvetica" w:cs="Helvetica"/>
-                <w:i w:val="false"/>
-                <w:b w:val="false"/>
-                <w:u w:val="none"/>
-                <w:strike w:val="false"/>
-                <w:sz w:val="16"/>
-                <w:szCs w:val="16"/>
-                <w:color w:val="000000"/>
-              </w:rPr>
-              <w:t xml:space="preserve">  </w:t>
-            </w:r>
-            <w:r>
-              <w:rPr>
-                <w:rFonts w:ascii="Helvetica" w:hAnsi="Helvetica" w:eastAsia="Helvetica" w:cs="Helvetica"/>
-                <w:i w:val="false"/>
-                <w:b w:val="false"/>
-                <w:u w:val="none"/>
-                <w:strike w:val="false"/>
-                <w:sz w:val="16"/>
-                <w:szCs w:val="16"/>
-                <w:color w:val="000000"/>
-              </w:rPr>
-              <w:br/>
-            </w:r>
-            <w:r>
-              <w:rPr>
-                <w:rFonts w:ascii="Helvetica" w:hAnsi="Helvetica" w:eastAsia="Helvetica" w:cs="Helvetica"/>
-                <w:i w:val="false"/>
-                <w:b w:val="false"/>
-                <w:u w:val="none"/>
-                <w:strike w:val="false"/>
-                <w:sz w:val="16"/>
-                <w:szCs w:val="16"/>
-                <w:color w:val="000000"/>
-              </w:rPr>
-              <w:t xml:space="preserve">N = 57,813</w:t>
+              <w:t xml:space="preserve">N = 22,341</w:t>
             </w:r>
             <w:r>
               <w:rPr>
@@ -472,7 +365,7 @@
                 <w:szCs w:val="16"/>
                 <w:color w:val="000000"/>
               </w:rPr>
-              <w:t xml:space="preserve">Age (years)</w:t>
+              <w:t xml:space="preserve">age_at_encounter</w:t>
             </w:r>
           </w:p>
         </w:tc>
@@ -526,7 +419,7 @@
                 <w:szCs w:val="16"/>
                 <w:color w:val="000000"/>
               </w:rPr>
-              <w:t xml:space="preserve">58.1 ± 18.1; 0.0/328,044.0 missing (0.0%)</w:t>
+              <w:t xml:space="preserve">58.2 ± 18.1; 0.0/39,461.0 missing (0.0%)</w:t>
             </w:r>
           </w:p>
         </w:tc>
@@ -580,68 +473,14 @@
                 <w:szCs w:val="16"/>
                 <w:color w:val="000000"/>
               </w:rPr>
-              <w:t xml:space="preserve">60.8 ± 17.1; 0.0/129,429.0 missing (0.0%)</w:t>
-            </w:r>
-          </w:p>
-        </w:tc>
-        <w:tc>
-          <w:tcPr>
-            <w:tcBorders>
-              <w:bottom w:val="none" w:sz="0" w:space="0" w:color="000000"/>
-              <w:top w:val="single" w:sz="8" w:space="0" w:color="000000"/>
-              <w:left w:val="none" w:sz="0" w:space="0" w:color="000000"/>
-              <w:right w:val="none" w:sz="0" w:space="0" w:color="000000"/>
-            </w:tcBorders>
-            <w:shd w:val="clear" w:color="auto" w:fill="FFFFFF"/>
-            <w:tcMar>
-              <w:top w:w="0" w:type="dxa"/>
-              <w:bottom w:w="0" w:type="dxa"/>
-              <w:left w:w="0" w:type="dxa"/>
-              <w:right w:w="0" w:type="dxa"/>
-            </w:tcMar>
-            <w:vAlign w:val="top"/>
-          </w:tcPr>
-          <w:p>
-            <w:pPr>
-              <w:jc w:val="center"/>
-              <w:pBdr>
-                <w:bottom w:val="none" w:sz="0" w:space="0" w:color="000000"/>
-                <w:top w:val="none" w:sz="0" w:space="0" w:color="000000"/>
-                <w:left w:val="none" w:sz="0" w:space="0" w:color="000000"/>
-                <w:right w:val="none" w:sz="0" w:space="0" w:color="000000"/>
-              </w:pBdr>
-              <w:spacing w:after="0" w:before="0" w:line="240"/>
-              <w:ind w:left="100" w:right="100" w:firstLine="0" w:firstLineChars="0"/>
-              <w:rPr>
-                <w:rFonts w:ascii="Helvetica" w:hAnsi="Helvetica" w:eastAsia="Helvetica" w:cs="Helvetica"/>
-                <w:i w:val="false"/>
-                <w:b w:val="false"/>
-                <w:u w:val="none"/>
-                <w:strike w:val="false"/>
-                <w:sz w:val="16"/>
-                <w:szCs w:val="16"/>
-                <w:color w:val="000000"/>
-              </w:rPr>
-            </w:pPr>
-            <w:r>
-              <w:rPr>
-                <w:rFonts w:ascii="Helvetica" w:hAnsi="Helvetica" w:eastAsia="Helvetica" w:cs="Helvetica"/>
-                <w:i w:val="false"/>
-                <w:b w:val="false"/>
-                <w:u w:val="none"/>
-                <w:strike w:val="false"/>
-                <w:sz w:val="16"/>
-                <w:szCs w:val="16"/>
-                <w:color w:val="000000"/>
-              </w:rPr>
-              <w:t xml:space="preserve">62.1 ± 16.4; 0.0/57,813.0 missing (0.0%)</w:t>
+              <w:t xml:space="preserve">61.2 ± 16.9; 0.0/22,341.0 missing (0.0%)</w:t>
             </w:r>
           </w:p>
         </w:tc>
       </w:tr>
       <w:tr>
         <w:trPr>
-          <w:trHeight w:val="621" w:hRule="auto"/>
+          <w:trHeight w:val="620" w:hRule="auto"/>
         </w:trPr>
         body 2
         <w:tc>
@@ -694,7 +533,7 @@
                 <w:szCs w:val="16"/>
                 <w:color w:val="000000"/>
               </w:rPr>
-              <w:t xml:space="preserve">Current BMI kg/m2</w:t>
+              <w:t xml:space="preserve">curr_bmi</w:t>
             </w:r>
           </w:p>
         </w:tc>
@@ -748,7 +587,7 @@
                 <w:szCs w:val="16"/>
                 <w:color w:val="000000"/>
               </w:rPr>
-              <w:t xml:space="preserve">32.3 ± 8.7; 184,223.0/328,044.0 missing (56.2%)</w:t>
+              <w:t xml:space="preserve">32.3 ± 8.7; 22,225.0/39,461.0 missing (56.3%)</w:t>
             </w:r>
           </w:p>
         </w:tc>
@@ -802,61 +641,7 @@
                 <w:szCs w:val="16"/>
                 <w:color w:val="000000"/>
               </w:rPr>
-              <w:t xml:space="preserve">28.6 ± 6.9; 75,826.0/129,429.0 missing (58.6%)</w:t>
-            </w:r>
-          </w:p>
-        </w:tc>
-        <w:tc>
-          <w:tcPr>
-            <w:tcBorders>
-              <w:bottom w:val="none" w:sz="0" w:space="0" w:color="000000"/>
-              <w:top w:val="none" w:sz="0" w:space="0" w:color="000000"/>
-              <w:left w:val="none" w:sz="0" w:space="0" w:color="000000"/>
-              <w:right w:val="none" w:sz="0" w:space="0" w:color="000000"/>
-            </w:tcBorders>
-            <w:shd w:val="clear" w:color="auto" w:fill="FFFFFF"/>
-            <w:tcMar>
-              <w:top w:w="0" w:type="dxa"/>
-              <w:bottom w:w="0" w:type="dxa"/>
-              <w:left w:w="0" w:type="dxa"/>
-              <w:right w:w="0" w:type="dxa"/>
-            </w:tcMar>
-            <w:vAlign w:val="top"/>
-          </w:tcPr>
-          <w:p>
-            <w:pPr>
-              <w:jc w:val="center"/>
-              <w:pBdr>
-                <w:bottom w:val="none" w:sz="0" w:space="0" w:color="000000"/>
-                <w:top w:val="none" w:sz="0" w:space="0" w:color="000000"/>
-                <w:left w:val="none" w:sz="0" w:space="0" w:color="000000"/>
-                <w:right w:val="none" w:sz="0" w:space="0" w:color="000000"/>
-              </w:pBdr>
-              <w:spacing w:after="0" w:before="0" w:line="240"/>
-              <w:ind w:left="100" w:right="100" w:firstLine="0" w:firstLineChars="0"/>
-              <w:rPr>
-                <w:rFonts w:ascii="Helvetica" w:hAnsi="Helvetica" w:eastAsia="Helvetica" w:cs="Helvetica"/>
-                <w:i w:val="false"/>
-                <w:b w:val="false"/>
-                <w:u w:val="none"/>
-                <w:strike w:val="false"/>
-                <w:sz w:val="16"/>
-                <w:szCs w:val="16"/>
-                <w:color w:val="000000"/>
-              </w:rPr>
-            </w:pPr>
-            <w:r>
-              <w:rPr>
-                <w:rFonts w:ascii="Helvetica" w:hAnsi="Helvetica" w:eastAsia="Helvetica" w:cs="Helvetica"/>
-                <w:i w:val="false"/>
-                <w:b w:val="false"/>
-                <w:u w:val="none"/>
-                <w:strike w:val="false"/>
-                <w:sz w:val="16"/>
-                <w:szCs w:val="16"/>
-                <w:color w:val="000000"/>
-              </w:rPr>
-              <w:t xml:space="preserve">29.8 ± 7.9; 33,496.0/57,813.0 missing (57.9%)</w:t>
+              <w:t xml:space="preserve">29.0 ± 7.1; 13,027.0/22,341.0 missing (58.3%)</w:t>
             </w:r>
           </w:p>
         </w:tc>
@@ -1028,60 +813,6 @@
             </w:r>
           </w:p>
         </w:tc>
-        <w:tc>
-          <w:tcPr>
-            <w:tcBorders>
-              <w:bottom w:val="none" w:sz="0" w:space="0" w:color="000000"/>
-              <w:top w:val="none" w:sz="0" w:space="0" w:color="000000"/>
-              <w:left w:val="none" w:sz="0" w:space="0" w:color="000000"/>
-              <w:right w:val="none" w:sz="0" w:space="0" w:color="000000"/>
-            </w:tcBorders>
-            <w:shd w:val="clear" w:color="auto" w:fill="FFFFFF"/>
-            <w:tcMar>
-              <w:top w:w="0" w:type="dxa"/>
-              <w:bottom w:w="0" w:type="dxa"/>
-              <w:left w:w="0" w:type="dxa"/>
-              <w:right w:w="0" w:type="dxa"/>
-            </w:tcMar>
-            <w:vAlign w:val="top"/>
-          </w:tcPr>
-          <w:p>
-            <w:pPr>
-              <w:jc w:val="center"/>
-              <w:pBdr>
-                <w:bottom w:val="none" w:sz="0" w:space="0" w:color="000000"/>
-                <w:top w:val="none" w:sz="0" w:space="0" w:color="000000"/>
-                <w:left w:val="none" w:sz="0" w:space="0" w:color="000000"/>
-                <w:right w:val="none" w:sz="0" w:space="0" w:color="000000"/>
-              </w:pBdr>
-              <w:spacing w:after="0" w:before="0" w:line="240"/>
-              <w:ind w:left="100" w:right="100" w:firstLine="0" w:firstLineChars="0"/>
-              <w:rPr>
-                <w:rFonts w:ascii="Helvetica" w:hAnsi="Helvetica" w:eastAsia="Helvetica" w:cs="Helvetica"/>
-                <w:i w:val="false"/>
-                <w:b w:val="false"/>
-                <w:u w:val="none"/>
-                <w:strike w:val="false"/>
-                <w:sz w:val="16"/>
-                <w:szCs w:val="16"/>
-                <w:color w:val="000000"/>
-              </w:rPr>
-            </w:pPr>
-            <w:r>
-              <w:rPr>
-                <w:rFonts w:ascii="Helvetica" w:hAnsi="Helvetica" w:eastAsia="Helvetica" w:cs="Helvetica"/>
-                <w:i w:val="false"/>
-                <w:b w:val="false"/>
-                <w:u w:val="none"/>
-                <w:strike w:val="false"/>
-                <w:sz w:val="16"/>
-                <w:szCs w:val="16"/>
-                <w:color w:val="000000"/>
-              </w:rPr>
-              <w:t xml:space="preserve"/>
-            </w:r>
-          </w:p>
-        </w:tc>
       </w:tr>
       <w:tr>
         <w:trPr>
@@ -1192,7 +923,7 @@
                 <w:szCs w:val="16"/>
                 <w:color w:val="000000"/>
               </w:rPr>
-              <w:t xml:space="preserve">169,023 (52%)</w:t>
+              <w:t xml:space="preserve">20,569 (52%)</w:t>
             </w:r>
           </w:p>
         </w:tc>
@@ -1246,61 +977,7 @@
                 <w:szCs w:val="16"/>
                 <w:color w:val="000000"/>
               </w:rPr>
-              <w:t xml:space="preserve">57,767 (45%)</w:t>
-            </w:r>
-          </w:p>
-        </w:tc>
-        <w:tc>
-          <w:tcPr>
-            <w:tcBorders>
-              <w:bottom w:val="none" w:sz="0" w:space="0" w:color="000000"/>
-              <w:top w:val="none" w:sz="0" w:space="0" w:color="000000"/>
-              <w:left w:val="none" w:sz="0" w:space="0" w:color="000000"/>
-              <w:right w:val="none" w:sz="0" w:space="0" w:color="000000"/>
-            </w:tcBorders>
-            <w:shd w:val="clear" w:color="auto" w:fill="FFFFFF"/>
-            <w:tcMar>
-              <w:top w:w="0" w:type="dxa"/>
-              <w:bottom w:w="0" w:type="dxa"/>
-              <w:left w:w="0" w:type="dxa"/>
-              <w:right w:w="0" w:type="dxa"/>
-            </w:tcMar>
-            <w:vAlign w:val="top"/>
-          </w:tcPr>
-          <w:p>
-            <w:pPr>
-              <w:jc w:val="center"/>
-              <w:pBdr>
-                <w:bottom w:val="none" w:sz="0" w:space="0" w:color="000000"/>
-                <w:top w:val="none" w:sz="0" w:space="0" w:color="000000"/>
-                <w:left w:val="none" w:sz="0" w:space="0" w:color="000000"/>
-                <w:right w:val="none" w:sz="0" w:space="0" w:color="000000"/>
-              </w:pBdr>
-              <w:spacing w:after="0" w:before="0" w:line="240"/>
-              <w:ind w:left="100" w:right="100" w:firstLine="0" w:firstLineChars="0"/>
-              <w:rPr>
-                <w:rFonts w:ascii="Helvetica" w:hAnsi="Helvetica" w:eastAsia="Helvetica" w:cs="Helvetica"/>
-                <w:i w:val="false"/>
-                <w:b w:val="false"/>
-                <w:u w:val="none"/>
-                <w:strike w:val="false"/>
-                <w:sz w:val="16"/>
-                <w:szCs w:val="16"/>
-                <w:color w:val="000000"/>
-              </w:rPr>
-            </w:pPr>
-            <w:r>
-              <w:rPr>
-                <w:rFonts w:ascii="Helvetica" w:hAnsi="Helvetica" w:eastAsia="Helvetica" w:cs="Helvetica"/>
-                <w:i w:val="false"/>
-                <w:b w:val="false"/>
-                <w:u w:val="none"/>
-                <w:strike w:val="false"/>
-                <w:sz w:val="16"/>
-                <w:szCs w:val="16"/>
-                <w:color w:val="000000"/>
-              </w:rPr>
-              <w:t xml:space="preserve">27,116 (47%)</w:t>
+              <w:t xml:space="preserve">10,133 (45%)</w:t>
             </w:r>
           </w:p>
         </w:tc>
@@ -1414,7 +1091,7 @@
                 <w:szCs w:val="16"/>
                 <w:color w:val="000000"/>
               </w:rPr>
-              <w:t xml:space="preserve">159,021 (48%)</w:t>
+              <w:t xml:space="preserve">18,892 (48%)</w:t>
             </w:r>
           </w:p>
         </w:tc>
@@ -1468,61 +1145,7 @@
                 <w:szCs w:val="16"/>
                 <w:color w:val="000000"/>
               </w:rPr>
-              <w:t xml:space="preserve">71,662 (55%)</w:t>
-            </w:r>
-          </w:p>
-        </w:tc>
-        <w:tc>
-          <w:tcPr>
-            <w:tcBorders>
-              <w:bottom w:val="none" w:sz="0" w:space="0" w:color="000000"/>
-              <w:top w:val="none" w:sz="0" w:space="0" w:color="000000"/>
-              <w:left w:val="none" w:sz="0" w:space="0" w:color="000000"/>
-              <w:right w:val="none" w:sz="0" w:space="0" w:color="000000"/>
-            </w:tcBorders>
-            <w:shd w:val="clear" w:color="auto" w:fill="FFFFFF"/>
-            <w:tcMar>
-              <w:top w:w="0" w:type="dxa"/>
-              <w:bottom w:w="0" w:type="dxa"/>
-              <w:left w:w="0" w:type="dxa"/>
-              <w:right w:w="0" w:type="dxa"/>
-            </w:tcMar>
-            <w:vAlign w:val="top"/>
-          </w:tcPr>
-          <w:p>
-            <w:pPr>
-              <w:jc w:val="center"/>
-              <w:pBdr>
-                <w:bottom w:val="none" w:sz="0" w:space="0" w:color="000000"/>
-                <w:top w:val="none" w:sz="0" w:space="0" w:color="000000"/>
-                <w:left w:val="none" w:sz="0" w:space="0" w:color="000000"/>
-                <w:right w:val="none" w:sz="0" w:space="0" w:color="000000"/>
-              </w:pBdr>
-              <w:spacing w:after="0" w:before="0" w:line="240"/>
-              <w:ind w:left="100" w:right="100" w:firstLine="0" w:firstLineChars="0"/>
-              <w:rPr>
-                <w:rFonts w:ascii="Helvetica" w:hAnsi="Helvetica" w:eastAsia="Helvetica" w:cs="Helvetica"/>
-                <w:i w:val="false"/>
-                <w:b w:val="false"/>
-                <w:u w:val="none"/>
-                <w:strike w:val="false"/>
-                <w:sz w:val="16"/>
-                <w:szCs w:val="16"/>
-                <w:color w:val="000000"/>
-              </w:rPr>
-            </w:pPr>
-            <w:r>
-              <w:rPr>
-                <w:rFonts w:ascii="Helvetica" w:hAnsi="Helvetica" w:eastAsia="Helvetica" w:cs="Helvetica"/>
-                <w:i w:val="false"/>
-                <w:b w:val="false"/>
-                <w:u w:val="none"/>
-                <w:strike w:val="false"/>
-                <w:sz w:val="16"/>
-                <w:szCs w:val="16"/>
-                <w:color w:val="000000"/>
-              </w:rPr>
-              <w:t xml:space="preserve">30,697 (53%)</w:t>
+              <w:t xml:space="preserve">12,208 (55%)</w:t>
             </w:r>
           </w:p>
         </w:tc>
@@ -1694,60 +1317,6 @@
             </w:r>
           </w:p>
         </w:tc>
-        <w:tc>
-          <w:tcPr>
-            <w:tcBorders>
-              <w:bottom w:val="none" w:sz="0" w:space="0" w:color="000000"/>
-              <w:top w:val="none" w:sz="0" w:space="0" w:color="000000"/>
-              <w:left w:val="none" w:sz="0" w:space="0" w:color="000000"/>
-              <w:right w:val="none" w:sz="0" w:space="0" w:color="000000"/>
-            </w:tcBorders>
-            <w:shd w:val="clear" w:color="auto" w:fill="FFFFFF"/>
-            <w:tcMar>
-              <w:top w:w="0" w:type="dxa"/>
-              <w:bottom w:w="0" w:type="dxa"/>
-              <w:left w:w="0" w:type="dxa"/>
-              <w:right w:w="0" w:type="dxa"/>
-            </w:tcMar>
-            <w:vAlign w:val="top"/>
-          </w:tcPr>
-          <w:p>
-            <w:pPr>
-              <w:jc w:val="center"/>
-              <w:pBdr>
-                <w:bottom w:val="none" w:sz="0" w:space="0" w:color="000000"/>
-                <w:top w:val="none" w:sz="0" w:space="0" w:color="000000"/>
-                <w:left w:val="none" w:sz="0" w:space="0" w:color="000000"/>
-                <w:right w:val="none" w:sz="0" w:space="0" w:color="000000"/>
-              </w:pBdr>
-              <w:spacing w:after="0" w:before="0" w:line="240"/>
-              <w:ind w:left="100" w:right="100" w:firstLine="0" w:firstLineChars="0"/>
-              <w:rPr>
-                <w:rFonts w:ascii="Helvetica" w:hAnsi="Helvetica" w:eastAsia="Helvetica" w:cs="Helvetica"/>
-                <w:i w:val="false"/>
-                <w:b w:val="false"/>
-                <w:u w:val="none"/>
-                <w:strike w:val="false"/>
-                <w:sz w:val="16"/>
-                <w:szCs w:val="16"/>
-                <w:color w:val="000000"/>
-              </w:rPr>
-            </w:pPr>
-            <w:r>
-              <w:rPr>
-                <w:rFonts w:ascii="Helvetica" w:hAnsi="Helvetica" w:eastAsia="Helvetica" w:cs="Helvetica"/>
-                <w:i w:val="false"/>
-                <w:b w:val="false"/>
-                <w:u w:val="none"/>
-                <w:strike w:val="false"/>
-                <w:sz w:val="16"/>
-                <w:szCs w:val="16"/>
-                <w:color w:val="000000"/>
-              </w:rPr>
-              <w:t xml:space="preserve"/>
-            </w:r>
-          </w:p>
-        </w:tc>
       </w:tr>
       <w:tr>
         <w:trPr>
@@ -1858,7 +1427,7 @@
                 <w:szCs w:val="16"/>
                 <w:color w:val="000000"/>
               </w:rPr>
-              <w:t xml:space="preserve">200,033 (61%)</w:t>
+              <w:t xml:space="preserve">24,160 (61%)</w:t>
             </w:r>
           </w:p>
         </w:tc>
@@ -1912,61 +1481,7 @@
                 <w:szCs w:val="16"/>
                 <w:color w:val="000000"/>
               </w:rPr>
-              <w:t xml:space="preserve">81,357 (63%)</w:t>
-            </w:r>
-          </w:p>
-        </w:tc>
-        <w:tc>
-          <w:tcPr>
-            <w:tcBorders>
-              <w:bottom w:val="none" w:sz="0" w:space="0" w:color="000000"/>
-              <w:top w:val="none" w:sz="0" w:space="0" w:color="000000"/>
-              <w:left w:val="none" w:sz="0" w:space="0" w:color="000000"/>
-              <w:right w:val="none" w:sz="0" w:space="0" w:color="000000"/>
-            </w:tcBorders>
-            <w:shd w:val="clear" w:color="auto" w:fill="FFFFFF"/>
-            <w:tcMar>
-              <w:top w:w="0" w:type="dxa"/>
-              <w:bottom w:w="0" w:type="dxa"/>
-              <w:left w:w="0" w:type="dxa"/>
-              <w:right w:w="0" w:type="dxa"/>
-            </w:tcMar>
-            <w:vAlign w:val="top"/>
-          </w:tcPr>
-          <w:p>
-            <w:pPr>
-              <w:jc w:val="center"/>
-              <w:pBdr>
-                <w:bottom w:val="none" w:sz="0" w:space="0" w:color="000000"/>
-                <w:top w:val="none" w:sz="0" w:space="0" w:color="000000"/>
-                <w:left w:val="none" w:sz="0" w:space="0" w:color="000000"/>
-                <w:right w:val="none" w:sz="0" w:space="0" w:color="000000"/>
-              </w:pBdr>
-              <w:spacing w:after="0" w:before="0" w:line="240"/>
-              <w:ind w:left="100" w:right="100" w:firstLine="0" w:firstLineChars="0"/>
-              <w:rPr>
-                <w:rFonts w:ascii="Helvetica" w:hAnsi="Helvetica" w:eastAsia="Helvetica" w:cs="Helvetica"/>
-                <w:i w:val="false"/>
-                <w:b w:val="false"/>
-                <w:u w:val="none"/>
-                <w:strike w:val="false"/>
-                <w:sz w:val="16"/>
-                <w:szCs w:val="16"/>
-                <w:color w:val="000000"/>
-              </w:rPr>
-            </w:pPr>
-            <w:r>
-              <w:rPr>
-                <w:rFonts w:ascii="Helvetica" w:hAnsi="Helvetica" w:eastAsia="Helvetica" w:cs="Helvetica"/>
-                <w:i w:val="false"/>
-                <w:b w:val="false"/>
-                <w:u w:val="none"/>
-                <w:strike w:val="false"/>
-                <w:sz w:val="16"/>
-                <w:szCs w:val="16"/>
-                <w:color w:val="000000"/>
-              </w:rPr>
-              <w:t xml:space="preserve">39,784 (69%)</w:t>
+              <w:t xml:space="preserve">14,520 (65%)</w:t>
             </w:r>
           </w:p>
         </w:tc>
@@ -2080,7 +1595,7 @@
                 <w:szCs w:val="16"/>
                 <w:color w:val="000000"/>
               </w:rPr>
-              <w:t xml:space="preserve">62,418 (19%)</w:t>
+              <w:t xml:space="preserve">7,350 (19%)</w:t>
             </w:r>
           </w:p>
         </w:tc>
@@ -2134,61 +1649,7 @@
                 <w:szCs w:val="16"/>
                 <w:color w:val="000000"/>
               </w:rPr>
-              <w:t xml:space="preserve">19,197 (15%)</w:t>
-            </w:r>
-          </w:p>
-        </w:tc>
-        <w:tc>
-          <w:tcPr>
-            <w:tcBorders>
-              <w:bottom w:val="none" w:sz="0" w:space="0" w:color="000000"/>
-              <w:top w:val="none" w:sz="0" w:space="0" w:color="000000"/>
-              <w:left w:val="none" w:sz="0" w:space="0" w:color="000000"/>
-              <w:right w:val="none" w:sz="0" w:space="0" w:color="000000"/>
-            </w:tcBorders>
-            <w:shd w:val="clear" w:color="auto" w:fill="FFFFFF"/>
-            <w:tcMar>
-              <w:top w:w="0" w:type="dxa"/>
-              <w:bottom w:w="0" w:type="dxa"/>
-              <w:left w:w="0" w:type="dxa"/>
-              <w:right w:w="0" w:type="dxa"/>
-            </w:tcMar>
-            <w:vAlign w:val="top"/>
-          </w:tcPr>
-          <w:p>
-            <w:pPr>
-              <w:jc w:val="center"/>
-              <w:pBdr>
-                <w:bottom w:val="none" w:sz="0" w:space="0" w:color="000000"/>
-                <w:top w:val="none" w:sz="0" w:space="0" w:color="000000"/>
-                <w:left w:val="none" w:sz="0" w:space="0" w:color="000000"/>
-                <w:right w:val="none" w:sz="0" w:space="0" w:color="000000"/>
-              </w:pBdr>
-              <w:spacing w:after="0" w:before="0" w:line="240"/>
-              <w:ind w:left="100" w:right="100" w:firstLine="0" w:firstLineChars="0"/>
-              <w:rPr>
-                <w:rFonts w:ascii="Helvetica" w:hAnsi="Helvetica" w:eastAsia="Helvetica" w:cs="Helvetica"/>
-                <w:i w:val="false"/>
-                <w:b w:val="false"/>
-                <w:u w:val="none"/>
-                <w:strike w:val="false"/>
-                <w:sz w:val="16"/>
-                <w:szCs w:val="16"/>
-                <w:color w:val="000000"/>
-              </w:rPr>
-            </w:pPr>
-            <w:r>
-              <w:rPr>
-                <w:rFonts w:ascii="Helvetica" w:hAnsi="Helvetica" w:eastAsia="Helvetica" w:cs="Helvetica"/>
-                <w:i w:val="false"/>
-                <w:b w:val="false"/>
-                <w:u w:val="none"/>
-                <w:strike w:val="false"/>
-                <w:sz w:val="16"/>
-                <w:szCs w:val="16"/>
-                <w:color w:val="000000"/>
-              </w:rPr>
-              <w:t xml:space="preserve">8,082 (14%)</w:t>
+              <w:t xml:space="preserve">3,243 (15%)</w:t>
             </w:r>
           </w:p>
         </w:tc>
@@ -2302,7 +1763,7 @@
                 <w:szCs w:val="16"/>
                 <w:color w:val="000000"/>
               </w:rPr>
-              <w:t xml:space="preserve">23,548 (7.2%)</w:t>
+              <w:t xml:space="preserve">2,897 (7.3%)</w:t>
             </w:r>
           </w:p>
         </w:tc>
@@ -2356,61 +1817,7 @@
                 <w:szCs w:val="16"/>
                 <w:color w:val="000000"/>
               </w:rPr>
-              <w:t xml:space="preserve">7,464 (5.8%)</w:t>
-            </w:r>
-          </w:p>
-        </w:tc>
-        <w:tc>
-          <w:tcPr>
-            <w:tcBorders>
-              <w:bottom w:val="none" w:sz="0" w:space="0" w:color="000000"/>
-              <w:top w:val="none" w:sz="0" w:space="0" w:color="000000"/>
-              <w:left w:val="none" w:sz="0" w:space="0" w:color="000000"/>
-              <w:right w:val="none" w:sz="0" w:space="0" w:color="000000"/>
-            </w:tcBorders>
-            <w:shd w:val="clear" w:color="auto" w:fill="FFFFFF"/>
-            <w:tcMar>
-              <w:top w:w="0" w:type="dxa"/>
-              <w:bottom w:w="0" w:type="dxa"/>
-              <w:left w:w="0" w:type="dxa"/>
-              <w:right w:w="0" w:type="dxa"/>
-            </w:tcMar>
-            <w:vAlign w:val="top"/>
-          </w:tcPr>
-          <w:p>
-            <w:pPr>
-              <w:jc w:val="center"/>
-              <w:pBdr>
-                <w:bottom w:val="none" w:sz="0" w:space="0" w:color="000000"/>
-                <w:top w:val="none" w:sz="0" w:space="0" w:color="000000"/>
-                <w:left w:val="none" w:sz="0" w:space="0" w:color="000000"/>
-                <w:right w:val="none" w:sz="0" w:space="0" w:color="000000"/>
-              </w:pBdr>
-              <w:spacing w:after="0" w:before="0" w:line="240"/>
-              <w:ind w:left="100" w:right="100" w:firstLine="0" w:firstLineChars="0"/>
-              <w:rPr>
-                <w:rFonts w:ascii="Helvetica" w:hAnsi="Helvetica" w:eastAsia="Helvetica" w:cs="Helvetica"/>
-                <w:i w:val="false"/>
-                <w:b w:val="false"/>
-                <w:u w:val="none"/>
-                <w:strike w:val="false"/>
-                <w:sz w:val="16"/>
-                <w:szCs w:val="16"/>
-                <w:color w:val="000000"/>
-              </w:rPr>
-            </w:pPr>
-            <w:r>
-              <w:rPr>
-                <w:rFonts w:ascii="Helvetica" w:hAnsi="Helvetica" w:eastAsia="Helvetica" w:cs="Helvetica"/>
-                <w:i w:val="false"/>
-                <w:b w:val="false"/>
-                <w:u w:val="none"/>
-                <w:strike w:val="false"/>
-                <w:sz w:val="16"/>
-                <w:szCs w:val="16"/>
-                <w:color w:val="000000"/>
-              </w:rPr>
-              <w:t xml:space="preserve">2,757 (4.8%)</w:t>
+              <w:t xml:space="preserve">1,181 (5.3%)</w:t>
             </w:r>
           </w:p>
         </w:tc>
@@ -2524,7 +1931,7 @@
                 <w:szCs w:val="16"/>
                 <w:color w:val="000000"/>
               </w:rPr>
-              <w:t xml:space="preserve">4,880 (1.5%)</w:t>
+              <w:t xml:space="preserve">598 (1.5%)</w:t>
             </w:r>
           </w:p>
         </w:tc>
@@ -2578,61 +1985,7 @@
                 <w:szCs w:val="16"/>
                 <w:color w:val="000000"/>
               </w:rPr>
-              <w:t xml:space="preserve">2,739 (2.1%)</w:t>
-            </w:r>
-          </w:p>
-        </w:tc>
-        <w:tc>
-          <w:tcPr>
-            <w:tcBorders>
-              <w:bottom w:val="none" w:sz="0" w:space="0" w:color="000000"/>
-              <w:top w:val="none" w:sz="0" w:space="0" w:color="000000"/>
-              <w:left w:val="none" w:sz="0" w:space="0" w:color="000000"/>
-              <w:right w:val="none" w:sz="0" w:space="0" w:color="000000"/>
-            </w:tcBorders>
-            <w:shd w:val="clear" w:color="auto" w:fill="FFFFFF"/>
-            <w:tcMar>
-              <w:top w:w="0" w:type="dxa"/>
-              <w:bottom w:w="0" w:type="dxa"/>
-              <w:left w:w="0" w:type="dxa"/>
-              <w:right w:w="0" w:type="dxa"/>
-            </w:tcMar>
-            <w:vAlign w:val="top"/>
-          </w:tcPr>
-          <w:p>
-            <w:pPr>
-              <w:jc w:val="center"/>
-              <w:pBdr>
-                <w:bottom w:val="none" w:sz="0" w:space="0" w:color="000000"/>
-                <w:top w:val="none" w:sz="0" w:space="0" w:color="000000"/>
-                <w:left w:val="none" w:sz="0" w:space="0" w:color="000000"/>
-                <w:right w:val="none" w:sz="0" w:space="0" w:color="000000"/>
-              </w:pBdr>
-              <w:spacing w:after="0" w:before="0" w:line="240"/>
-              <w:ind w:left="100" w:right="100" w:firstLine="0" w:firstLineChars="0"/>
-              <w:rPr>
-                <w:rFonts w:ascii="Helvetica" w:hAnsi="Helvetica" w:eastAsia="Helvetica" w:cs="Helvetica"/>
-                <w:i w:val="false"/>
-                <w:b w:val="false"/>
-                <w:u w:val="none"/>
-                <w:strike w:val="false"/>
-                <w:sz w:val="16"/>
-                <w:szCs w:val="16"/>
-                <w:color w:val="000000"/>
-              </w:rPr>
-            </w:pPr>
-            <w:r>
-              <w:rPr>
-                <w:rFonts w:ascii="Helvetica" w:hAnsi="Helvetica" w:eastAsia="Helvetica" w:cs="Helvetica"/>
-                <w:i w:val="false"/>
-                <w:b w:val="false"/>
-                <w:u w:val="none"/>
-                <w:strike w:val="false"/>
-                <w:sz w:val="16"/>
-                <w:szCs w:val="16"/>
-                <w:color w:val="000000"/>
-              </w:rPr>
-              <w:t xml:space="preserve">789 (1.4%)</w:t>
+              <w:t xml:space="preserve">402 (1.8%)</w:t>
             </w:r>
           </w:p>
         </w:tc>
@@ -2746,7 +2099,7 @@
                 <w:szCs w:val="16"/>
                 <w:color w:val="000000"/>
               </w:rPr>
-              <w:t xml:space="preserve">1,971 (0.6%)</w:t>
+              <w:t xml:space="preserve">210 (0.5%)</w:t>
             </w:r>
           </w:p>
         </w:tc>
@@ -2800,61 +2153,7 @@
                 <w:szCs w:val="16"/>
                 <w:color w:val="000000"/>
               </w:rPr>
-              <w:t xml:space="preserve">1,768 (1.4%)</w:t>
-            </w:r>
-          </w:p>
-        </w:tc>
-        <w:tc>
-          <w:tcPr>
-            <w:tcBorders>
-              <w:bottom w:val="none" w:sz="0" w:space="0" w:color="000000"/>
-              <w:top w:val="none" w:sz="0" w:space="0" w:color="000000"/>
-              <w:left w:val="none" w:sz="0" w:space="0" w:color="000000"/>
-              <w:right w:val="none" w:sz="0" w:space="0" w:color="000000"/>
-            </w:tcBorders>
-            <w:shd w:val="clear" w:color="auto" w:fill="FFFFFF"/>
-            <w:tcMar>
-              <w:top w:w="0" w:type="dxa"/>
-              <w:bottom w:w="0" w:type="dxa"/>
-              <w:left w:w="0" w:type="dxa"/>
-              <w:right w:w="0" w:type="dxa"/>
-            </w:tcMar>
-            <w:vAlign w:val="top"/>
-          </w:tcPr>
-          <w:p>
-            <w:pPr>
-              <w:jc w:val="center"/>
-              <w:pBdr>
-                <w:bottom w:val="none" w:sz="0" w:space="0" w:color="000000"/>
-                <w:top w:val="none" w:sz="0" w:space="0" w:color="000000"/>
-                <w:left w:val="none" w:sz="0" w:space="0" w:color="000000"/>
-                <w:right w:val="none" w:sz="0" w:space="0" w:color="000000"/>
-              </w:pBdr>
-              <w:spacing w:after="0" w:before="0" w:line="240"/>
-              <w:ind w:left="100" w:right="100" w:firstLine="0" w:firstLineChars="0"/>
-              <w:rPr>
-                <w:rFonts w:ascii="Helvetica" w:hAnsi="Helvetica" w:eastAsia="Helvetica" w:cs="Helvetica"/>
-                <w:i w:val="false"/>
-                <w:b w:val="false"/>
-                <w:u w:val="none"/>
-                <w:strike w:val="false"/>
-                <w:sz w:val="16"/>
-                <w:szCs w:val="16"/>
-                <w:color w:val="000000"/>
-              </w:rPr>
-            </w:pPr>
-            <w:r>
-              <w:rPr>
-                <w:rFonts w:ascii="Helvetica" w:hAnsi="Helvetica" w:eastAsia="Helvetica" w:cs="Helvetica"/>
-                <w:i w:val="false"/>
-                <w:b w:val="false"/>
-                <w:u w:val="none"/>
-                <w:strike w:val="false"/>
-                <w:sz w:val="16"/>
-                <w:szCs w:val="16"/>
-                <w:color w:val="000000"/>
-              </w:rPr>
-              <w:t xml:space="preserve">316 (0.5%)</w:t>
+              <w:t xml:space="preserve">253 (1.1%)</w:t>
             </w:r>
           </w:p>
         </w:tc>
@@ -2968,7 +2267,7 @@
                 <w:szCs w:val="16"/>
                 <w:color w:val="000000"/>
               </w:rPr>
-              <w:t xml:space="preserve">460 (0.1%)</w:t>
+              <w:t xml:space="preserve">55 (0.1%)</w:t>
             </w:r>
           </w:p>
         </w:tc>
@@ -3022,61 +2321,7 @@
                 <w:szCs w:val="16"/>
                 <w:color w:val="000000"/>
               </w:rPr>
-              <w:t xml:space="preserve">162 (0.1%)</w:t>
-            </w:r>
-          </w:p>
-        </w:tc>
-        <w:tc>
-          <w:tcPr>
-            <w:tcBorders>
-              <w:bottom w:val="none" w:sz="0" w:space="0" w:color="000000"/>
-              <w:top w:val="none" w:sz="0" w:space="0" w:color="000000"/>
-              <w:left w:val="none" w:sz="0" w:space="0" w:color="000000"/>
-              <w:right w:val="none" w:sz="0" w:space="0" w:color="000000"/>
-            </w:tcBorders>
-            <w:shd w:val="clear" w:color="auto" w:fill="FFFFFF"/>
-            <w:tcMar>
-              <w:top w:w="0" w:type="dxa"/>
-              <w:bottom w:w="0" w:type="dxa"/>
-              <w:left w:w="0" w:type="dxa"/>
-              <w:right w:w="0" w:type="dxa"/>
-            </w:tcMar>
-            <w:vAlign w:val="top"/>
-          </w:tcPr>
-          <w:p>
-            <w:pPr>
-              <w:jc w:val="center"/>
-              <w:pBdr>
-                <w:bottom w:val="none" w:sz="0" w:space="0" w:color="000000"/>
-                <w:top w:val="none" w:sz="0" w:space="0" w:color="000000"/>
-                <w:left w:val="none" w:sz="0" w:space="0" w:color="000000"/>
-                <w:right w:val="none" w:sz="0" w:space="0" w:color="000000"/>
-              </w:pBdr>
-              <w:spacing w:after="0" w:before="0" w:line="240"/>
-              <w:ind w:left="100" w:right="100" w:firstLine="0" w:firstLineChars="0"/>
-              <w:rPr>
-                <w:rFonts w:ascii="Helvetica" w:hAnsi="Helvetica" w:eastAsia="Helvetica" w:cs="Helvetica"/>
-                <w:i w:val="false"/>
-                <w:b w:val="false"/>
-                <w:u w:val="none"/>
-                <w:strike w:val="false"/>
-                <w:sz w:val="16"/>
-                <w:szCs w:val="16"/>
-                <w:color w:val="000000"/>
-              </w:rPr>
-            </w:pPr>
-            <w:r>
-              <w:rPr>
-                <w:rFonts w:ascii="Helvetica" w:hAnsi="Helvetica" w:eastAsia="Helvetica" w:cs="Helvetica"/>
-                <w:i w:val="false"/>
-                <w:b w:val="false"/>
-                <w:u w:val="none"/>
-                <w:strike w:val="false"/>
-                <w:sz w:val="16"/>
-                <w:szCs w:val="16"/>
-                <w:color w:val="000000"/>
-              </w:rPr>
-              <w:t xml:space="preserve">56 (&lt;0.1%)</w:t>
+              <w:t xml:space="preserve">29 (0.1%)</w:t>
             </w:r>
           </w:p>
         </w:tc>
@@ -3190,7 +2435,7 @@
                 <w:szCs w:val="16"/>
                 <w:color w:val="000000"/>
               </w:rPr>
-              <w:t xml:space="preserve">34,734 (11%)</w:t>
+              <w:t xml:space="preserve">4,191 (11%)</w:t>
             </w:r>
           </w:p>
         </w:tc>
@@ -3244,61 +2489,7 @@
                 <w:szCs w:val="16"/>
                 <w:color w:val="000000"/>
               </w:rPr>
-              <w:t xml:space="preserve">16,742 (13%)</w:t>
-            </w:r>
-          </w:p>
-        </w:tc>
-        <w:tc>
-          <w:tcPr>
-            <w:tcBorders>
-              <w:bottom w:val="none" w:sz="0" w:space="0" w:color="000000"/>
-              <w:top w:val="none" w:sz="0" w:space="0" w:color="000000"/>
-              <w:left w:val="none" w:sz="0" w:space="0" w:color="000000"/>
-              <w:right w:val="none" w:sz="0" w:space="0" w:color="000000"/>
-            </w:tcBorders>
-            <w:shd w:val="clear" w:color="auto" w:fill="FFFFFF"/>
-            <w:tcMar>
-              <w:top w:w="0" w:type="dxa"/>
-              <w:bottom w:w="0" w:type="dxa"/>
-              <w:left w:w="0" w:type="dxa"/>
-              <w:right w:w="0" w:type="dxa"/>
-            </w:tcMar>
-            <w:vAlign w:val="top"/>
-          </w:tcPr>
-          <w:p>
-            <w:pPr>
-              <w:jc w:val="center"/>
-              <w:pBdr>
-                <w:bottom w:val="none" w:sz="0" w:space="0" w:color="000000"/>
-                <w:top w:val="none" w:sz="0" w:space="0" w:color="000000"/>
-                <w:left w:val="none" w:sz="0" w:space="0" w:color="000000"/>
-                <w:right w:val="none" w:sz="0" w:space="0" w:color="000000"/>
-              </w:pBdr>
-              <w:spacing w:after="0" w:before="0" w:line="240"/>
-              <w:ind w:left="100" w:right="100" w:firstLine="0" w:firstLineChars="0"/>
-              <w:rPr>
-                <w:rFonts w:ascii="Helvetica" w:hAnsi="Helvetica" w:eastAsia="Helvetica" w:cs="Helvetica"/>
-                <w:i w:val="false"/>
-                <w:b w:val="false"/>
-                <w:u w:val="none"/>
-                <w:strike w:val="false"/>
-                <w:sz w:val="16"/>
-                <w:szCs w:val="16"/>
-                <w:color w:val="000000"/>
-              </w:rPr>
-            </w:pPr>
-            <w:r>
-              <w:rPr>
-                <w:rFonts w:ascii="Helvetica" w:hAnsi="Helvetica" w:eastAsia="Helvetica" w:cs="Helvetica"/>
-                <w:i w:val="false"/>
-                <w:b w:val="false"/>
-                <w:u w:val="none"/>
-                <w:strike w:val="false"/>
-                <w:sz w:val="16"/>
-                <w:szCs w:val="16"/>
-                <w:color w:val="000000"/>
-              </w:rPr>
-              <w:t xml:space="preserve">6,029 (10%)</w:t>
+              <w:t xml:space="preserve">2,713 (12%)</w:t>
             </w:r>
           </w:p>
         </w:tc>
@@ -3470,60 +2661,6 @@
             </w:r>
           </w:p>
         </w:tc>
-        <w:tc>
-          <w:tcPr>
-            <w:tcBorders>
-              <w:bottom w:val="none" w:sz="0" w:space="0" w:color="000000"/>
-              <w:top w:val="none" w:sz="0" w:space="0" w:color="000000"/>
-              <w:left w:val="none" w:sz="0" w:space="0" w:color="000000"/>
-              <w:right w:val="none" w:sz="0" w:space="0" w:color="000000"/>
-            </w:tcBorders>
-            <w:shd w:val="clear" w:color="auto" w:fill="FFFFFF"/>
-            <w:tcMar>
-              <w:top w:w="0" w:type="dxa"/>
-              <w:bottom w:w="0" w:type="dxa"/>
-              <w:left w:w="0" w:type="dxa"/>
-              <w:right w:w="0" w:type="dxa"/>
-            </w:tcMar>
-            <w:vAlign w:val="top"/>
-          </w:tcPr>
-          <w:p>
-            <w:pPr>
-              <w:jc w:val="center"/>
-              <w:pBdr>
-                <w:bottom w:val="none" w:sz="0" w:space="0" w:color="000000"/>
-                <w:top w:val="none" w:sz="0" w:space="0" w:color="000000"/>
-                <w:left w:val="none" w:sz="0" w:space="0" w:color="000000"/>
-                <w:right w:val="none" w:sz="0" w:space="0" w:color="000000"/>
-              </w:pBdr>
-              <w:spacing w:after="0" w:before="0" w:line="240"/>
-              <w:ind w:left="100" w:right="100" w:firstLine="0" w:firstLineChars="0"/>
-              <w:rPr>
-                <w:rFonts w:ascii="Helvetica" w:hAnsi="Helvetica" w:eastAsia="Helvetica" w:cs="Helvetica"/>
-                <w:i w:val="false"/>
-                <w:b w:val="false"/>
-                <w:u w:val="none"/>
-                <w:strike w:val="false"/>
-                <w:sz w:val="16"/>
-                <w:szCs w:val="16"/>
-                <w:color w:val="000000"/>
-              </w:rPr>
-            </w:pPr>
-            <w:r>
-              <w:rPr>
-                <w:rFonts w:ascii="Helvetica" w:hAnsi="Helvetica" w:eastAsia="Helvetica" w:cs="Helvetica"/>
-                <w:i w:val="false"/>
-                <w:b w:val="false"/>
-                <w:u w:val="none"/>
-                <w:strike w:val="false"/>
-                <w:sz w:val="16"/>
-                <w:szCs w:val="16"/>
-                <w:color w:val="000000"/>
-              </w:rPr>
-              <w:t xml:space="preserve"/>
-            </w:r>
-          </w:p>
-        </w:tc>
       </w:tr>
       <w:tr>
         <w:trPr>
@@ -3634,7 +2771,7 @@
                 <w:szCs w:val="16"/>
                 <w:color w:val="000000"/>
               </w:rPr>
-              <w:t xml:space="preserve">138,843 (42%)</w:t>
+              <w:t xml:space="preserve">16,583 (42%)</w:t>
             </w:r>
           </w:p>
         </w:tc>
@@ -3688,61 +2825,7 @@
                 <w:szCs w:val="16"/>
                 <w:color w:val="000000"/>
               </w:rPr>
-              <w:t xml:space="preserve">70,729 (55%)</w:t>
-            </w:r>
-          </w:p>
-        </w:tc>
-        <w:tc>
-          <w:tcPr>
-            <w:tcBorders>
-              <w:bottom w:val="none" w:sz="0" w:space="0" w:color="000000"/>
-              <w:top w:val="none" w:sz="0" w:space="0" w:color="000000"/>
-              <w:left w:val="none" w:sz="0" w:space="0" w:color="000000"/>
-              <w:right w:val="none" w:sz="0" w:space="0" w:color="000000"/>
-            </w:tcBorders>
-            <w:shd w:val="clear" w:color="auto" w:fill="FFFFFF"/>
-            <w:tcMar>
-              <w:top w:w="0" w:type="dxa"/>
-              <w:bottom w:w="0" w:type="dxa"/>
-              <w:left w:w="0" w:type="dxa"/>
-              <w:right w:w="0" w:type="dxa"/>
-            </w:tcMar>
-            <w:vAlign w:val="top"/>
-          </w:tcPr>
-          <w:p>
-            <w:pPr>
-              <w:jc w:val="center"/>
-              <w:pBdr>
-                <w:bottom w:val="none" w:sz="0" w:space="0" w:color="000000"/>
-                <w:top w:val="none" w:sz="0" w:space="0" w:color="000000"/>
-                <w:left w:val="none" w:sz="0" w:space="0" w:color="000000"/>
-                <w:right w:val="none" w:sz="0" w:space="0" w:color="000000"/>
-              </w:pBdr>
-              <w:spacing w:after="0" w:before="0" w:line="240"/>
-              <w:ind w:left="100" w:right="100" w:firstLine="0" w:firstLineChars="0"/>
-              <w:rPr>
-                <w:rFonts w:ascii="Helvetica" w:hAnsi="Helvetica" w:eastAsia="Helvetica" w:cs="Helvetica"/>
-                <w:i w:val="false"/>
-                <w:b w:val="false"/>
-                <w:u w:val="none"/>
-                <w:strike w:val="false"/>
-                <w:sz w:val="16"/>
-                <w:szCs w:val="16"/>
-                <w:color w:val="000000"/>
-              </w:rPr>
-            </w:pPr>
-            <w:r>
-              <w:rPr>
-                <w:rFonts w:ascii="Helvetica" w:hAnsi="Helvetica" w:eastAsia="Helvetica" w:cs="Helvetica"/>
-                <w:i w:val="false"/>
-                <w:b w:val="false"/>
-                <w:u w:val="none"/>
-                <w:strike w:val="false"/>
-                <w:sz w:val="16"/>
-                <w:szCs w:val="16"/>
-                <w:color w:val="000000"/>
-              </w:rPr>
-              <w:t xml:space="preserve">32,694 (57%)</w:t>
+              <w:t xml:space="preserve">12,363 (55%)</w:t>
             </w:r>
           </w:p>
         </w:tc>
@@ -3856,7 +2939,7 @@
                 <w:szCs w:val="16"/>
                 <w:color w:val="000000"/>
               </w:rPr>
-              <w:t xml:space="preserve">93,209 (28%)</w:t>
+              <w:t xml:space="preserve">11,233 (28%)</w:t>
             </w:r>
           </w:p>
         </w:tc>
@@ -3910,61 +2993,7 @@
                 <w:szCs w:val="16"/>
                 <w:color w:val="000000"/>
               </w:rPr>
-              <w:t xml:space="preserve">23,262 (18%)</w:t>
-            </w:r>
-          </w:p>
-        </w:tc>
-        <w:tc>
-          <w:tcPr>
-            <w:tcBorders>
-              <w:bottom w:val="none" w:sz="0" w:space="0" w:color="000000"/>
-              <w:top w:val="none" w:sz="0" w:space="0" w:color="000000"/>
-              <w:left w:val="none" w:sz="0" w:space="0" w:color="000000"/>
-              <w:right w:val="none" w:sz="0" w:space="0" w:color="000000"/>
-            </w:tcBorders>
-            <w:shd w:val="clear" w:color="auto" w:fill="FFFFFF"/>
-            <w:tcMar>
-              <w:top w:w="0" w:type="dxa"/>
-              <w:bottom w:w="0" w:type="dxa"/>
-              <w:left w:w="0" w:type="dxa"/>
-              <w:right w:w="0" w:type="dxa"/>
-            </w:tcMar>
-            <w:vAlign w:val="top"/>
-          </w:tcPr>
-          <w:p>
-            <w:pPr>
-              <w:jc w:val="center"/>
-              <w:pBdr>
-                <w:bottom w:val="none" w:sz="0" w:space="0" w:color="000000"/>
-                <w:top w:val="none" w:sz="0" w:space="0" w:color="000000"/>
-                <w:left w:val="none" w:sz="0" w:space="0" w:color="000000"/>
-                <w:right w:val="none" w:sz="0" w:space="0" w:color="000000"/>
-              </w:pBdr>
-              <w:spacing w:after="0" w:before="0" w:line="240"/>
-              <w:ind w:left="100" w:right="100" w:firstLine="0" w:firstLineChars="0"/>
-              <w:rPr>
-                <w:rFonts w:ascii="Helvetica" w:hAnsi="Helvetica" w:eastAsia="Helvetica" w:cs="Helvetica"/>
-                <w:i w:val="false"/>
-                <w:b w:val="false"/>
-                <w:u w:val="none"/>
-                <w:strike w:val="false"/>
-                <w:sz w:val="16"/>
-                <w:szCs w:val="16"/>
-                <w:color w:val="000000"/>
-              </w:rPr>
-            </w:pPr>
-            <w:r>
-              <w:rPr>
-                <w:rFonts w:ascii="Helvetica" w:hAnsi="Helvetica" w:eastAsia="Helvetica" w:cs="Helvetica"/>
-                <w:i w:val="false"/>
-                <w:b w:val="false"/>
-                <w:u w:val="none"/>
-                <w:strike w:val="false"/>
-                <w:sz w:val="16"/>
-                <w:szCs w:val="16"/>
-                <w:color w:val="000000"/>
-              </w:rPr>
-              <w:t xml:space="preserve">12,975 (22%)</w:t>
+              <w:t xml:space="preserve">4,285 (19%)</w:t>
             </w:r>
           </w:p>
         </w:tc>
@@ -4078,7 +3107,7 @@
                 <w:szCs w:val="16"/>
                 <w:color w:val="000000"/>
               </w:rPr>
-              <w:t xml:space="preserve">22,924 (7.0%)</w:t>
+              <w:t xml:space="preserve">2,741 (6.9%)</w:t>
             </w:r>
           </w:p>
         </w:tc>
@@ -4132,61 +3161,7 @@
                 <w:szCs w:val="16"/>
                 <w:color w:val="000000"/>
               </w:rPr>
-              <w:t xml:space="preserve">10,703 (8.3%)</w:t>
-            </w:r>
-          </w:p>
-        </w:tc>
-        <w:tc>
-          <w:tcPr>
-            <w:tcBorders>
-              <w:bottom w:val="none" w:sz="0" w:space="0" w:color="000000"/>
-              <w:top w:val="none" w:sz="0" w:space="0" w:color="000000"/>
-              <w:left w:val="none" w:sz="0" w:space="0" w:color="000000"/>
-              <w:right w:val="none" w:sz="0" w:space="0" w:color="000000"/>
-            </w:tcBorders>
-            <w:shd w:val="clear" w:color="auto" w:fill="FFFFFF"/>
-            <w:tcMar>
-              <w:top w:w="0" w:type="dxa"/>
-              <w:bottom w:w="0" w:type="dxa"/>
-              <w:left w:w="0" w:type="dxa"/>
-              <w:right w:w="0" w:type="dxa"/>
-            </w:tcMar>
-            <w:vAlign w:val="top"/>
-          </w:tcPr>
-          <w:p>
-            <w:pPr>
-              <w:jc w:val="center"/>
-              <w:pBdr>
-                <w:bottom w:val="none" w:sz="0" w:space="0" w:color="000000"/>
-                <w:top w:val="none" w:sz="0" w:space="0" w:color="000000"/>
-                <w:left w:val="none" w:sz="0" w:space="0" w:color="000000"/>
-                <w:right w:val="none" w:sz="0" w:space="0" w:color="000000"/>
-              </w:pBdr>
-              <w:spacing w:after="0" w:before="0" w:line="240"/>
-              <w:ind w:left="100" w:right="100" w:firstLine="0" w:firstLineChars="0"/>
-              <w:rPr>
-                <w:rFonts w:ascii="Helvetica" w:hAnsi="Helvetica" w:eastAsia="Helvetica" w:cs="Helvetica"/>
-                <w:i w:val="false"/>
-                <w:b w:val="false"/>
-                <w:u w:val="none"/>
-                <w:strike w:val="false"/>
-                <w:sz w:val="16"/>
-                <w:szCs w:val="16"/>
-                <w:color w:val="000000"/>
-              </w:rPr>
-            </w:pPr>
-            <w:r>
-              <w:rPr>
-                <w:rFonts w:ascii="Helvetica" w:hAnsi="Helvetica" w:eastAsia="Helvetica" w:cs="Helvetica"/>
-                <w:i w:val="false"/>
-                <w:b w:val="false"/>
-                <w:u w:val="none"/>
-                <w:strike w:val="false"/>
-                <w:sz w:val="16"/>
-                <w:szCs w:val="16"/>
-                <w:color w:val="000000"/>
-              </w:rPr>
-              <w:t xml:space="preserve">4,844 (8.4%)</w:t>
+              <w:t xml:space="preserve">1,874 (8.4%)</w:t>
             </w:r>
           </w:p>
         </w:tc>
@@ -4300,7 +3275,7 @@
                 <w:szCs w:val="16"/>
                 <w:color w:val="000000"/>
               </w:rPr>
-              <w:t xml:space="preserve">73,068 (22%)</w:t>
+              <w:t xml:space="preserve">8,904 (23%)</w:t>
             </w:r>
           </w:p>
         </w:tc>
@@ -4354,61 +3329,7 @@
                 <w:szCs w:val="16"/>
                 <w:color w:val="000000"/>
               </w:rPr>
-              <w:t xml:space="preserve">24,735 (19%)</w:t>
-            </w:r>
-          </w:p>
-        </w:tc>
-        <w:tc>
-          <w:tcPr>
-            <w:tcBorders>
-              <w:bottom w:val="none" w:sz="0" w:space="0" w:color="000000"/>
-              <w:top w:val="none" w:sz="0" w:space="0" w:color="000000"/>
-              <w:left w:val="none" w:sz="0" w:space="0" w:color="000000"/>
-              <w:right w:val="none" w:sz="0" w:space="0" w:color="000000"/>
-            </w:tcBorders>
-            <w:shd w:val="clear" w:color="auto" w:fill="FFFFFF"/>
-            <w:tcMar>
-              <w:top w:w="0" w:type="dxa"/>
-              <w:bottom w:w="0" w:type="dxa"/>
-              <w:left w:w="0" w:type="dxa"/>
-              <w:right w:w="0" w:type="dxa"/>
-            </w:tcMar>
-            <w:vAlign w:val="top"/>
-          </w:tcPr>
-          <w:p>
-            <w:pPr>
-              <w:jc w:val="center"/>
-              <w:pBdr>
-                <w:bottom w:val="none" w:sz="0" w:space="0" w:color="000000"/>
-                <w:top w:val="none" w:sz="0" w:space="0" w:color="000000"/>
-                <w:left w:val="none" w:sz="0" w:space="0" w:color="000000"/>
-                <w:right w:val="none" w:sz="0" w:space="0" w:color="000000"/>
-              </w:pBdr>
-              <w:spacing w:after="0" w:before="0" w:line="240"/>
-              <w:ind w:left="100" w:right="100" w:firstLine="0" w:firstLineChars="0"/>
-              <w:rPr>
-                <w:rFonts w:ascii="Helvetica" w:hAnsi="Helvetica" w:eastAsia="Helvetica" w:cs="Helvetica"/>
-                <w:i w:val="false"/>
-                <w:b w:val="false"/>
-                <w:u w:val="none"/>
-                <w:strike w:val="false"/>
-                <w:sz w:val="16"/>
-                <w:szCs w:val="16"/>
-                <w:color w:val="000000"/>
-              </w:rPr>
-            </w:pPr>
-            <w:r>
-              <w:rPr>
-                <w:rFonts w:ascii="Helvetica" w:hAnsi="Helvetica" w:eastAsia="Helvetica" w:cs="Helvetica"/>
-                <w:i w:val="false"/>
-                <w:b w:val="false"/>
-                <w:u w:val="none"/>
-                <w:strike w:val="false"/>
-                <w:sz w:val="16"/>
-                <w:szCs w:val="16"/>
-                <w:color w:val="000000"/>
-              </w:rPr>
-              <w:t xml:space="preserve">7,300 (13%)</w:t>
+              <w:t xml:space="preserve">3,819 (17%)</w:t>
             </w:r>
           </w:p>
         </w:tc>
@@ -4522,7 +3443,7 @@
                 <w:szCs w:val="16"/>
                 <w:color w:val="000000"/>
               </w:rPr>
-              <w:t xml:space="preserve">60,653 (18%)</w:t>
+              <w:t xml:space="preserve">7,316 (19%)</w:t>
             </w:r>
           </w:p>
         </w:tc>
@@ -4576,61 +3497,7 @@
                 <w:szCs w:val="16"/>
                 <w:color w:val="000000"/>
               </w:rPr>
-              <w:t xml:space="preserve">17,709 (14%)</w:t>
-            </w:r>
-          </w:p>
-        </w:tc>
-        <w:tc>
-          <w:tcPr>
-            <w:tcBorders>
-              <w:bottom w:val="none" w:sz="0" w:space="0" w:color="000000"/>
-              <w:top w:val="none" w:sz="0" w:space="0" w:color="000000"/>
-              <w:left w:val="none" w:sz="0" w:space="0" w:color="000000"/>
-              <w:right w:val="none" w:sz="0" w:space="0" w:color="000000"/>
-            </w:tcBorders>
-            <w:shd w:val="clear" w:color="auto" w:fill="FFFFFF"/>
-            <w:tcMar>
-              <w:top w:w="0" w:type="dxa"/>
-              <w:bottom w:w="0" w:type="dxa"/>
-              <w:left w:w="0" w:type="dxa"/>
-              <w:right w:w="0" w:type="dxa"/>
-            </w:tcMar>
-            <w:vAlign w:val="top"/>
-          </w:tcPr>
-          <w:p>
-            <w:pPr>
-              <w:jc w:val="center"/>
-              <w:pBdr>
-                <w:bottom w:val="none" w:sz="0" w:space="0" w:color="000000"/>
-                <w:top w:val="none" w:sz="0" w:space="0" w:color="000000"/>
-                <w:left w:val="none" w:sz="0" w:space="0" w:color="000000"/>
-                <w:right w:val="none" w:sz="0" w:space="0" w:color="000000"/>
-              </w:pBdr>
-              <w:spacing w:after="0" w:before="0" w:line="240"/>
-              <w:ind w:left="100" w:right="100" w:firstLine="0" w:firstLineChars="0"/>
-              <w:rPr>
-                <w:rFonts w:ascii="Helvetica" w:hAnsi="Helvetica" w:eastAsia="Helvetica" w:cs="Helvetica"/>
-                <w:i w:val="false"/>
-                <w:b w:val="false"/>
-                <w:u w:val="none"/>
-                <w:strike w:val="false"/>
-                <w:sz w:val="16"/>
-                <w:szCs w:val="16"/>
-                <w:color w:val="000000"/>
-              </w:rPr>
-            </w:pPr>
-            <w:r>
-              <w:rPr>
-                <w:rFonts w:ascii="Helvetica" w:hAnsi="Helvetica" w:eastAsia="Helvetica" w:cs="Helvetica"/>
-                <w:i w:val="false"/>
-                <w:b w:val="false"/>
-                <w:u w:val="none"/>
-                <w:strike w:val="false"/>
-                <w:sz w:val="16"/>
-                <w:szCs w:val="16"/>
-                <w:color w:val="000000"/>
-              </w:rPr>
-              <w:t xml:space="preserve">11,965 (21%)</w:t>
+              <w:t xml:space="preserve">3,523 (16%)</w:t>
             </w:r>
           </w:p>
         </w:tc>
@@ -4744,7 +3611,7 @@
                 <w:szCs w:val="16"/>
                 <w:color w:val="000000"/>
               </w:rPr>
-              <w:t xml:space="preserve">48,456 (15%)</w:t>
+              <w:t xml:space="preserve">5,797 (15%)</w:t>
             </w:r>
           </w:p>
         </w:tc>
@@ -4798,61 +3665,7 @@
                 <w:szCs w:val="16"/>
                 <w:color w:val="000000"/>
               </w:rPr>
-              <w:t xml:space="preserve">13,049 (10%)</w:t>
-            </w:r>
-          </w:p>
-        </w:tc>
-        <w:tc>
-          <w:tcPr>
-            <w:tcBorders>
-              <w:bottom w:val="none" w:sz="0" w:space="0" w:color="000000"/>
-              <w:top w:val="none" w:sz="0" w:space="0" w:color="000000"/>
-              <w:left w:val="none" w:sz="0" w:space="0" w:color="000000"/>
-              <w:right w:val="none" w:sz="0" w:space="0" w:color="000000"/>
-            </w:tcBorders>
-            <w:shd w:val="clear" w:color="auto" w:fill="FFFFFF"/>
-            <w:tcMar>
-              <w:top w:w="0" w:type="dxa"/>
-              <w:bottom w:w="0" w:type="dxa"/>
-              <w:left w:w="0" w:type="dxa"/>
-              <w:right w:w="0" w:type="dxa"/>
-            </w:tcMar>
-            <w:vAlign w:val="top"/>
-          </w:tcPr>
-          <w:p>
-            <w:pPr>
-              <w:jc w:val="center"/>
-              <w:pBdr>
-                <w:bottom w:val="none" w:sz="0" w:space="0" w:color="000000"/>
-                <w:top w:val="none" w:sz="0" w:space="0" w:color="000000"/>
-                <w:left w:val="none" w:sz="0" w:space="0" w:color="000000"/>
-                <w:right w:val="none" w:sz="0" w:space="0" w:color="000000"/>
-              </w:pBdr>
-              <w:spacing w:after="0" w:before="0" w:line="240"/>
-              <w:ind w:left="100" w:right="100" w:firstLine="0" w:firstLineChars="0"/>
-              <w:rPr>
-                <w:rFonts w:ascii="Helvetica" w:hAnsi="Helvetica" w:eastAsia="Helvetica" w:cs="Helvetica"/>
-                <w:i w:val="false"/>
-                <w:b w:val="false"/>
-                <w:u w:val="none"/>
-                <w:strike w:val="false"/>
-                <w:sz w:val="16"/>
-                <w:szCs w:val="16"/>
-                <w:color w:val="000000"/>
-              </w:rPr>
-            </w:pPr>
-            <w:r>
-              <w:rPr>
-                <w:rFonts w:ascii="Helvetica" w:hAnsi="Helvetica" w:eastAsia="Helvetica" w:cs="Helvetica"/>
-                <w:i w:val="false"/>
-                <w:b w:val="false"/>
-                <w:u w:val="none"/>
-                <w:strike w:val="false"/>
-                <w:sz w:val="16"/>
-                <w:szCs w:val="16"/>
-                <w:color w:val="000000"/>
-              </w:rPr>
-              <w:t xml:space="preserve">8,268 (14%)</w:t>
+              <w:t xml:space="preserve">2,525 (11%)</w:t>
             </w:r>
           </w:p>
         </w:tc>
@@ -4966,7 +3779,7 @@
                 <w:szCs w:val="16"/>
                 <w:color w:val="000000"/>
               </w:rPr>
-              <w:t xml:space="preserve">60,214 (18%)</w:t>
+              <w:t xml:space="preserve">7,215 (18%)</w:t>
             </w:r>
           </w:p>
         </w:tc>
@@ -5020,61 +3833,7 @@
                 <w:szCs w:val="16"/>
                 <w:color w:val="000000"/>
               </w:rPr>
-              <w:t xml:space="preserve">21,195 (16%)</w:t>
-            </w:r>
-          </w:p>
-        </w:tc>
-        <w:tc>
-          <w:tcPr>
-            <w:tcBorders>
-              <w:bottom w:val="none" w:sz="0" w:space="0" w:color="000000"/>
-              <w:top w:val="none" w:sz="0" w:space="0" w:color="000000"/>
-              <w:left w:val="none" w:sz="0" w:space="0" w:color="000000"/>
-              <w:right w:val="none" w:sz="0" w:space="0" w:color="000000"/>
-            </w:tcBorders>
-            <w:shd w:val="clear" w:color="auto" w:fill="FFFFFF"/>
-            <w:tcMar>
-              <w:top w:w="0" w:type="dxa"/>
-              <w:bottom w:w="0" w:type="dxa"/>
-              <w:left w:w="0" w:type="dxa"/>
-              <w:right w:w="0" w:type="dxa"/>
-            </w:tcMar>
-            <w:vAlign w:val="top"/>
-          </w:tcPr>
-          <w:p>
-            <w:pPr>
-              <w:jc w:val="center"/>
-              <w:pBdr>
-                <w:bottom w:val="none" w:sz="0" w:space="0" w:color="000000"/>
-                <w:top w:val="none" w:sz="0" w:space="0" w:color="000000"/>
-                <w:left w:val="none" w:sz="0" w:space="0" w:color="000000"/>
-                <w:right w:val="none" w:sz="0" w:space="0" w:color="000000"/>
-              </w:pBdr>
-              <w:spacing w:after="0" w:before="0" w:line="240"/>
-              <w:ind w:left="100" w:right="100" w:firstLine="0" w:firstLineChars="0"/>
-              <w:rPr>
-                <w:rFonts w:ascii="Helvetica" w:hAnsi="Helvetica" w:eastAsia="Helvetica" w:cs="Helvetica"/>
-                <w:i w:val="false"/>
-                <w:b w:val="false"/>
-                <w:u w:val="none"/>
-                <w:strike w:val="false"/>
-                <w:sz w:val="16"/>
-                <w:szCs w:val="16"/>
-                <w:color w:val="000000"/>
-              </w:rPr>
-            </w:pPr>
-            <w:r>
-              <w:rPr>
-                <w:rFonts w:ascii="Helvetica" w:hAnsi="Helvetica" w:eastAsia="Helvetica" w:cs="Helvetica"/>
-                <w:i w:val="false"/>
-                <w:b w:val="false"/>
-                <w:u w:val="none"/>
-                <w:strike w:val="false"/>
-                <w:sz w:val="16"/>
-                <w:szCs w:val="16"/>
-                <w:color w:val="000000"/>
-              </w:rPr>
-              <w:t xml:space="preserve">18,846 (33%)</w:t>
+              <w:t xml:space="preserve">4,749 (21%)</w:t>
             </w:r>
           </w:p>
         </w:tc>
@@ -5188,7 +3947,7 @@
                 <w:szCs w:val="16"/>
                 <w:color w:val="000000"/>
               </w:rPr>
-              <w:t xml:space="preserve">59,770 (18%)</w:t>
+              <w:t xml:space="preserve">7,231 (18%)</w:t>
             </w:r>
           </w:p>
         </w:tc>
@@ -5242,61 +4001,7 @@
                 <w:szCs w:val="16"/>
                 <w:color w:val="000000"/>
               </w:rPr>
-              <w:t xml:space="preserve">25,469 (20%)</w:t>
-            </w:r>
-          </w:p>
-        </w:tc>
-        <w:tc>
-          <w:tcPr>
-            <w:tcBorders>
-              <w:bottom w:val="none" w:sz="0" w:space="0" w:color="000000"/>
-              <w:top w:val="none" w:sz="0" w:space="0" w:color="000000"/>
-              <w:left w:val="none" w:sz="0" w:space="0" w:color="000000"/>
-              <w:right w:val="none" w:sz="0" w:space="0" w:color="000000"/>
-            </w:tcBorders>
-            <w:shd w:val="clear" w:color="auto" w:fill="FFFFFF"/>
-            <w:tcMar>
-              <w:top w:w="0" w:type="dxa"/>
-              <w:bottom w:w="0" w:type="dxa"/>
-              <w:left w:w="0" w:type="dxa"/>
-              <w:right w:w="0" w:type="dxa"/>
-            </w:tcMar>
-            <w:vAlign w:val="top"/>
-          </w:tcPr>
-          <w:p>
-            <w:pPr>
-              <w:jc w:val="center"/>
-              <w:pBdr>
-                <w:bottom w:val="none" w:sz="0" w:space="0" w:color="000000"/>
-                <w:top w:val="none" w:sz="0" w:space="0" w:color="000000"/>
-                <w:left w:val="none" w:sz="0" w:space="0" w:color="000000"/>
-                <w:right w:val="none" w:sz="0" w:space="0" w:color="000000"/>
-              </w:pBdr>
-              <w:spacing w:after="0" w:before="0" w:line="240"/>
-              <w:ind w:left="100" w:right="100" w:firstLine="0" w:firstLineChars="0"/>
-              <w:rPr>
-                <w:rFonts w:ascii="Helvetica" w:hAnsi="Helvetica" w:eastAsia="Helvetica" w:cs="Helvetica"/>
-                <w:i w:val="false"/>
-                <w:b w:val="false"/>
-                <w:u w:val="none"/>
-                <w:strike w:val="false"/>
-                <w:sz w:val="16"/>
-                <w:szCs w:val="16"/>
-                <w:color w:val="000000"/>
-              </w:rPr>
-            </w:pPr>
-            <w:r>
-              <w:rPr>
-                <w:rFonts w:ascii="Helvetica" w:hAnsi="Helvetica" w:eastAsia="Helvetica" w:cs="Helvetica"/>
-                <w:i w:val="false"/>
-                <w:b w:val="false"/>
-                <w:u w:val="none"/>
-                <w:strike w:val="false"/>
-                <w:sz w:val="16"/>
-                <w:szCs w:val="16"/>
-                <w:color w:val="000000"/>
-              </w:rPr>
-              <w:t xml:space="preserve">16,219 (28%)</w:t>
+              <w:t xml:space="preserve">5,026 (22%)</w:t>
             </w:r>
           </w:p>
         </w:tc>
@@ -5410,7 +4115,7 @@
                 <w:szCs w:val="16"/>
                 <w:color w:val="000000"/>
               </w:rPr>
-              <w:t xml:space="preserve">11,891 (3.6%)</w:t>
+              <w:t xml:space="preserve">1,458 (3.7%)</w:t>
             </w:r>
           </w:p>
         </w:tc>
@@ -5464,61 +4169,7 @@
                 <w:szCs w:val="16"/>
                 <w:color w:val="000000"/>
               </w:rPr>
-              <w:t xml:space="preserve">5,861 (4.5%)</w:t>
-            </w:r>
-          </w:p>
-        </w:tc>
-        <w:tc>
-          <w:tcPr>
-            <w:tcBorders>
-              <w:bottom w:val="none" w:sz="0" w:space="0" w:color="000000"/>
-              <w:top w:val="none" w:sz="0" w:space="0" w:color="000000"/>
-              <w:left w:val="none" w:sz="0" w:space="0" w:color="000000"/>
-              <w:right w:val="none" w:sz="0" w:space="0" w:color="000000"/>
-            </w:tcBorders>
-            <w:shd w:val="clear" w:color="auto" w:fill="FFFFFF"/>
-            <w:tcMar>
-              <w:top w:w="0" w:type="dxa"/>
-              <w:bottom w:w="0" w:type="dxa"/>
-              <w:left w:w="0" w:type="dxa"/>
-              <w:right w:w="0" w:type="dxa"/>
-            </w:tcMar>
-            <w:vAlign w:val="top"/>
-          </w:tcPr>
-          <w:p>
-            <w:pPr>
-              <w:jc w:val="center"/>
-              <w:pBdr>
-                <w:bottom w:val="none" w:sz="0" w:space="0" w:color="000000"/>
-                <w:top w:val="none" w:sz="0" w:space="0" w:color="000000"/>
-                <w:left w:val="none" w:sz="0" w:space="0" w:color="000000"/>
-                <w:right w:val="none" w:sz="0" w:space="0" w:color="000000"/>
-              </w:pBdr>
-              <w:spacing w:after="0" w:before="0" w:line="240"/>
-              <w:ind w:left="100" w:right="100" w:firstLine="0" w:firstLineChars="0"/>
-              <w:rPr>
-                <w:rFonts w:ascii="Helvetica" w:hAnsi="Helvetica" w:eastAsia="Helvetica" w:cs="Helvetica"/>
-                <w:i w:val="false"/>
-                <w:b w:val="false"/>
-                <w:u w:val="none"/>
-                <w:strike w:val="false"/>
-                <w:sz w:val="16"/>
-                <w:szCs w:val="16"/>
-                <w:color w:val="000000"/>
-              </w:rPr>
-            </w:pPr>
-            <w:r>
-              <w:rPr>
-                <w:rFonts w:ascii="Helvetica" w:hAnsi="Helvetica" w:eastAsia="Helvetica" w:cs="Helvetica"/>
-                <w:i w:val="false"/>
-                <w:b w:val="false"/>
-                <w:u w:val="none"/>
-                <w:strike w:val="false"/>
-                <w:sz w:val="16"/>
-                <w:szCs w:val="16"/>
-                <w:color w:val="000000"/>
-              </w:rPr>
-              <w:t xml:space="preserve">2,487 (4.3%)</w:t>
+              <w:t xml:space="preserve">1,007 (4.5%)</w:t>
             </w:r>
           </w:p>
         </w:tc>
@@ -5632,7 +4283,7 @@
                 <w:szCs w:val="16"/>
                 <w:color w:val="000000"/>
               </w:rPr>
-              <w:t xml:space="preserve">23,854 (7.3%)</w:t>
+              <w:t xml:space="preserve">2,931 (7.4%)</w:t>
             </w:r>
           </w:p>
         </w:tc>
@@ -5686,61 +4337,7 @@
                 <w:szCs w:val="16"/>
                 <w:color w:val="000000"/>
               </w:rPr>
-              <w:t xml:space="preserve">10,513 (8.1%)</w:t>
-            </w:r>
-          </w:p>
-        </w:tc>
-        <w:tc>
-          <w:tcPr>
-            <w:tcBorders>
-              <w:bottom w:val="none" w:sz="0" w:space="0" w:color="000000"/>
-              <w:top w:val="none" w:sz="0" w:space="0" w:color="000000"/>
-              <w:left w:val="none" w:sz="0" w:space="0" w:color="000000"/>
-              <w:right w:val="none" w:sz="0" w:space="0" w:color="000000"/>
-            </w:tcBorders>
-            <w:shd w:val="clear" w:color="auto" w:fill="FFFFFF"/>
-            <w:tcMar>
-              <w:top w:w="0" w:type="dxa"/>
-              <w:bottom w:w="0" w:type="dxa"/>
-              <w:left w:w="0" w:type="dxa"/>
-              <w:right w:w="0" w:type="dxa"/>
-            </w:tcMar>
-            <w:vAlign w:val="top"/>
-          </w:tcPr>
-          <w:p>
-            <w:pPr>
-              <w:jc w:val="center"/>
-              <w:pBdr>
-                <w:bottom w:val="none" w:sz="0" w:space="0" w:color="000000"/>
-                <w:top w:val="none" w:sz="0" w:space="0" w:color="000000"/>
-                <w:left w:val="none" w:sz="0" w:space="0" w:color="000000"/>
-                <w:right w:val="none" w:sz="0" w:space="0" w:color="000000"/>
-              </w:pBdr>
-              <w:spacing w:after="0" w:before="0" w:line="240"/>
-              <w:ind w:left="100" w:right="100" w:firstLine="0" w:firstLineChars="0"/>
-              <w:rPr>
-                <w:rFonts w:ascii="Helvetica" w:hAnsi="Helvetica" w:eastAsia="Helvetica" w:cs="Helvetica"/>
-                <w:i w:val="false"/>
-                <w:b w:val="false"/>
-                <w:u w:val="none"/>
-                <w:strike w:val="false"/>
-                <w:sz w:val="16"/>
-                <w:szCs w:val="16"/>
-                <w:color w:val="000000"/>
-              </w:rPr>
-            </w:pPr>
-            <w:r>
-              <w:rPr>
-                <w:rFonts w:ascii="Helvetica" w:hAnsi="Helvetica" w:eastAsia="Helvetica" w:cs="Helvetica"/>
-                <w:i w:val="false"/>
-                <w:b w:val="false"/>
-                <w:u w:val="none"/>
-                <w:strike w:val="false"/>
-                <w:sz w:val="16"/>
-                <w:szCs w:val="16"/>
-                <w:color w:val="000000"/>
-              </w:rPr>
-              <w:t xml:space="preserve">7,347 (13%)</w:t>
+              <w:t xml:space="preserve">2,145 (9.6%)</w:t>
             </w:r>
           </w:p>
         </w:tc>
@@ -5854,7 +4451,7 @@
                 <w:szCs w:val="16"/>
                 <w:color w:val="000000"/>
               </w:rPr>
-              <w:t xml:space="preserve">54,528 (17%)</w:t>
+              <w:t xml:space="preserve">6,708 (17%)</w:t>
             </w:r>
           </w:p>
         </w:tc>
@@ -5908,61 +4505,7 @@
                 <w:szCs w:val="16"/>
                 <w:color w:val="000000"/>
               </w:rPr>
-              <w:t xml:space="preserve">24,849 (19%)</w:t>
-            </w:r>
-          </w:p>
-        </w:tc>
-        <w:tc>
-          <w:tcPr>
-            <w:tcBorders>
-              <w:bottom w:val="none" w:sz="0" w:space="0" w:color="000000"/>
-              <w:top w:val="none" w:sz="0" w:space="0" w:color="000000"/>
-              <w:left w:val="none" w:sz="0" w:space="0" w:color="000000"/>
-              <w:right w:val="none" w:sz="0" w:space="0" w:color="000000"/>
-            </w:tcBorders>
-            <w:shd w:val="clear" w:color="auto" w:fill="FFFFFF"/>
-            <w:tcMar>
-              <w:top w:w="0" w:type="dxa"/>
-              <w:bottom w:w="0" w:type="dxa"/>
-              <w:left w:w="0" w:type="dxa"/>
-              <w:right w:w="0" w:type="dxa"/>
-            </w:tcMar>
-            <w:vAlign w:val="top"/>
-          </w:tcPr>
-          <w:p>
-            <w:pPr>
-              <w:jc w:val="center"/>
-              <w:pBdr>
-                <w:bottom w:val="none" w:sz="0" w:space="0" w:color="000000"/>
-                <w:top w:val="none" w:sz="0" w:space="0" w:color="000000"/>
-                <w:left w:val="none" w:sz="0" w:space="0" w:color="000000"/>
-                <w:right w:val="none" w:sz="0" w:space="0" w:color="000000"/>
-              </w:pBdr>
-              <w:spacing w:after="0" w:before="0" w:line="240"/>
-              <w:ind w:left="100" w:right="100" w:firstLine="0" w:firstLineChars="0"/>
-              <w:rPr>
-                <w:rFonts w:ascii="Helvetica" w:hAnsi="Helvetica" w:eastAsia="Helvetica" w:cs="Helvetica"/>
-                <w:i w:val="false"/>
-                <w:b w:val="false"/>
-                <w:u w:val="none"/>
-                <w:strike w:val="false"/>
-                <w:sz w:val="16"/>
-                <w:szCs w:val="16"/>
-                <w:color w:val="000000"/>
-              </w:rPr>
-            </w:pPr>
-            <w:r>
-              <w:rPr>
-                <w:rFonts w:ascii="Helvetica" w:hAnsi="Helvetica" w:eastAsia="Helvetica" w:cs="Helvetica"/>
-                <w:i w:val="false"/>
-                <w:b w:val="false"/>
-                <w:u w:val="none"/>
-                <w:strike w:val="false"/>
-                <w:sz w:val="16"/>
-                <w:szCs w:val="16"/>
-                <w:color w:val="000000"/>
-              </w:rPr>
-              <w:t xml:space="preserve">11,769 (20%)</w:t>
+              <w:t xml:space="preserve">4,464 (20%)</w:t>
             </w:r>
           </w:p>
         </w:tc>
@@ -6076,7 +4619,7 @@
                 <w:szCs w:val="16"/>
                 <w:color w:val="000000"/>
               </w:rPr>
-              <w:t xml:space="preserve">93,007 (28%)</w:t>
+              <w:t xml:space="preserve">11,363 (29%)</w:t>
             </w:r>
           </w:p>
         </w:tc>
@@ -6130,61 +4673,7 @@
                 <w:szCs w:val="16"/>
                 <w:color w:val="000000"/>
               </w:rPr>
-              <w:t xml:space="preserve">37,426 (29%)</w:t>
-            </w:r>
-          </w:p>
-        </w:tc>
-        <w:tc>
-          <w:tcPr>
-            <w:tcBorders>
-              <w:bottom w:val="none" w:sz="0" w:space="0" w:color="000000"/>
-              <w:top w:val="none" w:sz="0" w:space="0" w:color="000000"/>
-              <w:left w:val="none" w:sz="0" w:space="0" w:color="000000"/>
-              <w:right w:val="none" w:sz="0" w:space="0" w:color="000000"/>
-            </w:tcBorders>
-            <w:shd w:val="clear" w:color="auto" w:fill="FFFFFF"/>
-            <w:tcMar>
-              <w:top w:w="0" w:type="dxa"/>
-              <w:bottom w:w="0" w:type="dxa"/>
-              <w:left w:w="0" w:type="dxa"/>
-              <w:right w:w="0" w:type="dxa"/>
-            </w:tcMar>
-            <w:vAlign w:val="top"/>
-          </w:tcPr>
-          <w:p>
-            <w:pPr>
-              <w:jc w:val="center"/>
-              <w:pBdr>
-                <w:bottom w:val="none" w:sz="0" w:space="0" w:color="000000"/>
-                <w:top w:val="none" w:sz="0" w:space="0" w:color="000000"/>
-                <w:left w:val="none" w:sz="0" w:space="0" w:color="000000"/>
-                <w:right w:val="none" w:sz="0" w:space="0" w:color="000000"/>
-              </w:pBdr>
-              <w:spacing w:after="0" w:before="0" w:line="240"/>
-              <w:ind w:left="100" w:right="100" w:firstLine="0" w:firstLineChars="0"/>
-              <w:rPr>
-                <w:rFonts w:ascii="Helvetica" w:hAnsi="Helvetica" w:eastAsia="Helvetica" w:cs="Helvetica"/>
-                <w:i w:val="false"/>
-                <w:b w:val="false"/>
-                <w:u w:val="none"/>
-                <w:strike w:val="false"/>
-                <w:sz w:val="16"/>
-                <w:szCs w:val="16"/>
-                <w:color w:val="000000"/>
-              </w:rPr>
-            </w:pPr>
-            <w:r>
-              <w:rPr>
-                <w:rFonts w:ascii="Helvetica" w:hAnsi="Helvetica" w:eastAsia="Helvetica" w:cs="Helvetica"/>
-                <w:i w:val="false"/>
-                <w:b w:val="false"/>
-                <w:u w:val="none"/>
-                <w:strike w:val="false"/>
-                <w:sz w:val="16"/>
-                <w:szCs w:val="16"/>
-                <w:color w:val="000000"/>
-              </w:rPr>
-              <w:t xml:space="preserve">18,521 (32%)</w:t>
+              <w:t xml:space="preserve">6,646 (30%)</w:t>
             </w:r>
           </w:p>
         </w:tc>
@@ -6356,60 +4845,6 @@
             </w:r>
           </w:p>
         </w:tc>
-        <w:tc>
-          <w:tcPr>
-            <w:tcBorders>
-              <w:bottom w:val="none" w:sz="0" w:space="0" w:color="000000"/>
-              <w:top w:val="none" w:sz="0" w:space="0" w:color="000000"/>
-              <w:left w:val="none" w:sz="0" w:space="0" w:color="000000"/>
-              <w:right w:val="none" w:sz="0" w:space="0" w:color="000000"/>
-            </w:tcBorders>
-            <w:shd w:val="clear" w:color="auto" w:fill="FFFFFF"/>
-            <w:tcMar>
-              <w:top w:w="0" w:type="dxa"/>
-              <w:bottom w:w="0" w:type="dxa"/>
-              <w:left w:w="0" w:type="dxa"/>
-              <w:right w:w="0" w:type="dxa"/>
-            </w:tcMar>
-            <w:vAlign w:val="top"/>
-          </w:tcPr>
-          <w:p>
-            <w:pPr>
-              <w:jc w:val="center"/>
-              <w:pBdr>
-                <w:bottom w:val="none" w:sz="0" w:space="0" w:color="000000"/>
-                <w:top w:val="none" w:sz="0" w:space="0" w:color="000000"/>
-                <w:left w:val="none" w:sz="0" w:space="0" w:color="000000"/>
-                <w:right w:val="none" w:sz="0" w:space="0" w:color="000000"/>
-              </w:pBdr>
-              <w:spacing w:after="0" w:before="0" w:line="240"/>
-              <w:ind w:left="100" w:right="100" w:firstLine="0" w:firstLineChars="0"/>
-              <w:rPr>
-                <w:rFonts w:ascii="Helvetica" w:hAnsi="Helvetica" w:eastAsia="Helvetica" w:cs="Helvetica"/>
-                <w:i w:val="false"/>
-                <w:b w:val="false"/>
-                <w:u w:val="none"/>
-                <w:strike w:val="false"/>
-                <w:sz w:val="16"/>
-                <w:szCs w:val="16"/>
-                <w:color w:val="000000"/>
-              </w:rPr>
-            </w:pPr>
-            <w:r>
-              <w:rPr>
-                <w:rFonts w:ascii="Helvetica" w:hAnsi="Helvetica" w:eastAsia="Helvetica" w:cs="Helvetica"/>
-                <w:i w:val="false"/>
-                <w:b w:val="false"/>
-                <w:u w:val="none"/>
-                <w:strike w:val="false"/>
-                <w:sz w:val="16"/>
-                <w:szCs w:val="16"/>
-                <w:color w:val="000000"/>
-              </w:rPr>
-              <w:t xml:space="preserve"/>
-            </w:r>
-          </w:p>
-        </w:tc>
       </w:tr>
       <w:tr>
         <w:trPr>
@@ -6520,7 +4955,7 @@
                 <w:szCs w:val="16"/>
                 <w:color w:val="000000"/>
               </w:rPr>
-              <w:t xml:space="preserve">142,713 (44%)</w:t>
+              <w:t xml:space="preserve">17,058 (43%)</w:t>
             </w:r>
           </w:p>
         </w:tc>
@@ -6574,61 +5009,7 @@
                 <w:szCs w:val="16"/>
                 <w:color w:val="000000"/>
               </w:rPr>
-              <w:t xml:space="preserve">19,196 (15%)</w:t>
-            </w:r>
-          </w:p>
-        </w:tc>
-        <w:tc>
-          <w:tcPr>
-            <w:tcBorders>
-              <w:bottom w:val="none" w:sz="0" w:space="0" w:color="000000"/>
-              <w:top w:val="none" w:sz="0" w:space="0" w:color="000000"/>
-              <w:left w:val="none" w:sz="0" w:space="0" w:color="000000"/>
-              <w:right w:val="none" w:sz="0" w:space="0" w:color="000000"/>
-            </w:tcBorders>
-            <w:shd w:val="clear" w:color="auto" w:fill="FFFFFF"/>
-            <w:tcMar>
-              <w:top w:w="0" w:type="dxa"/>
-              <w:bottom w:w="0" w:type="dxa"/>
-              <w:left w:w="0" w:type="dxa"/>
-              <w:right w:w="0" w:type="dxa"/>
-            </w:tcMar>
-            <w:vAlign w:val="top"/>
-          </w:tcPr>
-          <w:p>
-            <w:pPr>
-              <w:jc w:val="center"/>
-              <w:pBdr>
-                <w:bottom w:val="none" w:sz="0" w:space="0" w:color="000000"/>
-                <w:top w:val="none" w:sz="0" w:space="0" w:color="000000"/>
-                <w:left w:val="none" w:sz="0" w:space="0" w:color="000000"/>
-                <w:right w:val="none" w:sz="0" w:space="0" w:color="000000"/>
-              </w:pBdr>
-              <w:spacing w:after="0" w:before="0" w:line="240"/>
-              <w:ind w:left="100" w:right="100" w:firstLine="0" w:firstLineChars="0"/>
-              <w:rPr>
-                <w:rFonts w:ascii="Helvetica" w:hAnsi="Helvetica" w:eastAsia="Helvetica" w:cs="Helvetica"/>
-                <w:i w:val="false"/>
-                <w:b w:val="false"/>
-                <w:u w:val="none"/>
-                <w:strike w:val="false"/>
-                <w:sz w:val="16"/>
-                <w:szCs w:val="16"/>
-                <w:color w:val="000000"/>
-              </w:rPr>
-            </w:pPr>
-            <w:r>
-              <w:rPr>
-                <w:rFonts w:ascii="Helvetica" w:hAnsi="Helvetica" w:eastAsia="Helvetica" w:cs="Helvetica"/>
-                <w:i w:val="false"/>
-                <w:b w:val="false"/>
-                <w:u w:val="none"/>
-                <w:strike w:val="false"/>
-                <w:sz w:val="16"/>
-                <w:szCs w:val="16"/>
-                <w:color w:val="000000"/>
-              </w:rPr>
-              <w:t xml:space="preserve">9,818 (17%)</w:t>
+              <w:t xml:space="preserve">3,523 (16%)</w:t>
             </w:r>
           </w:p>
         </w:tc>
@@ -6742,7 +5123,7 @@
                 <w:szCs w:val="16"/>
                 <w:color w:val="000000"/>
               </w:rPr>
-              <w:t xml:space="preserve">185,331 (56%)</w:t>
+              <w:t xml:space="preserve">22,403 (57%)</w:t>
             </w:r>
           </w:p>
         </w:tc>
@@ -6796,61 +5177,7 @@
                 <w:szCs w:val="16"/>
                 <w:color w:val="000000"/>
               </w:rPr>
-              <w:t xml:space="preserve">110,233 (85%)</w:t>
-            </w:r>
-          </w:p>
-        </w:tc>
-        <w:tc>
-          <w:tcPr>
-            <w:tcBorders>
-              <w:bottom w:val="single" w:sz="8" w:space="0" w:color="000000"/>
-              <w:top w:val="none" w:sz="0" w:space="0" w:color="000000"/>
-              <w:left w:val="none" w:sz="0" w:space="0" w:color="000000"/>
-              <w:right w:val="none" w:sz="0" w:space="0" w:color="000000"/>
-            </w:tcBorders>
-            <w:shd w:val="clear" w:color="auto" w:fill="FFFFFF"/>
-            <w:tcMar>
-              <w:top w:w="0" w:type="dxa"/>
-              <w:bottom w:w="0" w:type="dxa"/>
-              <w:left w:w="0" w:type="dxa"/>
-              <w:right w:w="0" w:type="dxa"/>
-            </w:tcMar>
-            <w:vAlign w:val="top"/>
-          </w:tcPr>
-          <w:p>
-            <w:pPr>
-              <w:jc w:val="center"/>
-              <w:pBdr>
-                <w:bottom w:val="none" w:sz="0" w:space="0" w:color="000000"/>
-                <w:top w:val="none" w:sz="0" w:space="0" w:color="000000"/>
-                <w:left w:val="none" w:sz="0" w:space="0" w:color="000000"/>
-                <w:right w:val="none" w:sz="0" w:space="0" w:color="000000"/>
-              </w:pBdr>
-              <w:spacing w:after="0" w:before="0" w:line="240"/>
-              <w:ind w:left="100" w:right="100" w:firstLine="0" w:firstLineChars="0"/>
-              <w:rPr>
-                <w:rFonts w:ascii="Helvetica" w:hAnsi="Helvetica" w:eastAsia="Helvetica" w:cs="Helvetica"/>
-                <w:i w:val="false"/>
-                <w:b w:val="false"/>
-                <w:u w:val="none"/>
-                <w:strike w:val="false"/>
-                <w:sz w:val="16"/>
-                <w:szCs w:val="16"/>
-                <w:color w:val="000000"/>
-              </w:rPr>
-            </w:pPr>
-            <w:r>
-              <w:rPr>
-                <w:rFonts w:ascii="Helvetica" w:hAnsi="Helvetica" w:eastAsia="Helvetica" w:cs="Helvetica"/>
-                <w:i w:val="false"/>
-                <w:b w:val="false"/>
-                <w:u w:val="none"/>
-                <w:strike w:val="false"/>
-                <w:sz w:val="16"/>
-                <w:szCs w:val="16"/>
-                <w:color w:val="000000"/>
-              </w:rPr>
-              <w:t xml:space="preserve">47,995 (83%)</w:t>
+              <w:t xml:space="preserve">18,818 (84%)</w:t>
             </w:r>
           </w:p>
         </w:tc>
@@ -6862,7 +5189,7 @@
         footer 1
         <w:tc>
           <w:tcPr>
-            <w:gridSpan w:val="4"/>
+            <w:gridSpan w:val="3"/>
             <w:tcBorders>
               <w:bottom w:val="none" w:sz="0" w:space="0" w:color="FFFFFF"/>
               <w:top w:val="single" w:sz="8" w:space="0" w:color="000000"/>
@@ -6954,7 +5281,7 @@
         <w:ind w:left="60" w:right="60" w:firstLine="0" w:firstLineChars="0"/>
       </w:pPr>
       <w:r>
-        <w:t xml:space="preserve">Table 1B: VBG cohorts</w:t>
+        <w:t xml:space="preserve">VBG cohorts</w:t>
       </w:r>
     </w:p>
     <w:tbl xmlns:a="http://schemas.openxmlformats.org/drawingml/2006/main" xmlns:pic="http://schemas.openxmlformats.org/drawingml/2006/picture">
@@ -6966,7 +5293,7 @@
       </w:tblPr>
       <w:tr>
         <w:trPr>
-          <w:trHeight w:val="811" w:hRule="auto"/>
+          <w:trHeight w:val="768" w:hRule="auto"/>
           <w:tblHeader/>
         </w:trPr>
         header 1
@@ -7113,7 +5440,7 @@
                 <w:szCs w:val="16"/>
                 <w:color w:val="000000"/>
               </w:rPr>
-              <w:t xml:space="preserve">N = 365,623</w:t>
+              <w:t xml:space="preserve">N = 43,872</w:t>
             </w:r>
             <w:r>
               <w:rPr>
@@ -7181,7 +5508,7 @@
                 <w:szCs w:val="16"/>
                 <w:color w:val="000000"/>
               </w:rPr>
-              <w:t xml:space="preserve">VBG_NoHypercapnia</w:t>
+              <w:t xml:space="preserve">VBG</w:t>
             </w:r>
             <w:r>
               <w:rPr>
@@ -7220,114 +5547,7 @@
                 <w:szCs w:val="16"/>
                 <w:color w:val="000000"/>
               </w:rPr>
-              <w:t xml:space="preserve">N = 105,646</w:t>
-            </w:r>
-            <w:r>
-              <w:rPr>
-                <w:rFonts w:ascii="Helvetica" w:hAnsi="Helvetica" w:eastAsia="Helvetica" w:cs="Helvetica"/>
-                <w:i w:val="false"/>
-                <w:b w:val="false"/>
-                <w:u w:val="none"/>
-                <w:strike w:val="false"/>
-                <w:vertAlign w:val="superscript"/>
-                <w:sz w:val="16"/>
-                <w:szCs w:val="16"/>
-                <w:color w:val="000000"/>
-              </w:rPr>
-              <w:t xml:space="preserve">1</w:t>
-            </w:r>
-          </w:p>
-        </w:tc>
-        <w:tc>
-          <w:tcPr>
-            <w:tcBorders>
-              <w:bottom w:val="single" w:sz="8" w:space="0" w:color="000000"/>
-              <w:top w:val="single" w:sz="8" w:space="0" w:color="000000"/>
-              <w:left w:val="none" w:sz="0" w:space="0" w:color="000000"/>
-              <w:right w:val="none" w:sz="0" w:space="0" w:color="000000"/>
-            </w:tcBorders>
-            <w:shd w:val="clear" w:color="auto" w:fill="FFFFFF"/>
-            <w:tcMar>
-              <w:top w:w="0" w:type="dxa"/>
-              <w:bottom w:w="0" w:type="dxa"/>
-              <w:left w:w="0" w:type="dxa"/>
-              <w:right w:w="0" w:type="dxa"/>
-            </w:tcMar>
-            <w:vAlign w:val="center"/>
-          </w:tcPr>
-          <w:p>
-            <w:pPr>
-              <w:jc w:val="center"/>
-              <w:pBdr>
-                <w:bottom w:val="none" w:sz="0" w:space="0" w:color="000000"/>
-                <w:top w:val="none" w:sz="0" w:space="0" w:color="000000"/>
-                <w:left w:val="none" w:sz="0" w:space="0" w:color="000000"/>
-                <w:right w:val="none" w:sz="0" w:space="0" w:color="000000"/>
-              </w:pBdr>
-              <w:spacing w:after="0" w:before="0" w:line="240"/>
-              <w:ind w:left="100" w:right="100" w:firstLine="0" w:firstLineChars="0"/>
-              <w:rPr>
-                <w:rFonts w:ascii="Helvetica" w:hAnsi="Helvetica" w:eastAsia="Helvetica" w:cs="Helvetica"/>
-                <w:i w:val="false"/>
-                <w:b w:val="false"/>
-                <w:u w:val="none"/>
-                <w:strike w:val="false"/>
-                <w:sz w:val="16"/>
-                <w:szCs w:val="16"/>
-                <w:color w:val="000000"/>
-              </w:rPr>
-            </w:pPr>
-            <w:r>
-              <w:rPr>
-                <w:rFonts w:ascii="Helvetica" w:hAnsi="Helvetica" w:eastAsia="Helvetica" w:cs="Helvetica"/>
-                <w:i w:val="false"/>
-                <w:b w:val="true"/>
-                <w:u w:val="none"/>
-                <w:strike w:val="false"/>
-                <w:sz w:val="16"/>
-                <w:szCs w:val="16"/>
-                <w:color w:val="000000"/>
-              </w:rPr>
-              <w:t xml:space="preserve">VBG_Hypercapnia</w:t>
-            </w:r>
-            <w:r>
-              <w:rPr>
-                <w:rFonts w:ascii="Helvetica" w:hAnsi="Helvetica" w:eastAsia="Helvetica" w:cs="Helvetica"/>
-                <w:i w:val="false"/>
-                <w:b w:val="false"/>
-                <w:u w:val="none"/>
-                <w:strike w:val="false"/>
-                <w:sz w:val="16"/>
-                <w:szCs w:val="16"/>
-                <w:color w:val="000000"/>
-              </w:rPr>
-              <w:t xml:space="preserve">  </w:t>
-            </w:r>
-            <w:r>
-              <w:rPr>
-                <w:rFonts w:ascii="Helvetica" w:hAnsi="Helvetica" w:eastAsia="Helvetica" w:cs="Helvetica"/>
-                <w:i w:val="false"/>
-                <w:b w:val="false"/>
-                <w:u w:val="none"/>
-                <w:strike w:val="false"/>
-                <w:sz w:val="16"/>
-                <w:szCs w:val="16"/>
-                <w:color w:val="000000"/>
-              </w:rPr>
-              <w:br/>
-            </w:r>
-            <w:r>
-              <w:rPr>
-                <w:rFonts w:ascii="Helvetica" w:hAnsi="Helvetica" w:eastAsia="Helvetica" w:cs="Helvetica"/>
-                <w:i w:val="false"/>
-                <w:b w:val="false"/>
-                <w:u w:val="none"/>
-                <w:strike w:val="false"/>
-                <w:sz w:val="16"/>
-                <w:szCs w:val="16"/>
-                <w:color w:val="000000"/>
-              </w:rPr>
-              <w:t xml:space="preserve">N = 44,017</w:t>
+              <w:t xml:space="preserve">N = 17,930</w:t>
             </w:r>
             <w:r>
               <w:rPr>
@@ -7401,7 +5621,7 @@
                 <w:szCs w:val="16"/>
                 <w:color w:val="000000"/>
               </w:rPr>
-              <w:t xml:space="preserve">Age (years)</w:t>
+              <w:t xml:space="preserve">age_at_encounter</w:t>
             </w:r>
           </w:p>
         </w:tc>
@@ -7455,7 +5675,7 @@
                 <w:szCs w:val="16"/>
                 <w:color w:val="000000"/>
               </w:rPr>
-              <w:t xml:space="preserve">59.4 ± 17.8; 0.0/365,623.0 missing (0.0%)</w:t>
+              <w:t xml:space="preserve">59.4 ± 17.8; 0.0/43,872.0 missing (0.0%)</w:t>
             </w:r>
           </w:p>
         </w:tc>
@@ -7509,68 +5729,14 @@
                 <w:szCs w:val="16"/>
                 <w:color w:val="000000"/>
               </w:rPr>
-              <w:t xml:space="preserve">58.1 ± 17.8; 0.0/105,646.0 missing (0.0%)</w:t>
-            </w:r>
-          </w:p>
-        </w:tc>
-        <w:tc>
-          <w:tcPr>
-            <w:tcBorders>
-              <w:bottom w:val="none" w:sz="0" w:space="0" w:color="000000"/>
-              <w:top w:val="single" w:sz="8" w:space="0" w:color="000000"/>
-              <w:left w:val="none" w:sz="0" w:space="0" w:color="000000"/>
-              <w:right w:val="none" w:sz="0" w:space="0" w:color="000000"/>
-            </w:tcBorders>
-            <w:shd w:val="clear" w:color="auto" w:fill="FFFFFF"/>
-            <w:tcMar>
-              <w:top w:w="0" w:type="dxa"/>
-              <w:bottom w:w="0" w:type="dxa"/>
-              <w:left w:w="0" w:type="dxa"/>
-              <w:right w:w="0" w:type="dxa"/>
-            </w:tcMar>
-            <w:vAlign w:val="top"/>
-          </w:tcPr>
-          <w:p>
-            <w:pPr>
-              <w:jc w:val="center"/>
-              <w:pBdr>
-                <w:bottom w:val="none" w:sz="0" w:space="0" w:color="000000"/>
-                <w:top w:val="none" w:sz="0" w:space="0" w:color="000000"/>
-                <w:left w:val="none" w:sz="0" w:space="0" w:color="000000"/>
-                <w:right w:val="none" w:sz="0" w:space="0" w:color="000000"/>
-              </w:pBdr>
-              <w:spacing w:after="0" w:before="0" w:line="240"/>
-              <w:ind w:left="100" w:right="100" w:firstLine="0" w:firstLineChars="0"/>
-              <w:rPr>
-                <w:rFonts w:ascii="Helvetica" w:hAnsi="Helvetica" w:eastAsia="Helvetica" w:cs="Helvetica"/>
-                <w:i w:val="false"/>
-                <w:b w:val="false"/>
-                <w:u w:val="none"/>
-                <w:strike w:val="false"/>
-                <w:sz w:val="16"/>
-                <w:szCs w:val="16"/>
-                <w:color w:val="000000"/>
-              </w:rPr>
-            </w:pPr>
-            <w:r>
-              <w:rPr>
-                <w:rFonts w:ascii="Helvetica" w:hAnsi="Helvetica" w:eastAsia="Helvetica" w:cs="Helvetica"/>
-                <w:i w:val="false"/>
-                <w:b w:val="false"/>
-                <w:u w:val="none"/>
-                <w:strike w:val="false"/>
-                <w:sz w:val="16"/>
-                <w:szCs w:val="16"/>
-                <w:color w:val="000000"/>
-              </w:rPr>
-              <w:t xml:space="preserve">61.0 ± 16.7; 0.0/44,017.0 missing (0.0%)</w:t>
+              <w:t xml:space="preserve">59.0 ± 17.6; 0.0/17,930.0 missing (0.0%)</w:t>
             </w:r>
           </w:p>
         </w:tc>
       </w:tr>
       <w:tr>
         <w:trPr>
-          <w:trHeight w:val="621" w:hRule="auto"/>
+          <w:trHeight w:val="620" w:hRule="auto"/>
         </w:trPr>
         body 2
         <w:tc>
@@ -7623,7 +5789,7 @@
                 <w:szCs w:val="16"/>
                 <w:color w:val="000000"/>
               </w:rPr>
-              <w:t xml:space="preserve">Current BMI kg/m2</w:t>
+              <w:t xml:space="preserve">curr_bmi</w:t>
             </w:r>
           </w:p>
         </w:tc>
@@ -7677,7 +5843,7 @@
                 <w:szCs w:val="16"/>
                 <w:color w:val="000000"/>
               </w:rPr>
-              <w:t xml:space="preserve">31.8 ± 8.5; 192,892.0/365,623.0 missing (52.8%)</w:t>
+              <w:t xml:space="preserve">31.8 ± 8.5; 23,094.0/43,872.0 missing (52.6%)</w:t>
             </w:r>
           </w:p>
         </w:tc>
@@ -7731,61 +5897,7 @@
                 <w:szCs w:val="16"/>
                 <w:color w:val="000000"/>
               </w:rPr>
-              <w:t xml:space="preserve">28.7 ± 7.2; 69,615.0/105,646.0 missing (65.9%)</w:t>
-            </w:r>
-          </w:p>
-        </w:tc>
-        <w:tc>
-          <w:tcPr>
-            <w:tcBorders>
-              <w:bottom w:val="none" w:sz="0" w:space="0" w:color="000000"/>
-              <w:top w:val="none" w:sz="0" w:space="0" w:color="000000"/>
-              <w:left w:val="none" w:sz="0" w:space="0" w:color="000000"/>
-              <w:right w:val="none" w:sz="0" w:space="0" w:color="000000"/>
-            </w:tcBorders>
-            <w:shd w:val="clear" w:color="auto" w:fill="FFFFFF"/>
-            <w:tcMar>
-              <w:top w:w="0" w:type="dxa"/>
-              <w:bottom w:w="0" w:type="dxa"/>
-              <w:left w:w="0" w:type="dxa"/>
-              <w:right w:w="0" w:type="dxa"/>
-            </w:tcMar>
-            <w:vAlign w:val="top"/>
-          </w:tcPr>
-          <w:p>
-            <w:pPr>
-              <w:jc w:val="center"/>
-              <w:pBdr>
-                <w:bottom w:val="none" w:sz="0" w:space="0" w:color="000000"/>
-                <w:top w:val="none" w:sz="0" w:space="0" w:color="000000"/>
-                <w:left w:val="none" w:sz="0" w:space="0" w:color="000000"/>
-                <w:right w:val="none" w:sz="0" w:space="0" w:color="000000"/>
-              </w:pBdr>
-              <w:spacing w:after="0" w:before="0" w:line="240"/>
-              <w:ind w:left="100" w:right="100" w:firstLine="0" w:firstLineChars="0"/>
-              <w:rPr>
-                <w:rFonts w:ascii="Helvetica" w:hAnsi="Helvetica" w:eastAsia="Helvetica" w:cs="Helvetica"/>
-                <w:i w:val="false"/>
-                <w:b w:val="false"/>
-                <w:u w:val="none"/>
-                <w:strike w:val="false"/>
-                <w:sz w:val="16"/>
-                <w:szCs w:val="16"/>
-                <w:color w:val="000000"/>
-              </w:rPr>
-            </w:pPr>
-            <w:r>
-              <w:rPr>
-                <w:rFonts w:ascii="Helvetica" w:hAnsi="Helvetica" w:eastAsia="Helvetica" w:cs="Helvetica"/>
-                <w:i w:val="false"/>
-                <w:b w:val="false"/>
-                <w:u w:val="none"/>
-                <w:strike w:val="false"/>
-                <w:sz w:val="16"/>
-                <w:szCs w:val="16"/>
-                <w:color w:val="000000"/>
-              </w:rPr>
-              <w:t xml:space="preserve">29.3 ± 7.9; 31,038.0/44,017.0 missing (70.5%)</w:t>
+              <w:t xml:space="preserve">28.7 ± 7.4; 12,158.0/17,930.0 missing (67.8%)</w:t>
             </w:r>
           </w:p>
         </w:tc>
@@ -7957,60 +6069,6 @@
             </w:r>
           </w:p>
         </w:tc>
-        <w:tc>
-          <w:tcPr>
-            <w:tcBorders>
-              <w:bottom w:val="none" w:sz="0" w:space="0" w:color="000000"/>
-              <w:top w:val="none" w:sz="0" w:space="0" w:color="000000"/>
-              <w:left w:val="none" w:sz="0" w:space="0" w:color="000000"/>
-              <w:right w:val="none" w:sz="0" w:space="0" w:color="000000"/>
-            </w:tcBorders>
-            <w:shd w:val="clear" w:color="auto" w:fill="FFFFFF"/>
-            <w:tcMar>
-              <w:top w:w="0" w:type="dxa"/>
-              <w:bottom w:w="0" w:type="dxa"/>
-              <w:left w:w="0" w:type="dxa"/>
-              <w:right w:w="0" w:type="dxa"/>
-            </w:tcMar>
-            <w:vAlign w:val="top"/>
-          </w:tcPr>
-          <w:p>
-            <w:pPr>
-              <w:jc w:val="center"/>
-              <w:pBdr>
-                <w:bottom w:val="none" w:sz="0" w:space="0" w:color="000000"/>
-                <w:top w:val="none" w:sz="0" w:space="0" w:color="000000"/>
-                <w:left w:val="none" w:sz="0" w:space="0" w:color="000000"/>
-                <w:right w:val="none" w:sz="0" w:space="0" w:color="000000"/>
-              </w:pBdr>
-              <w:spacing w:after="0" w:before="0" w:line="240"/>
-              <w:ind w:left="100" w:right="100" w:firstLine="0" w:firstLineChars="0"/>
-              <w:rPr>
-                <w:rFonts w:ascii="Helvetica" w:hAnsi="Helvetica" w:eastAsia="Helvetica" w:cs="Helvetica"/>
-                <w:i w:val="false"/>
-                <w:b w:val="false"/>
-                <w:u w:val="none"/>
-                <w:strike w:val="false"/>
-                <w:sz w:val="16"/>
-                <w:szCs w:val="16"/>
-                <w:color w:val="000000"/>
-              </w:rPr>
-            </w:pPr>
-            <w:r>
-              <w:rPr>
-                <w:rFonts w:ascii="Helvetica" w:hAnsi="Helvetica" w:eastAsia="Helvetica" w:cs="Helvetica"/>
-                <w:i w:val="false"/>
-                <w:b w:val="false"/>
-                <w:u w:val="none"/>
-                <w:strike w:val="false"/>
-                <w:sz w:val="16"/>
-                <w:szCs w:val="16"/>
-                <w:color w:val="000000"/>
-              </w:rPr>
-              <w:t xml:space="preserve"/>
-            </w:r>
-          </w:p>
-        </w:tc>
       </w:tr>
       <w:tr>
         <w:trPr>
@@ -8121,7 +6179,7 @@
                 <w:szCs w:val="16"/>
                 <w:color w:val="000000"/>
               </w:rPr>
-              <w:t xml:space="preserve">184,619 (50%)</w:t>
+              <w:t xml:space="preserve">22,275 (51%)</w:t>
             </w:r>
           </w:p>
         </w:tc>
@@ -8175,61 +6233,7 @@
                 <w:szCs w:val="16"/>
                 <w:color w:val="000000"/>
               </w:rPr>
-              <w:t xml:space="preserve">48,931 (46%)</w:t>
-            </w:r>
-          </w:p>
-        </w:tc>
-        <w:tc>
-          <w:tcPr>
-            <w:tcBorders>
-              <w:bottom w:val="none" w:sz="0" w:space="0" w:color="000000"/>
-              <w:top w:val="none" w:sz="0" w:space="0" w:color="000000"/>
-              <w:left w:val="none" w:sz="0" w:space="0" w:color="000000"/>
-              <w:right w:val="none" w:sz="0" w:space="0" w:color="000000"/>
-            </w:tcBorders>
-            <w:shd w:val="clear" w:color="auto" w:fill="FFFFFF"/>
-            <w:tcMar>
-              <w:top w:w="0" w:type="dxa"/>
-              <w:bottom w:w="0" w:type="dxa"/>
-              <w:left w:w="0" w:type="dxa"/>
-              <w:right w:w="0" w:type="dxa"/>
-            </w:tcMar>
-            <w:vAlign w:val="top"/>
-          </w:tcPr>
-          <w:p>
-            <w:pPr>
-              <w:jc w:val="center"/>
-              <w:pBdr>
-                <w:bottom w:val="none" w:sz="0" w:space="0" w:color="000000"/>
-                <w:top w:val="none" w:sz="0" w:space="0" w:color="000000"/>
-                <w:left w:val="none" w:sz="0" w:space="0" w:color="000000"/>
-                <w:right w:val="none" w:sz="0" w:space="0" w:color="000000"/>
-              </w:pBdr>
-              <w:spacing w:after="0" w:before="0" w:line="240"/>
-              <w:ind w:left="100" w:right="100" w:firstLine="0" w:firstLineChars="0"/>
-              <w:rPr>
-                <w:rFonts w:ascii="Helvetica" w:hAnsi="Helvetica" w:eastAsia="Helvetica" w:cs="Helvetica"/>
-                <w:i w:val="false"/>
-                <w:b w:val="false"/>
-                <w:u w:val="none"/>
-                <w:strike w:val="false"/>
-                <w:sz w:val="16"/>
-                <w:szCs w:val="16"/>
-                <w:color w:val="000000"/>
-              </w:rPr>
-            </w:pPr>
-            <w:r>
-              <w:rPr>
-                <w:rFonts w:ascii="Helvetica" w:hAnsi="Helvetica" w:eastAsia="Helvetica" w:cs="Helvetica"/>
-                <w:i w:val="false"/>
-                <w:b w:val="false"/>
-                <w:u w:val="none"/>
-                <w:strike w:val="false"/>
-                <w:sz w:val="16"/>
-                <w:szCs w:val="16"/>
-                <w:color w:val="000000"/>
-              </w:rPr>
-              <w:t xml:space="preserve">20,356 (46%)</w:t>
+              <w:t xml:space="preserve">8,427 (47%)</w:t>
             </w:r>
           </w:p>
         </w:tc>
@@ -8343,7 +6347,7 @@
                 <w:szCs w:val="16"/>
                 <w:color w:val="000000"/>
               </w:rPr>
-              <w:t xml:space="preserve">181,004 (50%)</w:t>
+              <w:t xml:space="preserve">21,597 (49%)</w:t>
             </w:r>
           </w:p>
         </w:tc>
@@ -8397,61 +6401,7 @@
                 <w:szCs w:val="16"/>
                 <w:color w:val="000000"/>
               </w:rPr>
-              <w:t xml:space="preserve">56,715 (54%)</w:t>
-            </w:r>
-          </w:p>
-        </w:tc>
-        <w:tc>
-          <w:tcPr>
-            <w:tcBorders>
-              <w:bottom w:val="none" w:sz="0" w:space="0" w:color="000000"/>
-              <w:top w:val="none" w:sz="0" w:space="0" w:color="000000"/>
-              <w:left w:val="none" w:sz="0" w:space="0" w:color="000000"/>
-              <w:right w:val="none" w:sz="0" w:space="0" w:color="000000"/>
-            </w:tcBorders>
-            <w:shd w:val="clear" w:color="auto" w:fill="FFFFFF"/>
-            <w:tcMar>
-              <w:top w:w="0" w:type="dxa"/>
-              <w:bottom w:w="0" w:type="dxa"/>
-              <w:left w:w="0" w:type="dxa"/>
-              <w:right w:w="0" w:type="dxa"/>
-            </w:tcMar>
-            <w:vAlign w:val="top"/>
-          </w:tcPr>
-          <w:p>
-            <w:pPr>
-              <w:jc w:val="center"/>
-              <w:pBdr>
-                <w:bottom w:val="none" w:sz="0" w:space="0" w:color="000000"/>
-                <w:top w:val="none" w:sz="0" w:space="0" w:color="000000"/>
-                <w:left w:val="none" w:sz="0" w:space="0" w:color="000000"/>
-                <w:right w:val="none" w:sz="0" w:space="0" w:color="000000"/>
-              </w:pBdr>
-              <w:spacing w:after="0" w:before="0" w:line="240"/>
-              <w:ind w:left="100" w:right="100" w:firstLine="0" w:firstLineChars="0"/>
-              <w:rPr>
-                <w:rFonts w:ascii="Helvetica" w:hAnsi="Helvetica" w:eastAsia="Helvetica" w:cs="Helvetica"/>
-                <w:i w:val="false"/>
-                <w:b w:val="false"/>
-                <w:u w:val="none"/>
-                <w:strike w:val="false"/>
-                <w:sz w:val="16"/>
-                <w:szCs w:val="16"/>
-                <w:color w:val="000000"/>
-              </w:rPr>
-            </w:pPr>
-            <w:r>
-              <w:rPr>
-                <w:rFonts w:ascii="Helvetica" w:hAnsi="Helvetica" w:eastAsia="Helvetica" w:cs="Helvetica"/>
-                <w:i w:val="false"/>
-                <w:b w:val="false"/>
-                <w:u w:val="none"/>
-                <w:strike w:val="false"/>
-                <w:sz w:val="16"/>
-                <w:szCs w:val="16"/>
-                <w:color w:val="000000"/>
-              </w:rPr>
-              <w:t xml:space="preserve">23,661 (54%)</w:t>
+              <w:t xml:space="preserve">9,503 (53%)</w:t>
             </w:r>
           </w:p>
         </w:tc>
@@ -8623,60 +6573,6 @@
             </w:r>
           </w:p>
         </w:tc>
-        <w:tc>
-          <w:tcPr>
-            <w:tcBorders>
-              <w:bottom w:val="none" w:sz="0" w:space="0" w:color="000000"/>
-              <w:top w:val="none" w:sz="0" w:space="0" w:color="000000"/>
-              <w:left w:val="none" w:sz="0" w:space="0" w:color="000000"/>
-              <w:right w:val="none" w:sz="0" w:space="0" w:color="000000"/>
-            </w:tcBorders>
-            <w:shd w:val="clear" w:color="auto" w:fill="FFFFFF"/>
-            <w:tcMar>
-              <w:top w:w="0" w:type="dxa"/>
-              <w:bottom w:w="0" w:type="dxa"/>
-              <w:left w:w="0" w:type="dxa"/>
-              <w:right w:w="0" w:type="dxa"/>
-            </w:tcMar>
-            <w:vAlign w:val="top"/>
-          </w:tcPr>
-          <w:p>
-            <w:pPr>
-              <w:jc w:val="center"/>
-              <w:pBdr>
-                <w:bottom w:val="none" w:sz="0" w:space="0" w:color="000000"/>
-                <w:top w:val="none" w:sz="0" w:space="0" w:color="000000"/>
-                <w:left w:val="none" w:sz="0" w:space="0" w:color="000000"/>
-                <w:right w:val="none" w:sz="0" w:space="0" w:color="000000"/>
-              </w:pBdr>
-              <w:spacing w:after="0" w:before="0" w:line="240"/>
-              <w:ind w:left="100" w:right="100" w:firstLine="0" w:firstLineChars="0"/>
-              <w:rPr>
-                <w:rFonts w:ascii="Helvetica" w:hAnsi="Helvetica" w:eastAsia="Helvetica" w:cs="Helvetica"/>
-                <w:i w:val="false"/>
-                <w:b w:val="false"/>
-                <w:u w:val="none"/>
-                <w:strike w:val="false"/>
-                <w:sz w:val="16"/>
-                <w:szCs w:val="16"/>
-                <w:color w:val="000000"/>
-              </w:rPr>
-            </w:pPr>
-            <w:r>
-              <w:rPr>
-                <w:rFonts w:ascii="Helvetica" w:hAnsi="Helvetica" w:eastAsia="Helvetica" w:cs="Helvetica"/>
-                <w:i w:val="false"/>
-                <w:b w:val="false"/>
-                <w:u w:val="none"/>
-                <w:strike w:val="false"/>
-                <w:sz w:val="16"/>
-                <w:szCs w:val="16"/>
-                <w:color w:val="000000"/>
-              </w:rPr>
-              <w:t xml:space="preserve"/>
-            </w:r>
-          </w:p>
-        </w:tc>
       </w:tr>
       <w:tr>
         <w:trPr>
@@ -8787,7 +6683,7 @@
                 <w:szCs w:val="16"/>
                 <w:color w:val="000000"/>
               </w:rPr>
-              <w:t xml:space="preserve">241,114 (66%)</w:t>
+              <w:t xml:space="preserve">29,063 (66%)</w:t>
             </w:r>
           </w:p>
         </w:tc>
@@ -8841,61 +6737,7 @@
                 <w:szCs w:val="16"/>
                 <w:color w:val="000000"/>
               </w:rPr>
-              <w:t xml:space="preserve">55,100 (52%)</w:t>
-            </w:r>
-          </w:p>
-        </w:tc>
-        <w:tc>
-          <w:tcPr>
-            <w:tcBorders>
-              <w:bottom w:val="none" w:sz="0" w:space="0" w:color="000000"/>
-              <w:top w:val="none" w:sz="0" w:space="0" w:color="000000"/>
-              <w:left w:val="none" w:sz="0" w:space="0" w:color="000000"/>
-              <w:right w:val="none" w:sz="0" w:space="0" w:color="000000"/>
-            </w:tcBorders>
-            <w:shd w:val="clear" w:color="auto" w:fill="FFFFFF"/>
-            <w:tcMar>
-              <w:top w:w="0" w:type="dxa"/>
-              <w:bottom w:w="0" w:type="dxa"/>
-              <w:left w:w="0" w:type="dxa"/>
-              <w:right w:w="0" w:type="dxa"/>
-            </w:tcMar>
-            <w:vAlign w:val="top"/>
-          </w:tcPr>
-          <w:p>
-            <w:pPr>
-              <w:jc w:val="center"/>
-              <w:pBdr>
-                <w:bottom w:val="none" w:sz="0" w:space="0" w:color="000000"/>
-                <w:top w:val="none" w:sz="0" w:space="0" w:color="000000"/>
-                <w:left w:val="none" w:sz="0" w:space="0" w:color="000000"/>
-                <w:right w:val="none" w:sz="0" w:space="0" w:color="000000"/>
-              </w:pBdr>
-              <w:spacing w:after="0" w:before="0" w:line="240"/>
-              <w:ind w:left="100" w:right="100" w:firstLine="0" w:firstLineChars="0"/>
-              <w:rPr>
-                <w:rFonts w:ascii="Helvetica" w:hAnsi="Helvetica" w:eastAsia="Helvetica" w:cs="Helvetica"/>
-                <w:i w:val="false"/>
-                <w:b w:val="false"/>
-                <w:u w:val="none"/>
-                <w:strike w:val="false"/>
-                <w:sz w:val="16"/>
-                <w:szCs w:val="16"/>
-                <w:color w:val="000000"/>
-              </w:rPr>
-            </w:pPr>
-            <w:r>
-              <w:rPr>
-                <w:rFonts w:ascii="Helvetica" w:hAnsi="Helvetica" w:eastAsia="Helvetica" w:cs="Helvetica"/>
-                <w:i w:val="false"/>
-                <w:b w:val="false"/>
-                <w:u w:val="none"/>
-                <w:strike w:val="false"/>
-                <w:sz w:val="16"/>
-                <w:szCs w:val="16"/>
-                <w:color w:val="000000"/>
-              </w:rPr>
-              <w:t xml:space="preserve">24,960 (57%)</w:t>
+              <w:t xml:space="preserve">9,617 (54%)</w:t>
             </w:r>
           </w:p>
         </w:tc>
@@ -9009,7 +6851,7 @@
                 <w:szCs w:val="16"/>
                 <w:color w:val="000000"/>
               </w:rPr>
-              <w:t xml:space="preserve">61,814 (17%)</w:t>
+              <w:t xml:space="preserve">7,266 (17%)</w:t>
             </w:r>
           </w:p>
         </w:tc>
@@ -9063,61 +6905,7 @@
                 <w:szCs w:val="16"/>
                 <w:color w:val="000000"/>
               </w:rPr>
-              <w:t xml:space="preserve">19,199 (18%)</w:t>
-            </w:r>
-          </w:p>
-        </w:tc>
-        <w:tc>
-          <w:tcPr>
-            <w:tcBorders>
-              <w:bottom w:val="none" w:sz="0" w:space="0" w:color="000000"/>
-              <w:top w:val="none" w:sz="0" w:space="0" w:color="000000"/>
-              <w:left w:val="none" w:sz="0" w:space="0" w:color="000000"/>
-              <w:right w:val="none" w:sz="0" w:space="0" w:color="000000"/>
-            </w:tcBorders>
-            <w:shd w:val="clear" w:color="auto" w:fill="FFFFFF"/>
-            <w:tcMar>
-              <w:top w:w="0" w:type="dxa"/>
-              <w:bottom w:w="0" w:type="dxa"/>
-              <w:left w:w="0" w:type="dxa"/>
-              <w:right w:w="0" w:type="dxa"/>
-            </w:tcMar>
-            <w:vAlign w:val="top"/>
-          </w:tcPr>
-          <w:p>
-            <w:pPr>
-              <w:jc w:val="center"/>
-              <w:pBdr>
-                <w:bottom w:val="none" w:sz="0" w:space="0" w:color="000000"/>
-                <w:top w:val="none" w:sz="0" w:space="0" w:color="000000"/>
-                <w:left w:val="none" w:sz="0" w:space="0" w:color="000000"/>
-                <w:right w:val="none" w:sz="0" w:space="0" w:color="000000"/>
-              </w:pBdr>
-              <w:spacing w:after="0" w:before="0" w:line="240"/>
-              <w:ind w:left="100" w:right="100" w:firstLine="0" w:firstLineChars="0"/>
-              <w:rPr>
-                <w:rFonts w:ascii="Helvetica" w:hAnsi="Helvetica" w:eastAsia="Helvetica" w:cs="Helvetica"/>
-                <w:i w:val="false"/>
-                <w:b w:val="false"/>
-                <w:u w:val="none"/>
-                <w:strike w:val="false"/>
-                <w:sz w:val="16"/>
-                <w:szCs w:val="16"/>
-                <w:color w:val="000000"/>
-              </w:rPr>
-            </w:pPr>
-            <w:r>
-              <w:rPr>
-                <w:rFonts w:ascii="Helvetica" w:hAnsi="Helvetica" w:eastAsia="Helvetica" w:cs="Helvetica"/>
-                <w:i w:val="false"/>
-                <w:b w:val="false"/>
-                <w:u w:val="none"/>
-                <w:strike w:val="false"/>
-                <w:sz w:val="16"/>
-                <w:szCs w:val="16"/>
-                <w:color w:val="000000"/>
-              </w:rPr>
-              <w:t xml:space="preserve">8,684 (20%)</w:t>
+              <w:t xml:space="preserve">3,327 (19%)</w:t>
             </w:r>
           </w:p>
         </w:tc>
@@ -9231,7 +7019,7 @@
                 <w:szCs w:val="16"/>
                 <w:color w:val="000000"/>
               </w:rPr>
-              <w:t xml:space="preserve">22,951 (6.3%)</w:t>
+              <w:t xml:space="preserve">2,813 (6.4%)</w:t>
             </w:r>
           </w:p>
         </w:tc>
@@ -9285,61 +7073,7 @@
                 <w:szCs w:val="16"/>
                 <w:color w:val="000000"/>
               </w:rPr>
-              <w:t xml:space="preserve">8,354 (7.9%)</w:t>
-            </w:r>
-          </w:p>
-        </w:tc>
-        <w:tc>
-          <w:tcPr>
-            <w:tcBorders>
-              <w:bottom w:val="none" w:sz="0" w:space="0" w:color="000000"/>
-              <w:top w:val="none" w:sz="0" w:space="0" w:color="000000"/>
-              <w:left w:val="none" w:sz="0" w:space="0" w:color="000000"/>
-              <w:right w:val="none" w:sz="0" w:space="0" w:color="000000"/>
-            </w:tcBorders>
-            <w:shd w:val="clear" w:color="auto" w:fill="FFFFFF"/>
-            <w:tcMar>
-              <w:top w:w="0" w:type="dxa"/>
-              <w:bottom w:w="0" w:type="dxa"/>
-              <w:left w:w="0" w:type="dxa"/>
-              <w:right w:w="0" w:type="dxa"/>
-            </w:tcMar>
-            <w:vAlign w:val="top"/>
-          </w:tcPr>
-          <w:p>
-            <w:pPr>
-              <w:jc w:val="center"/>
-              <w:pBdr>
-                <w:bottom w:val="none" w:sz="0" w:space="0" w:color="000000"/>
-                <w:top w:val="none" w:sz="0" w:space="0" w:color="000000"/>
-                <w:left w:val="none" w:sz="0" w:space="0" w:color="000000"/>
-                <w:right w:val="none" w:sz="0" w:space="0" w:color="000000"/>
-              </w:pBdr>
-              <w:spacing w:after="0" w:before="0" w:line="240"/>
-              <w:ind w:left="100" w:right="100" w:firstLine="0" w:firstLineChars="0"/>
-              <w:rPr>
-                <w:rFonts w:ascii="Helvetica" w:hAnsi="Helvetica" w:eastAsia="Helvetica" w:cs="Helvetica"/>
-                <w:i w:val="false"/>
-                <w:b w:val="false"/>
-                <w:u w:val="none"/>
-                <w:strike w:val="false"/>
-                <w:sz w:val="16"/>
-                <w:szCs w:val="16"/>
-                <w:color w:val="000000"/>
-              </w:rPr>
-            </w:pPr>
-            <w:r>
-              <w:rPr>
-                <w:rFonts w:ascii="Helvetica" w:hAnsi="Helvetica" w:eastAsia="Helvetica" w:cs="Helvetica"/>
-                <w:i w:val="false"/>
-                <w:b w:val="false"/>
-                <w:u w:val="none"/>
-                <w:strike w:val="false"/>
-                <w:sz w:val="16"/>
-                <w:szCs w:val="16"/>
-                <w:color w:val="000000"/>
-              </w:rPr>
-              <w:t xml:space="preserve">2,464 (5.6%)</w:t>
+              <w:t xml:space="preserve">1,265 (7.1%)</w:t>
             </w:r>
           </w:p>
         </w:tc>
@@ -9453,7 +7187,7 @@
                 <w:szCs w:val="16"/>
                 <w:color w:val="000000"/>
               </w:rPr>
-              <w:t xml:space="preserve">5,439 (1.5%)</w:t>
+              <w:t xml:space="preserve">656 (1.5%)</w:t>
             </w:r>
           </w:p>
         </w:tc>
@@ -9507,61 +7241,7 @@
                 <w:szCs w:val="16"/>
                 <w:color w:val="000000"/>
               </w:rPr>
-              <w:t xml:space="preserve">2,293 (2.2%)</w:t>
-            </w:r>
-          </w:p>
-        </w:tc>
-        <w:tc>
-          <w:tcPr>
-            <w:tcBorders>
-              <w:bottom w:val="none" w:sz="0" w:space="0" w:color="000000"/>
-              <w:top w:val="none" w:sz="0" w:space="0" w:color="000000"/>
-              <w:left w:val="none" w:sz="0" w:space="0" w:color="000000"/>
-              <w:right w:val="none" w:sz="0" w:space="0" w:color="000000"/>
-            </w:tcBorders>
-            <w:shd w:val="clear" w:color="auto" w:fill="FFFFFF"/>
-            <w:tcMar>
-              <w:top w:w="0" w:type="dxa"/>
-              <w:bottom w:w="0" w:type="dxa"/>
-              <w:left w:w="0" w:type="dxa"/>
-              <w:right w:w="0" w:type="dxa"/>
-            </w:tcMar>
-            <w:vAlign w:val="top"/>
-          </w:tcPr>
-          <w:p>
-            <w:pPr>
-              <w:jc w:val="center"/>
-              <w:pBdr>
-                <w:bottom w:val="none" w:sz="0" w:space="0" w:color="000000"/>
-                <w:top w:val="none" w:sz="0" w:space="0" w:color="000000"/>
-                <w:left w:val="none" w:sz="0" w:space="0" w:color="000000"/>
-                <w:right w:val="none" w:sz="0" w:space="0" w:color="000000"/>
-              </w:pBdr>
-              <w:spacing w:after="0" w:before="0" w:line="240"/>
-              <w:ind w:left="100" w:right="100" w:firstLine="0" w:firstLineChars="0"/>
-              <w:rPr>
-                <w:rFonts w:ascii="Helvetica" w:hAnsi="Helvetica" w:eastAsia="Helvetica" w:cs="Helvetica"/>
-                <w:i w:val="false"/>
-                <w:b w:val="false"/>
-                <w:u w:val="none"/>
-                <w:strike w:val="false"/>
-                <w:sz w:val="16"/>
-                <w:szCs w:val="16"/>
-                <w:color w:val="000000"/>
-              </w:rPr>
-            </w:pPr>
-            <w:r>
-              <w:rPr>
-                <w:rFonts w:ascii="Helvetica" w:hAnsi="Helvetica" w:eastAsia="Helvetica" w:cs="Helvetica"/>
-                <w:i w:val="false"/>
-                <w:b w:val="false"/>
-                <w:u w:val="none"/>
-                <w:strike w:val="false"/>
-                <w:sz w:val="16"/>
-                <w:szCs w:val="16"/>
-                <w:color w:val="000000"/>
-              </w:rPr>
-              <w:t xml:space="preserve">676 (1.5%)</w:t>
+              <w:t xml:space="preserve">344 (1.9%)</w:t>
             </w:r>
           </w:p>
         </w:tc>
@@ -9675,7 +7355,7 @@
                 <w:szCs w:val="16"/>
                 <w:color w:val="000000"/>
               </w:rPr>
-              <w:t xml:space="preserve">2,128 (0.6%)</w:t>
+              <w:t xml:space="preserve">223 (0.5%)</w:t>
             </w:r>
           </w:p>
         </w:tc>
@@ -9729,61 +7409,7 @@
                 <w:szCs w:val="16"/>
                 <w:color w:val="000000"/>
               </w:rPr>
-              <w:t xml:space="preserve">1,683 (1.6%)</w:t>
-            </w:r>
-          </w:p>
-        </w:tc>
-        <w:tc>
-          <w:tcPr>
-            <w:tcBorders>
-              <w:bottom w:val="none" w:sz="0" w:space="0" w:color="000000"/>
-              <w:top w:val="none" w:sz="0" w:space="0" w:color="000000"/>
-              <w:left w:val="none" w:sz="0" w:space="0" w:color="000000"/>
-              <w:right w:val="none" w:sz="0" w:space="0" w:color="000000"/>
-            </w:tcBorders>
-            <w:shd w:val="clear" w:color="auto" w:fill="FFFFFF"/>
-            <w:tcMar>
-              <w:top w:w="0" w:type="dxa"/>
-              <w:bottom w:w="0" w:type="dxa"/>
-              <w:left w:w="0" w:type="dxa"/>
-              <w:right w:w="0" w:type="dxa"/>
-            </w:tcMar>
-            <w:vAlign w:val="top"/>
-          </w:tcPr>
-          <w:p>
-            <w:pPr>
-              <w:jc w:val="center"/>
-              <w:pBdr>
-                <w:bottom w:val="none" w:sz="0" w:space="0" w:color="000000"/>
-                <w:top w:val="none" w:sz="0" w:space="0" w:color="000000"/>
-                <w:left w:val="none" w:sz="0" w:space="0" w:color="000000"/>
-                <w:right w:val="none" w:sz="0" w:space="0" w:color="000000"/>
-              </w:pBdr>
-              <w:spacing w:after="0" w:before="0" w:line="240"/>
-              <w:ind w:left="100" w:right="100" w:firstLine="0" w:firstLineChars="0"/>
-              <w:rPr>
-                <w:rFonts w:ascii="Helvetica" w:hAnsi="Helvetica" w:eastAsia="Helvetica" w:cs="Helvetica"/>
-                <w:i w:val="false"/>
-                <w:b w:val="false"/>
-                <w:u w:val="none"/>
-                <w:strike w:val="false"/>
-                <w:sz w:val="16"/>
-                <w:szCs w:val="16"/>
-                <w:color w:val="000000"/>
-              </w:rPr>
-            </w:pPr>
-            <w:r>
-              <w:rPr>
-                <w:rFonts w:ascii="Helvetica" w:hAnsi="Helvetica" w:eastAsia="Helvetica" w:cs="Helvetica"/>
-                <w:i w:val="false"/>
-                <w:b w:val="false"/>
-                <w:u w:val="none"/>
-                <w:strike w:val="false"/>
-                <w:sz w:val="16"/>
-                <w:szCs w:val="16"/>
-                <w:color w:val="000000"/>
-              </w:rPr>
-              <w:t xml:space="preserve">244 (0.6%)</w:t>
+              <w:t xml:space="preserve">240 (1.3%)</w:t>
             </w:r>
           </w:p>
         </w:tc>
@@ -9897,7 +7523,7 @@
                 <w:szCs w:val="16"/>
                 <w:color w:val="000000"/>
               </w:rPr>
-              <w:t xml:space="preserve">543 (0.1%)</w:t>
+              <w:t xml:space="preserve">67 (0.2%)</w:t>
             </w:r>
           </w:p>
         </w:tc>
@@ -9951,61 +7577,7 @@
                 <w:szCs w:val="16"/>
                 <w:color w:val="000000"/>
               </w:rPr>
-              <w:t xml:space="preserve">110 (0.1%)</w:t>
-            </w:r>
-          </w:p>
-        </w:tc>
-        <w:tc>
-          <w:tcPr>
-            <w:tcBorders>
-              <w:bottom w:val="none" w:sz="0" w:space="0" w:color="000000"/>
-              <w:top w:val="none" w:sz="0" w:space="0" w:color="000000"/>
-              <w:left w:val="none" w:sz="0" w:space="0" w:color="000000"/>
-              <w:right w:val="none" w:sz="0" w:space="0" w:color="000000"/>
-            </w:tcBorders>
-            <w:shd w:val="clear" w:color="auto" w:fill="FFFFFF"/>
-            <w:tcMar>
-              <w:top w:w="0" w:type="dxa"/>
-              <w:bottom w:w="0" w:type="dxa"/>
-              <w:left w:w="0" w:type="dxa"/>
-              <w:right w:w="0" w:type="dxa"/>
-            </w:tcMar>
-            <w:vAlign w:val="top"/>
-          </w:tcPr>
-          <w:p>
-            <w:pPr>
-              <w:jc w:val="center"/>
-              <w:pBdr>
-                <w:bottom w:val="none" w:sz="0" w:space="0" w:color="000000"/>
-                <w:top w:val="none" w:sz="0" w:space="0" w:color="000000"/>
-                <w:left w:val="none" w:sz="0" w:space="0" w:color="000000"/>
-                <w:right w:val="none" w:sz="0" w:space="0" w:color="000000"/>
-              </w:pBdr>
-              <w:spacing w:after="0" w:before="0" w:line="240"/>
-              <w:ind w:left="100" w:right="100" w:firstLine="0" w:firstLineChars="0"/>
-              <w:rPr>
-                <w:rFonts w:ascii="Helvetica" w:hAnsi="Helvetica" w:eastAsia="Helvetica" w:cs="Helvetica"/>
-                <w:i w:val="false"/>
-                <w:b w:val="false"/>
-                <w:u w:val="none"/>
-                <w:strike w:val="false"/>
-                <w:sz w:val="16"/>
-                <w:szCs w:val="16"/>
-                <w:color w:val="000000"/>
-              </w:rPr>
-            </w:pPr>
-            <w:r>
-              <w:rPr>
-                <w:rFonts w:ascii="Helvetica" w:hAnsi="Helvetica" w:eastAsia="Helvetica" w:cs="Helvetica"/>
-                <w:i w:val="false"/>
-                <w:b w:val="false"/>
-                <w:u w:val="none"/>
-                <w:strike w:val="false"/>
-                <w:sz w:val="16"/>
-                <w:szCs w:val="16"/>
-                <w:color w:val="000000"/>
-              </w:rPr>
-              <w:t xml:space="preserve">25 (&lt;0.1%)</w:t>
+              <w:t xml:space="preserve">17 (&lt;0.1%)</w:t>
             </w:r>
           </w:p>
         </w:tc>
@@ -10119,7 +7691,7 @@
                 <w:szCs w:val="16"/>
                 <w:color w:val="000000"/>
               </w:rPr>
-              <w:t xml:space="preserve">31,634 (8.7%)</w:t>
+              <w:t xml:space="preserve">3,784 (8.6%)</w:t>
             </w:r>
           </w:p>
         </w:tc>
@@ -10173,61 +7745,7 @@
                 <w:szCs w:val="16"/>
                 <w:color w:val="000000"/>
               </w:rPr>
-              <w:t xml:space="preserve">18,907 (18%)</w:t>
-            </w:r>
-          </w:p>
-        </w:tc>
-        <w:tc>
-          <w:tcPr>
-            <w:tcBorders>
-              <w:bottom w:val="none" w:sz="0" w:space="0" w:color="000000"/>
-              <w:top w:val="none" w:sz="0" w:space="0" w:color="000000"/>
-              <w:left w:val="none" w:sz="0" w:space="0" w:color="000000"/>
-              <w:right w:val="none" w:sz="0" w:space="0" w:color="000000"/>
-            </w:tcBorders>
-            <w:shd w:val="clear" w:color="auto" w:fill="FFFFFF"/>
-            <w:tcMar>
-              <w:top w:w="0" w:type="dxa"/>
-              <w:bottom w:w="0" w:type="dxa"/>
-              <w:left w:w="0" w:type="dxa"/>
-              <w:right w:w="0" w:type="dxa"/>
-            </w:tcMar>
-            <w:vAlign w:val="top"/>
-          </w:tcPr>
-          <w:p>
-            <w:pPr>
-              <w:jc w:val="center"/>
-              <w:pBdr>
-                <w:bottom w:val="none" w:sz="0" w:space="0" w:color="000000"/>
-                <w:top w:val="none" w:sz="0" w:space="0" w:color="000000"/>
-                <w:left w:val="none" w:sz="0" w:space="0" w:color="000000"/>
-                <w:right w:val="none" w:sz="0" w:space="0" w:color="000000"/>
-              </w:pBdr>
-              <w:spacing w:after="0" w:before="0" w:line="240"/>
-              <w:ind w:left="100" w:right="100" w:firstLine="0" w:firstLineChars="0"/>
-              <w:rPr>
-                <w:rFonts w:ascii="Helvetica" w:hAnsi="Helvetica" w:eastAsia="Helvetica" w:cs="Helvetica"/>
-                <w:i w:val="false"/>
-                <w:b w:val="false"/>
-                <w:u w:val="none"/>
-                <w:strike w:val="false"/>
-                <w:sz w:val="16"/>
-                <w:szCs w:val="16"/>
-                <w:color w:val="000000"/>
-              </w:rPr>
-            </w:pPr>
-            <w:r>
-              <w:rPr>
-                <w:rFonts w:ascii="Helvetica" w:hAnsi="Helvetica" w:eastAsia="Helvetica" w:cs="Helvetica"/>
-                <w:i w:val="false"/>
-                <w:b w:val="false"/>
-                <w:u w:val="none"/>
-                <w:strike w:val="false"/>
-                <w:sz w:val="16"/>
-                <w:szCs w:val="16"/>
-                <w:color w:val="000000"/>
-              </w:rPr>
-              <w:t xml:space="preserve">6,964 (16%)</w:t>
+              <w:t xml:space="preserve">3,120 (17%)</w:t>
             </w:r>
           </w:p>
         </w:tc>
@@ -10399,60 +7917,6 @@
             </w:r>
           </w:p>
         </w:tc>
-        <w:tc>
-          <w:tcPr>
-            <w:tcBorders>
-              <w:bottom w:val="none" w:sz="0" w:space="0" w:color="000000"/>
-              <w:top w:val="none" w:sz="0" w:space="0" w:color="000000"/>
-              <w:left w:val="none" w:sz="0" w:space="0" w:color="000000"/>
-              <w:right w:val="none" w:sz="0" w:space="0" w:color="000000"/>
-            </w:tcBorders>
-            <w:shd w:val="clear" w:color="auto" w:fill="FFFFFF"/>
-            <w:tcMar>
-              <w:top w:w="0" w:type="dxa"/>
-              <w:bottom w:w="0" w:type="dxa"/>
-              <w:left w:w="0" w:type="dxa"/>
-              <w:right w:w="0" w:type="dxa"/>
-            </w:tcMar>
-            <w:vAlign w:val="top"/>
-          </w:tcPr>
-          <w:p>
-            <w:pPr>
-              <w:jc w:val="center"/>
-              <w:pBdr>
-                <w:bottom w:val="none" w:sz="0" w:space="0" w:color="000000"/>
-                <w:top w:val="none" w:sz="0" w:space="0" w:color="000000"/>
-                <w:left w:val="none" w:sz="0" w:space="0" w:color="000000"/>
-                <w:right w:val="none" w:sz="0" w:space="0" w:color="000000"/>
-              </w:pBdr>
-              <w:spacing w:after="0" w:before="0" w:line="240"/>
-              <w:ind w:left="100" w:right="100" w:firstLine="0" w:firstLineChars="0"/>
-              <w:rPr>
-                <w:rFonts w:ascii="Helvetica" w:hAnsi="Helvetica" w:eastAsia="Helvetica" w:cs="Helvetica"/>
-                <w:i w:val="false"/>
-                <w:b w:val="false"/>
-                <w:u w:val="none"/>
-                <w:strike w:val="false"/>
-                <w:sz w:val="16"/>
-                <w:szCs w:val="16"/>
-                <w:color w:val="000000"/>
-              </w:rPr>
-            </w:pPr>
-            <w:r>
-              <w:rPr>
-                <w:rFonts w:ascii="Helvetica" w:hAnsi="Helvetica" w:eastAsia="Helvetica" w:cs="Helvetica"/>
-                <w:i w:val="false"/>
-                <w:b w:val="false"/>
-                <w:u w:val="none"/>
-                <w:strike w:val="false"/>
-                <w:sz w:val="16"/>
-                <w:szCs w:val="16"/>
-                <w:color w:val="000000"/>
-              </w:rPr>
-              <w:t xml:space="preserve"/>
-            </w:r>
-          </w:p>
-        </w:tc>
       </w:tr>
       <w:tr>
         <w:trPr>
@@ -10563,7 +8027,7 @@
                 <w:szCs w:val="16"/>
                 <w:color w:val="000000"/>
               </w:rPr>
-              <w:t xml:space="preserve">196,774 (54%)</w:t>
+              <w:t xml:space="preserve">23,519 (54%)</w:t>
             </w:r>
           </w:p>
         </w:tc>
@@ -10617,61 +8081,7 @@
                 <w:szCs w:val="16"/>
                 <w:color w:val="000000"/>
               </w:rPr>
-              <w:t xml:space="preserve">30,426 (29%)</w:t>
-            </w:r>
-          </w:p>
-        </w:tc>
-        <w:tc>
-          <w:tcPr>
-            <w:tcBorders>
-              <w:bottom w:val="none" w:sz="0" w:space="0" w:color="000000"/>
-              <w:top w:val="none" w:sz="0" w:space="0" w:color="000000"/>
-              <w:left w:val="none" w:sz="0" w:space="0" w:color="000000"/>
-              <w:right w:val="none" w:sz="0" w:space="0" w:color="000000"/>
-            </w:tcBorders>
-            <w:shd w:val="clear" w:color="auto" w:fill="FFFFFF"/>
-            <w:tcMar>
-              <w:top w:w="0" w:type="dxa"/>
-              <w:bottom w:w="0" w:type="dxa"/>
-              <w:left w:w="0" w:type="dxa"/>
-              <w:right w:w="0" w:type="dxa"/>
-            </w:tcMar>
-            <w:vAlign w:val="top"/>
-          </w:tcPr>
-          <w:p>
-            <w:pPr>
-              <w:jc w:val="center"/>
-              <w:pBdr>
-                <w:bottom w:val="none" w:sz="0" w:space="0" w:color="000000"/>
-                <w:top w:val="none" w:sz="0" w:space="0" w:color="000000"/>
-                <w:left w:val="none" w:sz="0" w:space="0" w:color="000000"/>
-                <w:right w:val="none" w:sz="0" w:space="0" w:color="000000"/>
-              </w:pBdr>
-              <w:spacing w:after="0" w:before="0" w:line="240"/>
-              <w:ind w:left="100" w:right="100" w:firstLine="0" w:firstLineChars="0"/>
-              <w:rPr>
-                <w:rFonts w:ascii="Helvetica" w:hAnsi="Helvetica" w:eastAsia="Helvetica" w:cs="Helvetica"/>
-                <w:i w:val="false"/>
-                <w:b w:val="false"/>
-                <w:u w:val="none"/>
-                <w:strike w:val="false"/>
-                <w:sz w:val="16"/>
-                <w:szCs w:val="16"/>
-                <w:color w:val="000000"/>
-              </w:rPr>
-            </w:pPr>
-            <w:r>
-              <w:rPr>
-                <w:rFonts w:ascii="Helvetica" w:hAnsi="Helvetica" w:eastAsia="Helvetica" w:cs="Helvetica"/>
-                <w:i w:val="false"/>
-                <w:b w:val="false"/>
-                <w:u w:val="none"/>
-                <w:strike w:val="false"/>
-                <w:sz w:val="16"/>
-                <w:szCs w:val="16"/>
-                <w:color w:val="000000"/>
-              </w:rPr>
-              <w:t xml:space="preserve">15,066 (34%)</w:t>
+              <w:t xml:space="preserve">5,427 (30%)</w:t>
             </w:r>
           </w:p>
         </w:tc>
@@ -10785,7 +8195,7 @@
                 <w:szCs w:val="16"/>
                 <w:color w:val="000000"/>
               </w:rPr>
-              <w:t xml:space="preserve">65,537 (18%)</w:t>
+              <w:t xml:space="preserve">7,856 (18%)</w:t>
             </w:r>
           </w:p>
         </w:tc>
@@ -10839,61 +8249,7 @@
                 <w:szCs w:val="16"/>
                 <w:color w:val="000000"/>
               </w:rPr>
-              <w:t xml:space="preserve">44,405 (42%)</w:t>
-            </w:r>
-          </w:p>
-        </w:tc>
-        <w:tc>
-          <w:tcPr>
-            <w:tcBorders>
-              <w:bottom w:val="none" w:sz="0" w:space="0" w:color="000000"/>
-              <w:top w:val="none" w:sz="0" w:space="0" w:color="000000"/>
-              <w:left w:val="none" w:sz="0" w:space="0" w:color="000000"/>
-              <w:right w:val="none" w:sz="0" w:space="0" w:color="000000"/>
-            </w:tcBorders>
-            <w:shd w:val="clear" w:color="auto" w:fill="FFFFFF"/>
-            <w:tcMar>
-              <w:top w:w="0" w:type="dxa"/>
-              <w:bottom w:w="0" w:type="dxa"/>
-              <w:left w:w="0" w:type="dxa"/>
-              <w:right w:w="0" w:type="dxa"/>
-            </w:tcMar>
-            <w:vAlign w:val="top"/>
-          </w:tcPr>
-          <w:p>
-            <w:pPr>
-              <w:jc w:val="center"/>
-              <w:pBdr>
-                <w:bottom w:val="none" w:sz="0" w:space="0" w:color="000000"/>
-                <w:top w:val="none" w:sz="0" w:space="0" w:color="000000"/>
-                <w:left w:val="none" w:sz="0" w:space="0" w:color="000000"/>
-                <w:right w:val="none" w:sz="0" w:space="0" w:color="000000"/>
-              </w:pBdr>
-              <w:spacing w:after="0" w:before="0" w:line="240"/>
-              <w:ind w:left="100" w:right="100" w:firstLine="0" w:firstLineChars="0"/>
-              <w:rPr>
-                <w:rFonts w:ascii="Helvetica" w:hAnsi="Helvetica" w:eastAsia="Helvetica" w:cs="Helvetica"/>
-                <w:i w:val="false"/>
-                <w:b w:val="false"/>
-                <w:u w:val="none"/>
-                <w:strike w:val="false"/>
-                <w:sz w:val="16"/>
-                <w:szCs w:val="16"/>
-                <w:color w:val="000000"/>
-              </w:rPr>
-            </w:pPr>
-            <w:r>
-              <w:rPr>
-                <w:rFonts w:ascii="Helvetica" w:hAnsi="Helvetica" w:eastAsia="Helvetica" w:cs="Helvetica"/>
-                <w:i w:val="false"/>
-                <w:b w:val="false"/>
-                <w:u w:val="none"/>
-                <w:strike w:val="false"/>
-                <w:sz w:val="16"/>
-                <w:szCs w:val="16"/>
-                <w:color w:val="000000"/>
-              </w:rPr>
-              <w:t xml:space="preserve">19,504 (44%)</w:t>
+              <w:t xml:space="preserve">7,662 (43%)</w:t>
             </w:r>
           </w:p>
         </w:tc>
@@ -11007,7 +8363,7 @@
                 <w:szCs w:val="16"/>
                 <w:color w:val="000000"/>
               </w:rPr>
-              <w:t xml:space="preserve">24,891 (6.8%)</w:t>
+              <w:t xml:space="preserve">2,992 (6.8%)</w:t>
             </w:r>
           </w:p>
         </w:tc>
@@ -11061,61 +8417,7 @@
                 <w:szCs w:val="16"/>
                 <w:color w:val="000000"/>
               </w:rPr>
-              <w:t xml:space="preserve">9,178 (8.7%)</w:t>
-            </w:r>
-          </w:p>
-        </w:tc>
-        <w:tc>
-          <w:tcPr>
-            <w:tcBorders>
-              <w:bottom w:val="none" w:sz="0" w:space="0" w:color="000000"/>
-              <w:top w:val="none" w:sz="0" w:space="0" w:color="000000"/>
-              <w:left w:val="none" w:sz="0" w:space="0" w:color="000000"/>
-              <w:right w:val="none" w:sz="0" w:space="0" w:color="000000"/>
-            </w:tcBorders>
-            <w:shd w:val="clear" w:color="auto" w:fill="FFFFFF"/>
-            <w:tcMar>
-              <w:top w:w="0" w:type="dxa"/>
-              <w:bottom w:w="0" w:type="dxa"/>
-              <w:left w:w="0" w:type="dxa"/>
-              <w:right w:w="0" w:type="dxa"/>
-            </w:tcMar>
-            <w:vAlign w:val="top"/>
-          </w:tcPr>
-          <w:p>
-            <w:pPr>
-              <w:jc w:val="center"/>
-              <w:pBdr>
-                <w:bottom w:val="none" w:sz="0" w:space="0" w:color="000000"/>
-                <w:top w:val="none" w:sz="0" w:space="0" w:color="000000"/>
-                <w:left w:val="none" w:sz="0" w:space="0" w:color="000000"/>
-                <w:right w:val="none" w:sz="0" w:space="0" w:color="000000"/>
-              </w:pBdr>
-              <w:spacing w:after="0" w:before="0" w:line="240"/>
-              <w:ind w:left="100" w:right="100" w:firstLine="0" w:firstLineChars="0"/>
-              <w:rPr>
-                <w:rFonts w:ascii="Helvetica" w:hAnsi="Helvetica" w:eastAsia="Helvetica" w:cs="Helvetica"/>
-                <w:i w:val="false"/>
-                <w:b w:val="false"/>
-                <w:u w:val="none"/>
-                <w:strike w:val="false"/>
-                <w:sz w:val="16"/>
-                <w:szCs w:val="16"/>
-                <w:color w:val="000000"/>
-              </w:rPr>
-            </w:pPr>
-            <w:r>
-              <w:rPr>
-                <w:rFonts w:ascii="Helvetica" w:hAnsi="Helvetica" w:eastAsia="Helvetica" w:cs="Helvetica"/>
-                <w:i w:val="false"/>
-                <w:b w:val="false"/>
-                <w:u w:val="none"/>
-                <w:strike w:val="false"/>
-                <w:sz w:val="16"/>
-                <w:szCs w:val="16"/>
-                <w:color w:val="000000"/>
-              </w:rPr>
-              <w:t xml:space="preserve">4,402 (10%)</w:t>
+              <w:t xml:space="preserve">1,623 (9.1%)</w:t>
             </w:r>
           </w:p>
         </w:tc>
@@ -11229,7 +8531,7 @@
                 <w:szCs w:val="16"/>
                 <w:color w:val="000000"/>
               </w:rPr>
-              <w:t xml:space="preserve">78,421 (21%)</w:t>
+              <w:t xml:space="preserve">9,505 (22%)</w:t>
             </w:r>
           </w:p>
         </w:tc>
@@ -11283,61 +8585,7 @@
                 <w:szCs w:val="16"/>
                 <w:color w:val="000000"/>
               </w:rPr>
-              <w:t xml:space="preserve">21,637 (20%)</w:t>
-            </w:r>
-          </w:p>
-        </w:tc>
-        <w:tc>
-          <w:tcPr>
-            <w:tcBorders>
-              <w:bottom w:val="none" w:sz="0" w:space="0" w:color="000000"/>
-              <w:top w:val="none" w:sz="0" w:space="0" w:color="000000"/>
-              <w:left w:val="none" w:sz="0" w:space="0" w:color="000000"/>
-              <w:right w:val="none" w:sz="0" w:space="0" w:color="000000"/>
-            </w:tcBorders>
-            <w:shd w:val="clear" w:color="auto" w:fill="FFFFFF"/>
-            <w:tcMar>
-              <w:top w:w="0" w:type="dxa"/>
-              <w:bottom w:w="0" w:type="dxa"/>
-              <w:left w:w="0" w:type="dxa"/>
-              <w:right w:w="0" w:type="dxa"/>
-            </w:tcMar>
-            <w:vAlign w:val="top"/>
-          </w:tcPr>
-          <w:p>
-            <w:pPr>
-              <w:jc w:val="center"/>
-              <w:pBdr>
-                <w:bottom w:val="none" w:sz="0" w:space="0" w:color="000000"/>
-                <w:top w:val="none" w:sz="0" w:space="0" w:color="000000"/>
-                <w:left w:val="none" w:sz="0" w:space="0" w:color="000000"/>
-                <w:right w:val="none" w:sz="0" w:space="0" w:color="000000"/>
-              </w:pBdr>
-              <w:spacing w:after="0" w:before="0" w:line="240"/>
-              <w:ind w:left="100" w:right="100" w:firstLine="0" w:firstLineChars="0"/>
-              <w:rPr>
-                <w:rFonts w:ascii="Helvetica" w:hAnsi="Helvetica" w:eastAsia="Helvetica" w:cs="Helvetica"/>
-                <w:i w:val="false"/>
-                <w:b w:val="false"/>
-                <w:u w:val="none"/>
-                <w:strike w:val="false"/>
-                <w:sz w:val="16"/>
-                <w:szCs w:val="16"/>
-                <w:color w:val="000000"/>
-              </w:rPr>
-            </w:pPr>
-            <w:r>
-              <w:rPr>
-                <w:rFonts w:ascii="Helvetica" w:hAnsi="Helvetica" w:eastAsia="Helvetica" w:cs="Helvetica"/>
-                <w:i w:val="false"/>
-                <w:b w:val="false"/>
-                <w:u w:val="none"/>
-                <w:strike w:val="false"/>
-                <w:sz w:val="16"/>
-                <w:szCs w:val="16"/>
-                <w:color w:val="000000"/>
-              </w:rPr>
-              <w:t xml:space="preserve">5,045 (11%)</w:t>
+              <w:t xml:space="preserve">3,218 (18%)</w:t>
             </w:r>
           </w:p>
         </w:tc>
@@ -11451,7 +8699,7 @@
                 <w:szCs w:val="16"/>
                 <w:color w:val="000000"/>
               </w:rPr>
-              <w:t xml:space="preserve">65,748 (18%)</w:t>
+              <w:t xml:space="preserve">7,941 (18%)</w:t>
             </w:r>
           </w:p>
         </w:tc>
@@ -11505,61 +8753,7 @@
                 <w:szCs w:val="16"/>
                 <w:color w:val="000000"/>
               </w:rPr>
-              <w:t xml:space="preserve">15,634 (15%)</w:t>
-            </w:r>
-          </w:p>
-        </w:tc>
-        <w:tc>
-          <w:tcPr>
-            <w:tcBorders>
-              <w:bottom w:val="none" w:sz="0" w:space="0" w:color="000000"/>
-              <w:top w:val="none" w:sz="0" w:space="0" w:color="000000"/>
-              <w:left w:val="none" w:sz="0" w:space="0" w:color="000000"/>
-              <w:right w:val="none" w:sz="0" w:space="0" w:color="000000"/>
-            </w:tcBorders>
-            <w:shd w:val="clear" w:color="auto" w:fill="FFFFFF"/>
-            <w:tcMar>
-              <w:top w:w="0" w:type="dxa"/>
-              <w:bottom w:w="0" w:type="dxa"/>
-              <w:left w:w="0" w:type="dxa"/>
-              <w:right w:w="0" w:type="dxa"/>
-            </w:tcMar>
-            <w:vAlign w:val="top"/>
-          </w:tcPr>
-          <w:p>
-            <w:pPr>
-              <w:jc w:val="center"/>
-              <w:pBdr>
-                <w:bottom w:val="none" w:sz="0" w:space="0" w:color="000000"/>
-                <w:top w:val="none" w:sz="0" w:space="0" w:color="000000"/>
-                <w:left w:val="none" w:sz="0" w:space="0" w:color="000000"/>
-                <w:right w:val="none" w:sz="0" w:space="0" w:color="000000"/>
-              </w:pBdr>
-              <w:spacing w:after="0" w:before="0" w:line="240"/>
-              <w:ind w:left="100" w:right="100" w:firstLine="0" w:firstLineChars="0"/>
-              <w:rPr>
-                <w:rFonts w:ascii="Helvetica" w:hAnsi="Helvetica" w:eastAsia="Helvetica" w:cs="Helvetica"/>
-                <w:i w:val="false"/>
-                <w:b w:val="false"/>
-                <w:u w:val="none"/>
-                <w:strike w:val="false"/>
-                <w:sz w:val="16"/>
-                <w:szCs w:val="16"/>
-                <w:color w:val="000000"/>
-              </w:rPr>
-            </w:pPr>
-            <w:r>
-              <w:rPr>
-                <w:rFonts w:ascii="Helvetica" w:hAnsi="Helvetica" w:eastAsia="Helvetica" w:cs="Helvetica"/>
-                <w:i w:val="false"/>
-                <w:b w:val="false"/>
-                <w:u w:val="none"/>
-                <w:strike w:val="false"/>
-                <w:sz w:val="16"/>
-                <w:szCs w:val="16"/>
-                <w:color w:val="000000"/>
-              </w:rPr>
-              <w:t xml:space="preserve">8,945 (20%)</w:t>
+              <w:t xml:space="preserve">2,898 (16%)</w:t>
             </w:r>
           </w:p>
         </w:tc>
@@ -11673,7 +8867,7 @@
                 <w:szCs w:val="16"/>
                 <w:color w:val="000000"/>
               </w:rPr>
-              <w:t xml:space="preserve">49,810 (14%)</w:t>
+              <w:t xml:space="preserve">5,984 (14%)</w:t>
             </w:r>
           </w:p>
         </w:tc>
@@ -11727,61 +8921,7 @@
                 <w:szCs w:val="16"/>
                 <w:color w:val="000000"/>
               </w:rPr>
-              <w:t xml:space="preserve">13,419 (13%)</w:t>
-            </w:r>
-          </w:p>
-        </w:tc>
-        <w:tc>
-          <w:tcPr>
-            <w:tcBorders>
-              <w:bottom w:val="none" w:sz="0" w:space="0" w:color="000000"/>
-              <w:top w:val="none" w:sz="0" w:space="0" w:color="000000"/>
-              <w:left w:val="none" w:sz="0" w:space="0" w:color="000000"/>
-              <w:right w:val="none" w:sz="0" w:space="0" w:color="000000"/>
-            </w:tcBorders>
-            <w:shd w:val="clear" w:color="auto" w:fill="FFFFFF"/>
-            <w:tcMar>
-              <w:top w:w="0" w:type="dxa"/>
-              <w:bottom w:w="0" w:type="dxa"/>
-              <w:left w:w="0" w:type="dxa"/>
-              <w:right w:w="0" w:type="dxa"/>
-            </w:tcMar>
-            <w:vAlign w:val="top"/>
-          </w:tcPr>
-          <w:p>
-            <w:pPr>
-              <w:jc w:val="center"/>
-              <w:pBdr>
-                <w:bottom w:val="none" w:sz="0" w:space="0" w:color="000000"/>
-                <w:top w:val="none" w:sz="0" w:space="0" w:color="000000"/>
-                <w:left w:val="none" w:sz="0" w:space="0" w:color="000000"/>
-                <w:right w:val="none" w:sz="0" w:space="0" w:color="000000"/>
-              </w:pBdr>
-              <w:spacing w:after="0" w:before="0" w:line="240"/>
-              <w:ind w:left="100" w:right="100" w:firstLine="0" w:firstLineChars="0"/>
-              <w:rPr>
-                <w:rFonts w:ascii="Helvetica" w:hAnsi="Helvetica" w:eastAsia="Helvetica" w:cs="Helvetica"/>
-                <w:i w:val="false"/>
-                <w:b w:val="false"/>
-                <w:u w:val="none"/>
-                <w:strike w:val="false"/>
-                <w:sz w:val="16"/>
-                <w:szCs w:val="16"/>
-                <w:color w:val="000000"/>
-              </w:rPr>
-            </w:pPr>
-            <w:r>
-              <w:rPr>
-                <w:rFonts w:ascii="Helvetica" w:hAnsi="Helvetica" w:eastAsia="Helvetica" w:cs="Helvetica"/>
-                <w:i w:val="false"/>
-                <w:b w:val="false"/>
-                <w:u w:val="none"/>
-                <w:strike w:val="false"/>
-                <w:sz w:val="16"/>
-                <w:szCs w:val="16"/>
-                <w:color w:val="000000"/>
-              </w:rPr>
-              <w:t xml:space="preserve">6,544 (15%)</w:t>
+              <w:t xml:space="preserve">2,338 (13%)</w:t>
             </w:r>
           </w:p>
         </w:tc>
@@ -11895,7 +9035,7 @@
                 <w:szCs w:val="16"/>
                 <w:color w:val="000000"/>
               </w:rPr>
-              <w:t xml:space="preserve">70,950 (19%)</w:t>
+              <w:t xml:space="preserve">8,458 (19%)</w:t>
             </w:r>
           </w:p>
         </w:tc>
@@ -11949,61 +9089,7 @@
                 <w:szCs w:val="16"/>
                 <w:color w:val="000000"/>
               </w:rPr>
-              <w:t xml:space="preserve">16,459 (16%)</w:t>
-            </w:r>
-          </w:p>
-        </w:tc>
-        <w:tc>
-          <w:tcPr>
-            <w:tcBorders>
-              <w:bottom w:val="none" w:sz="0" w:space="0" w:color="000000"/>
-              <w:top w:val="none" w:sz="0" w:space="0" w:color="000000"/>
-              <w:left w:val="none" w:sz="0" w:space="0" w:color="000000"/>
-              <w:right w:val="none" w:sz="0" w:space="0" w:color="000000"/>
-            </w:tcBorders>
-            <w:shd w:val="clear" w:color="auto" w:fill="FFFFFF"/>
-            <w:tcMar>
-              <w:top w:w="0" w:type="dxa"/>
-              <w:bottom w:w="0" w:type="dxa"/>
-              <w:left w:w="0" w:type="dxa"/>
-              <w:right w:w="0" w:type="dxa"/>
-            </w:tcMar>
-            <w:vAlign w:val="top"/>
-          </w:tcPr>
-          <w:p>
-            <w:pPr>
-              <w:jc w:val="center"/>
-              <w:pBdr>
-                <w:bottom w:val="none" w:sz="0" w:space="0" w:color="000000"/>
-                <w:top w:val="none" w:sz="0" w:space="0" w:color="000000"/>
-                <w:left w:val="none" w:sz="0" w:space="0" w:color="000000"/>
-                <w:right w:val="none" w:sz="0" w:space="0" w:color="000000"/>
-              </w:pBdr>
-              <w:spacing w:after="0" w:before="0" w:line="240"/>
-              <w:ind w:left="100" w:right="100" w:firstLine="0" w:firstLineChars="0"/>
-              <w:rPr>
-                <w:rFonts w:ascii="Helvetica" w:hAnsi="Helvetica" w:eastAsia="Helvetica" w:cs="Helvetica"/>
-                <w:i w:val="false"/>
-                <w:b w:val="false"/>
-                <w:u w:val="none"/>
-                <w:strike w:val="false"/>
-                <w:sz w:val="16"/>
-                <w:szCs w:val="16"/>
-                <w:color w:val="000000"/>
-              </w:rPr>
-            </w:pPr>
-            <w:r>
-              <w:rPr>
-                <w:rFonts w:ascii="Helvetica" w:hAnsi="Helvetica" w:eastAsia="Helvetica" w:cs="Helvetica"/>
-                <w:i w:val="false"/>
-                <w:b w:val="false"/>
-                <w:u w:val="none"/>
-                <w:strike w:val="false"/>
-                <w:sz w:val="16"/>
-                <w:szCs w:val="16"/>
-                <w:color w:val="000000"/>
-              </w:rPr>
-              <w:t xml:space="preserve">12,846 (29%)</w:t>
+              <w:t xml:space="preserve">3,506 (20%)</w:t>
             </w:r>
           </w:p>
         </w:tc>
@@ -12117,7 +9203,7 @@
                 <w:szCs w:val="16"/>
                 <w:color w:val="000000"/>
               </w:rPr>
-              <w:t xml:space="preserve">68,964 (19%)</w:t>
+              <w:t xml:space="preserve">8,411 (19%)</w:t>
             </w:r>
           </w:p>
         </w:tc>
@@ -12171,61 +9257,7 @@
                 <w:szCs w:val="16"/>
                 <w:color w:val="000000"/>
               </w:rPr>
-              <w:t xml:space="preserve">20,573 (19%)</w:t>
-            </w:r>
-          </w:p>
-        </w:tc>
-        <w:tc>
-          <w:tcPr>
-            <w:tcBorders>
-              <w:bottom w:val="none" w:sz="0" w:space="0" w:color="000000"/>
-              <w:top w:val="none" w:sz="0" w:space="0" w:color="000000"/>
-              <w:left w:val="none" w:sz="0" w:space="0" w:color="000000"/>
-              <w:right w:val="none" w:sz="0" w:space="0" w:color="000000"/>
-            </w:tcBorders>
-            <w:shd w:val="clear" w:color="auto" w:fill="FFFFFF"/>
-            <w:tcMar>
-              <w:top w:w="0" w:type="dxa"/>
-              <w:bottom w:w="0" w:type="dxa"/>
-              <w:left w:w="0" w:type="dxa"/>
-              <w:right w:w="0" w:type="dxa"/>
-            </w:tcMar>
-            <w:vAlign w:val="top"/>
-          </w:tcPr>
-          <w:p>
-            <w:pPr>
-              <w:jc w:val="center"/>
-              <w:pBdr>
-                <w:bottom w:val="none" w:sz="0" w:space="0" w:color="000000"/>
-                <w:top w:val="none" w:sz="0" w:space="0" w:color="000000"/>
-                <w:left w:val="none" w:sz="0" w:space="0" w:color="000000"/>
-                <w:right w:val="none" w:sz="0" w:space="0" w:color="000000"/>
-              </w:pBdr>
-              <w:spacing w:after="0" w:before="0" w:line="240"/>
-              <w:ind w:left="100" w:right="100" w:firstLine="0" w:firstLineChars="0"/>
-              <w:rPr>
-                <w:rFonts w:ascii="Helvetica" w:hAnsi="Helvetica" w:eastAsia="Helvetica" w:cs="Helvetica"/>
-                <w:i w:val="false"/>
-                <w:b w:val="false"/>
-                <w:u w:val="none"/>
-                <w:strike w:val="false"/>
-                <w:sz w:val="16"/>
-                <w:szCs w:val="16"/>
-                <w:color w:val="000000"/>
-              </w:rPr>
-            </w:pPr>
-            <w:r>
-              <w:rPr>
-                <w:rFonts w:ascii="Helvetica" w:hAnsi="Helvetica" w:eastAsia="Helvetica" w:cs="Helvetica"/>
-                <w:i w:val="false"/>
-                <w:b w:val="false"/>
-                <w:u w:val="none"/>
-                <w:strike w:val="false"/>
-                <w:sz w:val="16"/>
-                <w:szCs w:val="16"/>
-                <w:color w:val="000000"/>
-              </w:rPr>
-              <w:t xml:space="preserve">11,921 (27%)</w:t>
+              <w:t xml:space="preserve">3,846 (21%)</w:t>
             </w:r>
           </w:p>
         </w:tc>
@@ -12339,7 +9371,7 @@
                 <w:szCs w:val="16"/>
                 <w:color w:val="000000"/>
               </w:rPr>
-              <w:t xml:space="preserve">14,796 (4.0%)</w:t>
+              <w:t xml:space="preserve">1,829 (4.2%)</w:t>
             </w:r>
           </w:p>
         </w:tc>
@@ -12393,61 +9425,7 @@
                 <w:szCs w:val="16"/>
                 <w:color w:val="000000"/>
               </w:rPr>
-              <w:t xml:space="preserve">3,754 (3.6%)</w:t>
-            </w:r>
-          </w:p>
-        </w:tc>
-        <w:tc>
-          <w:tcPr>
-            <w:tcBorders>
-              <w:bottom w:val="none" w:sz="0" w:space="0" w:color="000000"/>
-              <w:top w:val="none" w:sz="0" w:space="0" w:color="000000"/>
-              <w:left w:val="none" w:sz="0" w:space="0" w:color="000000"/>
-              <w:right w:val="none" w:sz="0" w:space="0" w:color="000000"/>
-            </w:tcBorders>
-            <w:shd w:val="clear" w:color="auto" w:fill="FFFFFF"/>
-            <w:tcMar>
-              <w:top w:w="0" w:type="dxa"/>
-              <w:bottom w:w="0" w:type="dxa"/>
-              <w:left w:w="0" w:type="dxa"/>
-              <w:right w:w="0" w:type="dxa"/>
-            </w:tcMar>
-            <w:vAlign w:val="top"/>
-          </w:tcPr>
-          <w:p>
-            <w:pPr>
-              <w:jc w:val="center"/>
-              <w:pBdr>
-                <w:bottom w:val="none" w:sz="0" w:space="0" w:color="000000"/>
-                <w:top w:val="none" w:sz="0" w:space="0" w:color="000000"/>
-                <w:left w:val="none" w:sz="0" w:space="0" w:color="000000"/>
-                <w:right w:val="none" w:sz="0" w:space="0" w:color="000000"/>
-              </w:pBdr>
-              <w:spacing w:after="0" w:before="0" w:line="240"/>
-              <w:ind w:left="100" w:right="100" w:firstLine="0" w:firstLineChars="0"/>
-              <w:rPr>
-                <w:rFonts w:ascii="Helvetica" w:hAnsi="Helvetica" w:eastAsia="Helvetica" w:cs="Helvetica"/>
-                <w:i w:val="false"/>
-                <w:b w:val="false"/>
-                <w:u w:val="none"/>
-                <w:strike w:val="false"/>
-                <w:sz w:val="16"/>
-                <w:szCs w:val="16"/>
-                <w:color w:val="000000"/>
-              </w:rPr>
-            </w:pPr>
-            <w:r>
-              <w:rPr>
-                <w:rFonts w:ascii="Helvetica" w:hAnsi="Helvetica" w:eastAsia="Helvetica" w:cs="Helvetica"/>
-                <w:i w:val="false"/>
-                <w:b w:val="false"/>
-                <w:u w:val="none"/>
-                <w:strike w:val="false"/>
-                <w:sz w:val="16"/>
-                <w:szCs w:val="16"/>
-                <w:color w:val="000000"/>
-              </w:rPr>
-              <w:t xml:space="preserve">1,689 (3.8%)</w:t>
+              <w:t xml:space="preserve">636 (3.5%)</w:t>
             </w:r>
           </w:p>
         </w:tc>
@@ -12561,7 +9539,7 @@
                 <w:szCs w:val="16"/>
                 <w:color w:val="000000"/>
               </w:rPr>
-              <w:t xml:space="preserve">27,731 (7.6%)</w:t>
+              <w:t xml:space="preserve">3,386 (7.7%)</w:t>
             </w:r>
           </w:p>
         </w:tc>
@@ -12615,61 +9593,7 @@
                 <w:szCs w:val="16"/>
                 <w:color w:val="000000"/>
               </w:rPr>
-              <w:t xml:space="preserve">8,534 (8.1%)</w:t>
-            </w:r>
-          </w:p>
-        </w:tc>
-        <w:tc>
-          <w:tcPr>
-            <w:tcBorders>
-              <w:bottom w:val="none" w:sz="0" w:space="0" w:color="000000"/>
-              <w:top w:val="none" w:sz="0" w:space="0" w:color="000000"/>
-              <w:left w:val="none" w:sz="0" w:space="0" w:color="000000"/>
-              <w:right w:val="none" w:sz="0" w:space="0" w:color="000000"/>
-            </w:tcBorders>
-            <w:shd w:val="clear" w:color="auto" w:fill="FFFFFF"/>
-            <w:tcMar>
-              <w:top w:w="0" w:type="dxa"/>
-              <w:bottom w:w="0" w:type="dxa"/>
-              <w:left w:w="0" w:type="dxa"/>
-              <w:right w:w="0" w:type="dxa"/>
-            </w:tcMar>
-            <w:vAlign w:val="top"/>
-          </w:tcPr>
-          <w:p>
-            <w:pPr>
-              <w:jc w:val="center"/>
-              <w:pBdr>
-                <w:bottom w:val="none" w:sz="0" w:space="0" w:color="000000"/>
-                <w:top w:val="none" w:sz="0" w:space="0" w:color="000000"/>
-                <w:left w:val="none" w:sz="0" w:space="0" w:color="000000"/>
-                <w:right w:val="none" w:sz="0" w:space="0" w:color="000000"/>
-              </w:pBdr>
-              <w:spacing w:after="0" w:before="0" w:line="240"/>
-              <w:ind w:left="100" w:right="100" w:firstLine="0" w:firstLineChars="0"/>
-              <w:rPr>
-                <w:rFonts w:ascii="Helvetica" w:hAnsi="Helvetica" w:eastAsia="Helvetica" w:cs="Helvetica"/>
-                <w:i w:val="false"/>
-                <w:b w:val="false"/>
-                <w:u w:val="none"/>
-                <w:strike w:val="false"/>
-                <w:sz w:val="16"/>
-                <w:szCs w:val="16"/>
-                <w:color w:val="000000"/>
-              </w:rPr>
-            </w:pPr>
-            <w:r>
-              <w:rPr>
-                <w:rFonts w:ascii="Helvetica" w:hAnsi="Helvetica" w:eastAsia="Helvetica" w:cs="Helvetica"/>
-                <w:i w:val="false"/>
-                <w:b w:val="false"/>
-                <w:u w:val="none"/>
-                <w:strike w:val="false"/>
-                <w:sz w:val="16"/>
-                <w:szCs w:val="16"/>
-                <w:color w:val="000000"/>
-              </w:rPr>
-              <w:t xml:space="preserve">5,449 (12%)</w:t>
+              <w:t xml:space="preserve">1,690 (9.4%)</w:t>
             </w:r>
           </w:p>
         </w:tc>
@@ -12783,7 +9707,7 @@
                 <w:szCs w:val="16"/>
                 <w:color w:val="000000"/>
               </w:rPr>
-              <w:t xml:space="preserve">61,091 (17%)</w:t>
+              <w:t xml:space="preserve">7,516 (17%)</w:t>
             </w:r>
           </w:p>
         </w:tc>
@@ -12837,61 +9761,7 @@
                 <w:szCs w:val="16"/>
                 <w:color w:val="000000"/>
               </w:rPr>
-              <w:t xml:space="preserve">21,290 (20%)</w:t>
-            </w:r>
-          </w:p>
-        </w:tc>
-        <w:tc>
-          <w:tcPr>
-            <w:tcBorders>
-              <w:bottom w:val="none" w:sz="0" w:space="0" w:color="000000"/>
-              <w:top w:val="none" w:sz="0" w:space="0" w:color="000000"/>
-              <w:left w:val="none" w:sz="0" w:space="0" w:color="000000"/>
-              <w:right w:val="none" w:sz="0" w:space="0" w:color="000000"/>
-            </w:tcBorders>
-            <w:shd w:val="clear" w:color="auto" w:fill="FFFFFF"/>
-            <w:tcMar>
-              <w:top w:w="0" w:type="dxa"/>
-              <w:bottom w:w="0" w:type="dxa"/>
-              <w:left w:w="0" w:type="dxa"/>
-              <w:right w:w="0" w:type="dxa"/>
-            </w:tcMar>
-            <w:vAlign w:val="top"/>
-          </w:tcPr>
-          <w:p>
-            <w:pPr>
-              <w:jc w:val="center"/>
-              <w:pBdr>
-                <w:bottom w:val="none" w:sz="0" w:space="0" w:color="000000"/>
-                <w:top w:val="none" w:sz="0" w:space="0" w:color="000000"/>
-                <w:left w:val="none" w:sz="0" w:space="0" w:color="000000"/>
-                <w:right w:val="none" w:sz="0" w:space="0" w:color="000000"/>
-              </w:pBdr>
-              <w:spacing w:after="0" w:before="0" w:line="240"/>
-              <w:ind w:left="100" w:right="100" w:firstLine="0" w:firstLineChars="0"/>
-              <w:rPr>
-                <w:rFonts w:ascii="Helvetica" w:hAnsi="Helvetica" w:eastAsia="Helvetica" w:cs="Helvetica"/>
-                <w:i w:val="false"/>
-                <w:b w:val="false"/>
-                <w:u w:val="none"/>
-                <w:strike w:val="false"/>
-                <w:sz w:val="16"/>
-                <w:szCs w:val="16"/>
-                <w:color w:val="000000"/>
-              </w:rPr>
-            </w:pPr>
-            <w:r>
-              <w:rPr>
-                <w:rFonts w:ascii="Helvetica" w:hAnsi="Helvetica" w:eastAsia="Helvetica" w:cs="Helvetica"/>
-                <w:i w:val="false"/>
-                <w:b w:val="false"/>
-                <w:u w:val="none"/>
-                <w:strike w:val="false"/>
-                <w:sz w:val="16"/>
-                <w:szCs w:val="16"/>
-                <w:color w:val="000000"/>
-              </w:rPr>
-              <w:t xml:space="preserve">8,765 (20%)</w:t>
+              <w:t xml:space="preserve">3,656 (20%)</w:t>
             </w:r>
           </w:p>
         </w:tc>
@@ -13005,7 +9875,7 @@
                 <w:szCs w:val="16"/>
                 <w:color w:val="000000"/>
               </w:rPr>
-              <w:t xml:space="preserve">101,173 (28%)</w:t>
+              <w:t xml:space="preserve">12,280 (28%)</w:t>
             </w:r>
           </w:p>
         </w:tc>
@@ -13059,61 +9929,7 @@
                 <w:szCs w:val="16"/>
                 <w:color w:val="000000"/>
               </w:rPr>
-              <w:t xml:space="preserve">33,665 (32%)</w:t>
-            </w:r>
-          </w:p>
-        </w:tc>
-        <w:tc>
-          <w:tcPr>
-            <w:tcBorders>
-              <w:bottom w:val="none" w:sz="0" w:space="0" w:color="000000"/>
-              <w:top w:val="none" w:sz="0" w:space="0" w:color="000000"/>
-              <w:left w:val="none" w:sz="0" w:space="0" w:color="000000"/>
-              <w:right w:val="none" w:sz="0" w:space="0" w:color="000000"/>
-            </w:tcBorders>
-            <w:shd w:val="clear" w:color="auto" w:fill="FFFFFF"/>
-            <w:tcMar>
-              <w:top w:w="0" w:type="dxa"/>
-              <w:bottom w:w="0" w:type="dxa"/>
-              <w:left w:w="0" w:type="dxa"/>
-              <w:right w:w="0" w:type="dxa"/>
-            </w:tcMar>
-            <w:vAlign w:val="top"/>
-          </w:tcPr>
-          <w:p>
-            <w:pPr>
-              <w:jc w:val="center"/>
-              <w:pBdr>
-                <w:bottom w:val="none" w:sz="0" w:space="0" w:color="000000"/>
-                <w:top w:val="none" w:sz="0" w:space="0" w:color="000000"/>
-                <w:left w:val="none" w:sz="0" w:space="0" w:color="000000"/>
-                <w:right w:val="none" w:sz="0" w:space="0" w:color="000000"/>
-              </w:pBdr>
-              <w:spacing w:after="0" w:before="0" w:line="240"/>
-              <w:ind w:left="100" w:right="100" w:firstLine="0" w:firstLineChars="0"/>
-              <w:rPr>
-                <w:rFonts w:ascii="Helvetica" w:hAnsi="Helvetica" w:eastAsia="Helvetica" w:cs="Helvetica"/>
-                <w:i w:val="false"/>
-                <w:b w:val="false"/>
-                <w:u w:val="none"/>
-                <w:strike w:val="false"/>
-                <w:sz w:val="16"/>
-                <w:szCs w:val="16"/>
-                <w:color w:val="000000"/>
-              </w:rPr>
-            </w:pPr>
-            <w:r>
-              <w:rPr>
-                <w:rFonts w:ascii="Helvetica" w:hAnsi="Helvetica" w:eastAsia="Helvetica" w:cs="Helvetica"/>
-                <w:i w:val="false"/>
-                <w:b w:val="false"/>
-                <w:u w:val="none"/>
-                <w:strike w:val="false"/>
-                <w:sz w:val="16"/>
-                <w:szCs w:val="16"/>
-                <w:color w:val="000000"/>
-              </w:rPr>
-              <w:t xml:space="preserve">14,116 (32%)</w:t>
+              <w:t xml:space="preserve">5,729 (32%)</w:t>
             </w:r>
           </w:p>
         </w:tc>
@@ -13285,60 +10101,6 @@
             </w:r>
           </w:p>
         </w:tc>
-        <w:tc>
-          <w:tcPr>
-            <w:tcBorders>
-              <w:bottom w:val="none" w:sz="0" w:space="0" w:color="000000"/>
-              <w:top w:val="none" w:sz="0" w:space="0" w:color="000000"/>
-              <w:left w:val="none" w:sz="0" w:space="0" w:color="000000"/>
-              <w:right w:val="none" w:sz="0" w:space="0" w:color="000000"/>
-            </w:tcBorders>
-            <w:shd w:val="clear" w:color="auto" w:fill="FFFFFF"/>
-            <w:tcMar>
-              <w:top w:w="0" w:type="dxa"/>
-              <w:bottom w:w="0" w:type="dxa"/>
-              <w:left w:w="0" w:type="dxa"/>
-              <w:right w:w="0" w:type="dxa"/>
-            </w:tcMar>
-            <w:vAlign w:val="top"/>
-          </w:tcPr>
-          <w:p>
-            <w:pPr>
-              <w:jc w:val="center"/>
-              <w:pBdr>
-                <w:bottom w:val="none" w:sz="0" w:space="0" w:color="000000"/>
-                <w:top w:val="none" w:sz="0" w:space="0" w:color="000000"/>
-                <w:left w:val="none" w:sz="0" w:space="0" w:color="000000"/>
-                <w:right w:val="none" w:sz="0" w:space="0" w:color="000000"/>
-              </w:pBdr>
-              <w:spacing w:after="0" w:before="0" w:line="240"/>
-              <w:ind w:left="100" w:right="100" w:firstLine="0" w:firstLineChars="0"/>
-              <w:rPr>
-                <w:rFonts w:ascii="Helvetica" w:hAnsi="Helvetica" w:eastAsia="Helvetica" w:cs="Helvetica"/>
-                <w:i w:val="false"/>
-                <w:b w:val="false"/>
-                <w:u w:val="none"/>
-                <w:strike w:val="false"/>
-                <w:sz w:val="16"/>
-                <w:szCs w:val="16"/>
-                <w:color w:val="000000"/>
-              </w:rPr>
-            </w:pPr>
-            <w:r>
-              <w:rPr>
-                <w:rFonts w:ascii="Helvetica" w:hAnsi="Helvetica" w:eastAsia="Helvetica" w:cs="Helvetica"/>
-                <w:i w:val="false"/>
-                <w:b w:val="false"/>
-                <w:u w:val="none"/>
-                <w:strike w:val="false"/>
-                <w:sz w:val="16"/>
-                <w:szCs w:val="16"/>
-                <w:color w:val="000000"/>
-              </w:rPr>
-              <w:t xml:space="preserve"/>
-            </w:r>
-          </w:p>
-        </w:tc>
       </w:tr>
       <w:tr>
         <w:trPr>
@@ -13449,7 +10211,7 @@
                 <w:szCs w:val="16"/>
                 <w:color w:val="000000"/>
               </w:rPr>
-              <w:t xml:space="preserve">124,405 (34%)</w:t>
+              <w:t xml:space="preserve">14,903 (34%)</w:t>
             </w:r>
           </w:p>
         </w:tc>
@@ -13503,61 +10265,7 @@
                 <w:szCs w:val="16"/>
                 <w:color w:val="000000"/>
               </w:rPr>
-              <w:t xml:space="preserve">34,711 (33%)</w:t>
-            </w:r>
-          </w:p>
-        </w:tc>
-        <w:tc>
-          <w:tcPr>
-            <w:tcBorders>
-              <w:bottom w:val="none" w:sz="0" w:space="0" w:color="000000"/>
-              <w:top w:val="none" w:sz="0" w:space="0" w:color="000000"/>
-              <w:left w:val="none" w:sz="0" w:space="0" w:color="000000"/>
-              <w:right w:val="none" w:sz="0" w:space="0" w:color="000000"/>
-            </w:tcBorders>
-            <w:shd w:val="clear" w:color="auto" w:fill="FFFFFF"/>
-            <w:tcMar>
-              <w:top w:w="0" w:type="dxa"/>
-              <w:bottom w:w="0" w:type="dxa"/>
-              <w:left w:w="0" w:type="dxa"/>
-              <w:right w:w="0" w:type="dxa"/>
-            </w:tcMar>
-            <w:vAlign w:val="top"/>
-          </w:tcPr>
-          <w:p>
-            <w:pPr>
-              <w:jc w:val="center"/>
-              <w:pBdr>
-                <w:bottom w:val="none" w:sz="0" w:space="0" w:color="000000"/>
-                <w:top w:val="none" w:sz="0" w:space="0" w:color="000000"/>
-                <w:left w:val="none" w:sz="0" w:space="0" w:color="000000"/>
-                <w:right w:val="none" w:sz="0" w:space="0" w:color="000000"/>
-              </w:pBdr>
-              <w:spacing w:after="0" w:before="0" w:line="240"/>
-              <w:ind w:left="100" w:right="100" w:firstLine="0" w:firstLineChars="0"/>
-              <w:rPr>
-                <w:rFonts w:ascii="Helvetica" w:hAnsi="Helvetica" w:eastAsia="Helvetica" w:cs="Helvetica"/>
-                <w:i w:val="false"/>
-                <w:b w:val="false"/>
-                <w:u w:val="none"/>
-                <w:strike w:val="false"/>
-                <w:sz w:val="16"/>
-                <w:szCs w:val="16"/>
-                <w:color w:val="000000"/>
-              </w:rPr>
-            </w:pPr>
-            <w:r>
-              <w:rPr>
-                <w:rFonts w:ascii="Helvetica" w:hAnsi="Helvetica" w:eastAsia="Helvetica" w:cs="Helvetica"/>
-                <w:i w:val="false"/>
-                <w:b w:val="false"/>
-                <w:u w:val="none"/>
-                <w:strike w:val="false"/>
-                <w:sz w:val="16"/>
-                <w:szCs w:val="16"/>
-                <w:color w:val="000000"/>
-              </w:rPr>
-              <w:t xml:space="preserve">12,611 (29%)</w:t>
+              <w:t xml:space="preserve">5,678 (32%)</w:t>
             </w:r>
           </w:p>
         </w:tc>
@@ -13671,7 +10379,7 @@
                 <w:szCs w:val="16"/>
                 <w:color w:val="000000"/>
               </w:rPr>
-              <w:t xml:space="preserve">241,218 (66%)</w:t>
+              <w:t xml:space="preserve">28,969 (66%)</w:t>
             </w:r>
           </w:p>
         </w:tc>
@@ -13725,61 +10433,7 @@
                 <w:szCs w:val="16"/>
                 <w:color w:val="000000"/>
               </w:rPr>
-              <w:t xml:space="preserve">70,935 (67%)</w:t>
-            </w:r>
-          </w:p>
-        </w:tc>
-        <w:tc>
-          <w:tcPr>
-            <w:tcBorders>
-              <w:bottom w:val="single" w:sz="8" w:space="0" w:color="000000"/>
-              <w:top w:val="none" w:sz="0" w:space="0" w:color="000000"/>
-              <w:left w:val="none" w:sz="0" w:space="0" w:color="000000"/>
-              <w:right w:val="none" w:sz="0" w:space="0" w:color="000000"/>
-            </w:tcBorders>
-            <w:shd w:val="clear" w:color="auto" w:fill="FFFFFF"/>
-            <w:tcMar>
-              <w:top w:w="0" w:type="dxa"/>
-              <w:bottom w:w="0" w:type="dxa"/>
-              <w:left w:w="0" w:type="dxa"/>
-              <w:right w:w="0" w:type="dxa"/>
-            </w:tcMar>
-            <w:vAlign w:val="top"/>
-          </w:tcPr>
-          <w:p>
-            <w:pPr>
-              <w:jc w:val="center"/>
-              <w:pBdr>
-                <w:bottom w:val="none" w:sz="0" w:space="0" w:color="000000"/>
-                <w:top w:val="none" w:sz="0" w:space="0" w:color="000000"/>
-                <w:left w:val="none" w:sz="0" w:space="0" w:color="000000"/>
-                <w:right w:val="none" w:sz="0" w:space="0" w:color="000000"/>
-              </w:pBdr>
-              <w:spacing w:after="0" w:before="0" w:line="240"/>
-              <w:ind w:left="100" w:right="100" w:firstLine="0" w:firstLineChars="0"/>
-              <w:rPr>
-                <w:rFonts w:ascii="Helvetica" w:hAnsi="Helvetica" w:eastAsia="Helvetica" w:cs="Helvetica"/>
-                <w:i w:val="false"/>
-                <w:b w:val="false"/>
-                <w:u w:val="none"/>
-                <w:strike w:val="false"/>
-                <w:sz w:val="16"/>
-                <w:szCs w:val="16"/>
-                <w:color w:val="000000"/>
-              </w:rPr>
-            </w:pPr>
-            <w:r>
-              <w:rPr>
-                <w:rFonts w:ascii="Helvetica" w:hAnsi="Helvetica" w:eastAsia="Helvetica" w:cs="Helvetica"/>
-                <w:i w:val="false"/>
-                <w:b w:val="false"/>
-                <w:u w:val="none"/>
-                <w:strike w:val="false"/>
-                <w:sz w:val="16"/>
-                <w:szCs w:val="16"/>
-                <w:color w:val="000000"/>
-              </w:rPr>
-              <w:t xml:space="preserve">31,406 (71%)</w:t>
+              <w:t xml:space="preserve">12,252 (68%)</w:t>
             </w:r>
           </w:p>
         </w:tc>
@@ -13791,7 +10445,7 @@
         footer 1
         <w:tc>
           <w:tcPr>
-            <w:gridSpan w:val="4"/>
+            <w:gridSpan w:val="3"/>
             <w:tcBorders>
               <w:bottom w:val="none" w:sz="0" w:space="0" w:color="FFFFFF"/>
               <w:top w:val="single" w:sz="8" w:space="0" w:color="000000"/>

</xml_diff>

<commit_message>
Show code and log warnings
</commit_message>
<xml_diff>
--- a/Results/Table1_ABG_VBG.docx
+++ b/Results/Table1_ABG_VBG.docx
@@ -184,7 +184,7 @@
                 <w:szCs w:val="16"/>
                 <w:color w:val="000000"/>
               </w:rPr>
-              <w:t xml:space="preserve">N = 328,044</w:t>
+              <w:t xml:space="preserve">N = 16,490</w:t>
             </w:r>
             <w:r>
               <w:rPr>
@@ -291,7 +291,7 @@
                 <w:szCs w:val="16"/>
                 <w:color w:val="000000"/>
               </w:rPr>
-              <w:t xml:space="preserve">N = 187,242</w:t>
+              <w:t xml:space="preserve">N = 9,362</w:t>
             </w:r>
             <w:r>
               <w:rPr>
@@ -419,7 +419,7 @@
                 <w:szCs w:val="16"/>
                 <w:color w:val="000000"/>
               </w:rPr>
-              <w:t xml:space="preserve">58.1 ± 18.1; 0.0/328,044.0 missing (0.0%)</w:t>
+              <w:t xml:space="preserve">58.2 ± 18.1; 0.0/16,490.0 missing (0.0%)</w:t>
             </w:r>
           </w:p>
         </w:tc>
@@ -473,7 +473,7 @@
                 <w:szCs w:val="16"/>
                 <w:color w:val="000000"/>
               </w:rPr>
-              <w:t xml:space="preserve">61.2 ± 16.9; 0.0/187,242.0 missing (0.0%)</w:t>
+              <w:t xml:space="preserve">61.1 ± 16.9; 0.0/9,362.0 missing (0.0%)</w:t>
             </w:r>
           </w:p>
         </w:tc>
@@ -587,7 +587,7 @@
                 <w:szCs w:val="16"/>
                 <w:color w:val="000000"/>
               </w:rPr>
-              <w:t xml:space="preserve">32.3 ± 8.7; 184,223.0/328,044.0 missing (56.2%)</w:t>
+              <w:t xml:space="preserve">32.5 ± 8.7; 9,223.0/16,490.0 missing (55.9%)</w:t>
             </w:r>
           </w:p>
         </w:tc>
@@ -641,7 +641,7 @@
                 <w:szCs w:val="16"/>
                 <w:color w:val="000000"/>
               </w:rPr>
-              <w:t xml:space="preserve">29.0 ± 7.2; 109,322.0/187,242.0 missing (58.4%)</w:t>
+              <w:t xml:space="preserve">29.0 ± 7.1; 5,500.0/9,362.0 missing (58.7%)</w:t>
             </w:r>
           </w:p>
         </w:tc>
@@ -923,7 +923,7 @@
                 <w:szCs w:val="16"/>
                 <w:color w:val="000000"/>
               </w:rPr>
-              <w:t xml:space="preserve">169,023 (52%)</w:t>
+              <w:t xml:space="preserve">8,598 (52%)</w:t>
             </w:r>
           </w:p>
         </w:tc>
@@ -977,7 +977,7 @@
                 <w:szCs w:val="16"/>
                 <w:color w:val="000000"/>
               </w:rPr>
-              <w:t xml:space="preserve">84,883 (45%)</w:t>
+              <w:t xml:space="preserve">4,218 (45%)</w:t>
             </w:r>
           </w:p>
         </w:tc>
@@ -1091,7 +1091,7 @@
                 <w:szCs w:val="16"/>
                 <w:color w:val="000000"/>
               </w:rPr>
-              <w:t xml:space="preserve">159,021 (48%)</w:t>
+              <w:t xml:space="preserve">7,892 (48%)</w:t>
             </w:r>
           </w:p>
         </w:tc>
@@ -1145,7 +1145,7 @@
                 <w:szCs w:val="16"/>
                 <w:color w:val="000000"/>
               </w:rPr>
-              <w:t xml:space="preserve">102,359 (55%)</w:t>
+              <w:t xml:space="preserve">5,144 (55%)</w:t>
             </w:r>
           </w:p>
         </w:tc>
@@ -1427,7 +1427,7 @@
                 <w:szCs w:val="16"/>
                 <w:color w:val="000000"/>
               </w:rPr>
-              <w:t xml:space="preserve">200,033 (61%)</w:t>
+              <w:t xml:space="preserve">10,061 (61%)</w:t>
             </w:r>
           </w:p>
         </w:tc>
@@ -1481,7 +1481,7 @@
                 <w:szCs w:val="16"/>
                 <w:color w:val="000000"/>
               </w:rPr>
-              <w:t xml:space="preserve">121,141 (65%)</w:t>
+              <w:t xml:space="preserve">6,090 (65%)</w:t>
             </w:r>
           </w:p>
         </w:tc>
@@ -1595,7 +1595,7 @@
                 <w:szCs w:val="16"/>
                 <w:color w:val="000000"/>
               </w:rPr>
-              <w:t xml:space="preserve">62,418 (19%)</w:t>
+              <w:t xml:space="preserve">3,149 (19%)</w:t>
             </w:r>
           </w:p>
         </w:tc>
@@ -1649,7 +1649,7 @@
                 <w:szCs w:val="16"/>
                 <w:color w:val="000000"/>
               </w:rPr>
-              <w:t xml:space="preserve">27,279 (15%)</w:t>
+              <w:t xml:space="preserve">1,387 (15%)</w:t>
             </w:r>
           </w:p>
         </w:tc>
@@ -1763,7 +1763,7 @@
                 <w:szCs w:val="16"/>
                 <w:color w:val="000000"/>
               </w:rPr>
-              <w:t xml:space="preserve">23,548 (7.2%)</w:t>
+              <w:t xml:space="preserve">1,168 (7.1%)</w:t>
             </w:r>
           </w:p>
         </w:tc>
@@ -1817,7 +1817,7 @@
                 <w:szCs w:val="16"/>
                 <w:color w:val="000000"/>
               </w:rPr>
-              <w:t xml:space="preserve">10,221 (5.5%)</w:t>
+              <w:t xml:space="preserve">500 (5.3%)</w:t>
             </w:r>
           </w:p>
         </w:tc>
@@ -1931,7 +1931,7 @@
                 <w:szCs w:val="16"/>
                 <w:color w:val="000000"/>
               </w:rPr>
-              <w:t xml:space="preserve">4,880 (1.5%)</w:t>
+              <w:t xml:space="preserve">252 (1.5%)</w:t>
             </w:r>
           </w:p>
         </w:tc>
@@ -1985,7 +1985,7 @@
                 <w:szCs w:val="16"/>
                 <w:color w:val="000000"/>
               </w:rPr>
-              <w:t xml:space="preserve">3,528 (1.9%)</w:t>
+              <w:t xml:space="preserve">179 (1.9%)</w:t>
             </w:r>
           </w:p>
         </w:tc>
@@ -2099,7 +2099,7 @@
                 <w:szCs w:val="16"/>
                 <w:color w:val="000000"/>
               </w:rPr>
-              <w:t xml:space="preserve">1,971 (0.6%)</w:t>
+              <w:t xml:space="preserve">88 (0.5%)</w:t>
             </w:r>
           </w:p>
         </w:tc>
@@ -2153,7 +2153,7 @@
                 <w:szCs w:val="16"/>
                 <w:color w:val="000000"/>
               </w:rPr>
-              <w:t xml:space="preserve">2,084 (1.1%)</w:t>
+              <w:t xml:space="preserve">101 (1.1%)</w:t>
             </w:r>
           </w:p>
         </w:tc>
@@ -2267,7 +2267,7 @@
                 <w:szCs w:val="16"/>
                 <w:color w:val="000000"/>
               </w:rPr>
-              <w:t xml:space="preserve">460 (0.1%)</w:t>
+              <w:t xml:space="preserve">25 (0.2%)</w:t>
             </w:r>
           </w:p>
         </w:tc>
@@ -2321,7 +2321,7 @@
                 <w:szCs w:val="16"/>
                 <w:color w:val="000000"/>
               </w:rPr>
-              <w:t xml:space="preserve">218 (0.1%)</w:t>
+              <w:t xml:space="preserve">14 (0.1%)</w:t>
             </w:r>
           </w:p>
         </w:tc>
@@ -2435,7 +2435,7 @@
                 <w:szCs w:val="16"/>
                 <w:color w:val="000000"/>
               </w:rPr>
-              <w:t xml:space="preserve">34,734 (11%)</w:t>
+              <w:t xml:space="preserve">1,747 (11%)</w:t>
             </w:r>
           </w:p>
         </w:tc>
@@ -2489,7 +2489,7 @@
                 <w:szCs w:val="16"/>
                 <w:color w:val="000000"/>
               </w:rPr>
-              <w:t xml:space="preserve">22,771 (12%)</w:t>
+              <w:t xml:space="preserve">1,091 (12%)</w:t>
             </w:r>
           </w:p>
         </w:tc>
@@ -2771,7 +2771,7 @@
                 <w:szCs w:val="16"/>
                 <w:color w:val="000000"/>
               </w:rPr>
-              <w:t xml:space="preserve">138,843 (42%)</w:t>
+              <w:t xml:space="preserve">6,962 (42%)</w:t>
             </w:r>
           </w:p>
         </w:tc>
@@ -2825,7 +2825,7 @@
                 <w:szCs w:val="16"/>
                 <w:color w:val="000000"/>
               </w:rPr>
-              <w:t xml:space="preserve">103,423 (55%)</w:t>
+              <w:t xml:space="preserve">5,171 (55%)</w:t>
             </w:r>
           </w:p>
         </w:tc>
@@ -2939,7 +2939,7 @@
                 <w:szCs w:val="16"/>
                 <w:color w:val="000000"/>
               </w:rPr>
-              <w:t xml:space="preserve">93,209 (28%)</w:t>
+              <w:t xml:space="preserve">4,707 (29%)</w:t>
             </w:r>
           </w:p>
         </w:tc>
@@ -2993,7 +2993,7 @@
                 <w:szCs w:val="16"/>
                 <w:color w:val="000000"/>
               </w:rPr>
-              <w:t xml:space="preserve">36,237 (19%)</w:t>
+              <w:t xml:space="preserve">1,831 (20%)</w:t>
             </w:r>
           </w:p>
         </w:tc>
@@ -3107,7 +3107,7 @@
                 <w:szCs w:val="16"/>
                 <w:color w:val="000000"/>
               </w:rPr>
-              <w:t xml:space="preserve">22,924 (7.0%)</w:t>
+              <w:t xml:space="preserve">1,143 (6.9%)</w:t>
             </w:r>
           </w:p>
         </w:tc>
@@ -3161,7 +3161,7 @@
                 <w:szCs w:val="16"/>
                 <w:color w:val="000000"/>
               </w:rPr>
-              <w:t xml:space="preserve">15,547 (8.3%)</w:t>
+              <w:t xml:space="preserve">783 (8.4%)</w:t>
             </w:r>
           </w:p>
         </w:tc>
@@ -3275,7 +3275,7 @@
                 <w:szCs w:val="16"/>
                 <w:color w:val="000000"/>
               </w:rPr>
-              <w:t xml:space="preserve">73,068 (22%)</w:t>
+              <w:t xml:space="preserve">3,678 (22%)</w:t>
             </w:r>
           </w:p>
         </w:tc>
@@ -3329,7 +3329,7 @@
                 <w:szCs w:val="16"/>
                 <w:color w:val="000000"/>
               </w:rPr>
-              <w:t xml:space="preserve">32,035 (17%)</w:t>
+              <w:t xml:space="preserve">1,577 (17%)</w:t>
             </w:r>
           </w:p>
         </w:tc>
@@ -3443,7 +3443,7 @@
                 <w:szCs w:val="16"/>
                 <w:color w:val="000000"/>
               </w:rPr>
-              <w:t xml:space="preserve">60,653 (18%)</w:t>
+              <w:t xml:space="preserve">3,047 (18%)</w:t>
             </w:r>
           </w:p>
         </w:tc>
@@ -3497,7 +3497,7 @@
                 <w:szCs w:val="16"/>
                 <w:color w:val="000000"/>
               </w:rPr>
-              <w:t xml:space="preserve">29,674 (16%)</w:t>
+              <w:t xml:space="preserve">1,455 (16%)</w:t>
             </w:r>
           </w:p>
         </w:tc>
@@ -3611,7 +3611,7 @@
                 <w:szCs w:val="16"/>
                 <w:color w:val="000000"/>
               </w:rPr>
-              <w:t xml:space="preserve">48,456 (15%)</w:t>
+              <w:t xml:space="preserve">2,439 (15%)</w:t>
             </w:r>
           </w:p>
         </w:tc>
@@ -3665,7 +3665,7 @@
                 <w:szCs w:val="16"/>
                 <w:color w:val="000000"/>
               </w:rPr>
-              <w:t xml:space="preserve">21,317 (11%)</w:t>
+              <w:t xml:space="preserve">1,086 (12%)</w:t>
             </w:r>
           </w:p>
         </w:tc>
@@ -3779,7 +3779,7 @@
                 <w:szCs w:val="16"/>
                 <w:color w:val="000000"/>
               </w:rPr>
-              <w:t xml:space="preserve">60,214 (18%)</w:t>
+              <w:t xml:space="preserve">3,037 (18%)</w:t>
             </w:r>
           </w:p>
         </w:tc>
@@ -3833,7 +3833,7 @@
                 <w:szCs w:val="16"/>
                 <w:color w:val="000000"/>
               </w:rPr>
-              <w:t xml:space="preserve">40,041 (21%)</w:t>
+              <w:t xml:space="preserve">2,052 (22%)</w:t>
             </w:r>
           </w:p>
         </w:tc>
@@ -3947,7 +3947,7 @@
                 <w:szCs w:val="16"/>
                 <w:color w:val="000000"/>
               </w:rPr>
-              <w:t xml:space="preserve">59,770 (18%)</w:t>
+              <w:t xml:space="preserve">2,964 (18%)</w:t>
             </w:r>
           </w:p>
         </w:tc>
@@ -4001,7 +4001,7 @@
                 <w:szCs w:val="16"/>
                 <w:color w:val="000000"/>
               </w:rPr>
-              <w:t xml:space="preserve">41,688 (22%)</w:t>
+              <w:t xml:space="preserve">2,104 (22%)</w:t>
             </w:r>
           </w:p>
         </w:tc>
@@ -4115,7 +4115,7 @@
                 <w:szCs w:val="16"/>
                 <w:color w:val="000000"/>
               </w:rPr>
-              <w:t xml:space="preserve">11,891 (3.6%)</w:t>
+              <w:t xml:space="preserve">599 (3.6%)</w:t>
             </w:r>
           </w:p>
         </w:tc>
@@ -4169,7 +4169,7 @@
                 <w:szCs w:val="16"/>
                 <w:color w:val="000000"/>
               </w:rPr>
-              <w:t xml:space="preserve">8,348 (4.5%)</w:t>
+              <w:t xml:space="preserve">428 (4.6%)</w:t>
             </w:r>
           </w:p>
         </w:tc>
@@ -4283,7 +4283,7 @@
                 <w:szCs w:val="16"/>
                 <w:color w:val="000000"/>
               </w:rPr>
-              <w:t xml:space="preserve">23,854 (7.3%)</w:t>
+              <w:t xml:space="preserve">1,231 (7.5%)</w:t>
             </w:r>
           </w:p>
         </w:tc>
@@ -4337,7 +4337,7 @@
                 <w:szCs w:val="16"/>
                 <w:color w:val="000000"/>
               </w:rPr>
-              <w:t xml:space="preserve">17,860 (9.5%)</w:t>
+              <w:t xml:space="preserve">897 (9.6%)</w:t>
             </w:r>
           </w:p>
         </w:tc>
@@ -4451,7 +4451,7 @@
                 <w:szCs w:val="16"/>
                 <w:color w:val="000000"/>
               </w:rPr>
-              <w:t xml:space="preserve">54,528 (17%)</w:t>
+              <w:t xml:space="preserve">2,825 (17%)</w:t>
             </w:r>
           </w:p>
         </w:tc>
@@ -4505,7 +4505,7 @@
                 <w:szCs w:val="16"/>
                 <w:color w:val="000000"/>
               </w:rPr>
-              <w:t xml:space="preserve">36,618 (20%)</w:t>
+              <w:t xml:space="preserve">1,837 (20%)</w:t>
             </w:r>
           </w:p>
         </w:tc>
@@ -4619,7 +4619,7 @@
                 <w:szCs w:val="16"/>
                 <w:color w:val="000000"/>
               </w:rPr>
-              <w:t xml:space="preserve">93,007 (28%)</w:t>
+              <w:t xml:space="preserve">4,838 (29%)</w:t>
             </w:r>
           </w:p>
         </w:tc>
@@ -4673,7 +4673,7 @@
                 <w:szCs w:val="16"/>
                 <w:color w:val="000000"/>
               </w:rPr>
-              <w:t xml:space="preserve">55,947 (30%)</w:t>
+              <w:t xml:space="preserve">2,776 (30%)</w:t>
             </w:r>
           </w:p>
         </w:tc>
@@ -4955,7 +4955,7 @@
                 <w:szCs w:val="16"/>
                 <w:color w:val="000000"/>
               </w:rPr>
-              <w:t xml:space="preserve">142,713 (44%)</w:t>
+              <w:t xml:space="preserve">7,055 (43%)</w:t>
             </w:r>
           </w:p>
         </w:tc>
@@ -5009,7 +5009,7 @@
                 <w:szCs w:val="16"/>
                 <w:color w:val="000000"/>
               </w:rPr>
-              <w:t xml:space="preserve">29,014 (15%)</w:t>
+              <w:t xml:space="preserve">1,451 (15%)</w:t>
             </w:r>
           </w:p>
         </w:tc>
@@ -5123,7 +5123,7 @@
                 <w:szCs w:val="16"/>
                 <w:color w:val="000000"/>
               </w:rPr>
-              <w:t xml:space="preserve">185,331 (56%)</w:t>
+              <w:t xml:space="preserve">9,435 (57%)</w:t>
             </w:r>
           </w:p>
         </w:tc>
@@ -5177,7 +5177,7 @@
                 <w:szCs w:val="16"/>
                 <w:color w:val="000000"/>
               </w:rPr>
-              <w:t xml:space="preserve">158,228 (85%)</w:t>
+              <w:t xml:space="preserve">7,911 (85%)</w:t>
             </w:r>
           </w:p>
         </w:tc>
@@ -5440,7 +5440,7 @@
                 <w:szCs w:val="16"/>
                 <w:color w:val="000000"/>
               </w:rPr>
-              <w:t xml:space="preserve">N = 365,623</w:t>
+              <w:t xml:space="preserve">N = 18,392</w:t>
             </w:r>
             <w:r>
               <w:rPr>
@@ -5547,7 +5547,7 @@
                 <w:szCs w:val="16"/>
                 <w:color w:val="000000"/>
               </w:rPr>
-              <w:t xml:space="preserve">N = 149,663</w:t>
+              <w:t xml:space="preserve">N = 7,460</w:t>
             </w:r>
             <w:r>
               <w:rPr>
@@ -5675,7 +5675,7 @@
                 <w:szCs w:val="16"/>
                 <w:color w:val="000000"/>
               </w:rPr>
-              <w:t xml:space="preserve">59.4 ± 17.8; 0.0/365,623.0 missing (0.0%)</w:t>
+              <w:t xml:space="preserve">59.4 ± 17.7; 0.0/18,392.0 missing (0.0%)</w:t>
             </w:r>
           </w:p>
         </w:tc>
@@ -5729,7 +5729,7 @@
                 <w:szCs w:val="16"/>
                 <w:color w:val="000000"/>
               </w:rPr>
-              <w:t xml:space="preserve">58.9 ± 17.5; 0.0/149,663.0 missing (0.0%)</w:t>
+              <w:t xml:space="preserve">58.9 ± 17.7; 0.0/7,460.0 missing (0.0%)</w:t>
             </w:r>
           </w:p>
         </w:tc>
@@ -5843,7 +5843,7 @@
                 <w:szCs w:val="16"/>
                 <w:color w:val="000000"/>
               </w:rPr>
-              <w:t xml:space="preserve">31.8 ± 8.5; 192,892.0/365,623.0 missing (52.8%)</w:t>
+              <w:t xml:space="preserve">31.9 ± 8.5; 9,691.0/18,392.0 missing (52.7%)</w:t>
             </w:r>
           </w:p>
         </w:tc>
@@ -5897,7 +5897,7 @@
                 <w:szCs w:val="16"/>
                 <w:color w:val="000000"/>
               </w:rPr>
-              <w:t xml:space="preserve">28.8 ± 7.4; 100,653.0/149,663.0 missing (67.3%)</w:t>
+              <w:t xml:space="preserve">29.0 ± 7.5; 5,032.0/7,460.0 missing (67.5%)</w:t>
             </w:r>
           </w:p>
         </w:tc>
@@ -6179,7 +6179,7 @@
                 <w:szCs w:val="16"/>
                 <w:color w:val="000000"/>
               </w:rPr>
-              <w:t xml:space="preserve">184,619 (50%)</w:t>
+              <w:t xml:space="preserve">9,331 (51%)</w:t>
             </w:r>
           </w:p>
         </w:tc>
@@ -6233,7 +6233,7 @@
                 <w:szCs w:val="16"/>
                 <w:color w:val="000000"/>
               </w:rPr>
-              <w:t xml:space="preserve">69,287 (46%)</w:t>
+              <w:t xml:space="preserve">3,485 (47%)</w:t>
             </w:r>
           </w:p>
         </w:tc>
@@ -6347,7 +6347,7 @@
                 <w:szCs w:val="16"/>
                 <w:color w:val="000000"/>
               </w:rPr>
-              <w:t xml:space="preserve">181,004 (50%)</w:t>
+              <w:t xml:space="preserve">9,061 (49%)</w:t>
             </w:r>
           </w:p>
         </w:tc>
@@ -6401,7 +6401,7 @@
                 <w:szCs w:val="16"/>
                 <w:color w:val="000000"/>
               </w:rPr>
-              <w:t xml:space="preserve">80,376 (54%)</w:t>
+              <w:t xml:space="preserve">3,975 (53%)</w:t>
             </w:r>
           </w:p>
         </w:tc>
@@ -6683,7 +6683,7 @@
                 <w:szCs w:val="16"/>
                 <w:color w:val="000000"/>
               </w:rPr>
-              <w:t xml:space="preserve">241,114 (66%)</w:t>
+              <w:t xml:space="preserve">12,190 (66%)</w:t>
             </w:r>
           </w:p>
         </w:tc>
@@ -6737,7 +6737,7 @@
                 <w:szCs w:val="16"/>
                 <w:color w:val="000000"/>
               </w:rPr>
-              <w:t xml:space="preserve">80,060 (53%)</w:t>
+              <w:t xml:space="preserve">3,961 (53%)</w:t>
             </w:r>
           </w:p>
         </w:tc>
@@ -6851,7 +6851,7 @@
                 <w:szCs w:val="16"/>
                 <w:color w:val="000000"/>
               </w:rPr>
-              <w:t xml:space="preserve">61,814 (17%)</w:t>
+              <w:t xml:space="preserve">3,109 (17%)</w:t>
             </w:r>
           </w:p>
         </w:tc>
@@ -6905,7 +6905,7 @@
                 <w:szCs w:val="16"/>
                 <w:color w:val="000000"/>
               </w:rPr>
-              <w:t xml:space="preserve">27,883 (19%)</w:t>
+              <w:t xml:space="preserve">1,427 (19%)</w:t>
             </w:r>
           </w:p>
         </w:tc>
@@ -7019,7 +7019,7 @@
                 <w:szCs w:val="16"/>
                 <w:color w:val="000000"/>
               </w:rPr>
-              <w:t xml:space="preserve">22,951 (6.3%)</w:t>
+              <w:t xml:space="preserve">1,149 (6.2%)</w:t>
             </w:r>
           </w:p>
         </w:tc>
@@ -7073,7 +7073,7 @@
                 <w:szCs w:val="16"/>
                 <w:color w:val="000000"/>
               </w:rPr>
-              <w:t xml:space="preserve">10,818 (7.2%)</w:t>
+              <w:t xml:space="preserve">519 (7.0%)</w:t>
             </w:r>
           </w:p>
         </w:tc>
@@ -7187,7 +7187,7 @@
                 <w:szCs w:val="16"/>
                 <w:color w:val="000000"/>
               </w:rPr>
-              <w:t xml:space="preserve">5,439 (1.5%)</w:t>
+              <w:t xml:space="preserve">279 (1.5%)</w:t>
             </w:r>
           </w:p>
         </w:tc>
@@ -7241,7 +7241,7 @@
                 <w:szCs w:val="16"/>
                 <w:color w:val="000000"/>
               </w:rPr>
-              <w:t xml:space="preserve">2,969 (2.0%)</w:t>
+              <w:t xml:space="preserve">152 (2.0%)</w:t>
             </w:r>
           </w:p>
         </w:tc>
@@ -7355,7 +7355,7 @@
                 <w:szCs w:val="16"/>
                 <w:color w:val="000000"/>
               </w:rPr>
-              <w:t xml:space="preserve">2,128 (0.6%)</w:t>
+              <w:t xml:space="preserve">91 (0.5%)</w:t>
             </w:r>
           </w:p>
         </w:tc>
@@ -7409,7 +7409,7 @@
                 <w:szCs w:val="16"/>
                 <w:color w:val="000000"/>
               </w:rPr>
-              <w:t xml:space="preserve">1,927 (1.3%)</w:t>
+              <w:t xml:space="preserve">98 (1.3%)</w:t>
             </w:r>
           </w:p>
         </w:tc>
@@ -7523,7 +7523,7 @@
                 <w:szCs w:val="16"/>
                 <w:color w:val="000000"/>
               </w:rPr>
-              <w:t xml:space="preserve">543 (0.1%)</w:t>
+              <w:t xml:space="preserve">33 (0.2%)</w:t>
             </w:r>
           </w:p>
         </w:tc>
@@ -7577,7 +7577,7 @@
                 <w:szCs w:val="16"/>
                 <w:color w:val="000000"/>
               </w:rPr>
-              <w:t xml:space="preserve">135 (&lt;0.1%)</w:t>
+              <w:t xml:space="preserve">6 (&lt;0.1%)</w:t>
             </w:r>
           </w:p>
         </w:tc>
@@ -7691,7 +7691,7 @@
                 <w:szCs w:val="16"/>
                 <w:color w:val="000000"/>
               </w:rPr>
-              <w:t xml:space="preserve">31,634 (8.7%)</w:t>
+              <w:t xml:space="preserve">1,541 (8.4%)</w:t>
             </w:r>
           </w:p>
         </w:tc>
@@ -7745,7 +7745,7 @@
                 <w:szCs w:val="16"/>
                 <w:color w:val="000000"/>
               </w:rPr>
-              <w:t xml:space="preserve">25,871 (17%)</w:t>
+              <w:t xml:space="preserve">1,297 (17%)</w:t>
             </w:r>
           </w:p>
         </w:tc>
@@ -8027,7 +8027,7 @@
                 <w:szCs w:val="16"/>
                 <w:color w:val="000000"/>
               </w:rPr>
-              <w:t xml:space="preserve">196,774 (54%)</w:t>
+              <w:t xml:space="preserve">9,882 (54%)</w:t>
             </w:r>
           </w:p>
         </w:tc>
@@ -8081,7 +8081,7 @@
                 <w:szCs w:val="16"/>
                 <w:color w:val="000000"/>
               </w:rPr>
-              <w:t xml:space="preserve">45,492 (30%)</w:t>
+              <w:t xml:space="preserve">2,251 (30%)</w:t>
             </w:r>
           </w:p>
         </w:tc>
@@ -8195,7 +8195,7 @@
                 <w:szCs w:val="16"/>
                 <w:color w:val="000000"/>
               </w:rPr>
-              <w:t xml:space="preserve">65,537 (18%)</w:t>
+              <w:t xml:space="preserve">3,358 (18%)</w:t>
             </w:r>
           </w:p>
         </w:tc>
@@ -8249,7 +8249,7 @@
                 <w:szCs w:val="16"/>
                 <w:color w:val="000000"/>
               </w:rPr>
-              <w:t xml:space="preserve">63,909 (43%)</w:t>
+              <w:t xml:space="preserve">3,180 (43%)</w:t>
             </w:r>
           </w:p>
         </w:tc>
@@ -8363,7 +8363,7 @@
                 <w:szCs w:val="16"/>
                 <w:color w:val="000000"/>
               </w:rPr>
-              <w:t xml:space="preserve">24,891 (6.8%)</w:t>
+              <w:t xml:space="preserve">1,241 (6.7%)</w:t>
             </w:r>
           </w:p>
         </w:tc>
@@ -8417,7 +8417,7 @@
                 <w:szCs w:val="16"/>
                 <w:color w:val="000000"/>
               </w:rPr>
-              <w:t xml:space="preserve">13,580 (9.1%)</w:t>
+              <w:t xml:space="preserve">685 (9.2%)</w:t>
             </w:r>
           </w:p>
         </w:tc>
@@ -8531,7 +8531,7 @@
                 <w:szCs w:val="16"/>
                 <w:color w:val="000000"/>
               </w:rPr>
-              <w:t xml:space="preserve">78,421 (21%)</w:t>
+              <w:t xml:space="preserve">3,911 (21%)</w:t>
             </w:r>
           </w:p>
         </w:tc>
@@ -8585,7 +8585,7 @@
                 <w:szCs w:val="16"/>
                 <w:color w:val="000000"/>
               </w:rPr>
-              <w:t xml:space="preserve">26,682 (18%)</w:t>
+              <w:t xml:space="preserve">1,344 (18%)</w:t>
             </w:r>
           </w:p>
         </w:tc>
@@ -8699,7 +8699,7 @@
                 <w:szCs w:val="16"/>
                 <w:color w:val="000000"/>
               </w:rPr>
-              <w:t xml:space="preserve">65,748 (18%)</w:t>
+              <w:t xml:space="preserve">3,273 (18%)</w:t>
             </w:r>
           </w:p>
         </w:tc>
@@ -8753,7 +8753,7 @@
                 <w:szCs w:val="16"/>
                 <w:color w:val="000000"/>
               </w:rPr>
-              <w:t xml:space="preserve">24,579 (16%)</w:t>
+              <w:t xml:space="preserve">1,229 (16%)</w:t>
             </w:r>
           </w:p>
         </w:tc>
@@ -8867,7 +8867,7 @@
                 <w:szCs w:val="16"/>
                 <w:color w:val="000000"/>
               </w:rPr>
-              <w:t xml:space="preserve">49,810 (14%)</w:t>
+              <w:t xml:space="preserve">2,520 (14%)</w:t>
             </w:r>
           </w:p>
         </w:tc>
@@ -8921,7 +8921,7 @@
                 <w:szCs w:val="16"/>
                 <w:color w:val="000000"/>
               </w:rPr>
-              <w:t xml:space="preserve">19,963 (13%)</w:t>
+              <w:t xml:space="preserve">1,005 (13%)</w:t>
             </w:r>
           </w:p>
         </w:tc>
@@ -9035,7 +9035,7 @@
                 <w:szCs w:val="16"/>
                 <w:color w:val="000000"/>
               </w:rPr>
-              <w:t xml:space="preserve">70,950 (19%)</w:t>
+              <w:t xml:space="preserve">3,596 (20%)</w:t>
             </w:r>
           </w:p>
         </w:tc>
@@ -9089,7 +9089,7 @@
                 <w:szCs w:val="16"/>
                 <w:color w:val="000000"/>
               </w:rPr>
-              <w:t xml:space="preserve">29,305 (20%)</w:t>
+              <w:t xml:space="preserve">1,493 (20%)</w:t>
             </w:r>
           </w:p>
         </w:tc>
@@ -9203,7 +9203,7 @@
                 <w:szCs w:val="16"/>
                 <w:color w:val="000000"/>
               </w:rPr>
-              <w:t xml:space="preserve">68,964 (19%)</w:t>
+              <w:t xml:space="preserve">3,495 (19%)</w:t>
             </w:r>
           </w:p>
         </w:tc>
@@ -9257,7 +9257,7 @@
                 <w:szCs w:val="16"/>
                 <w:color w:val="000000"/>
               </w:rPr>
-              <w:t xml:space="preserve">32,494 (22%)</w:t>
+              <w:t xml:space="preserve">1,573 (21%)</w:t>
             </w:r>
           </w:p>
         </w:tc>
@@ -9371,7 +9371,7 @@
                 <w:szCs w:val="16"/>
                 <w:color w:val="000000"/>
               </w:rPr>
-              <w:t xml:space="preserve">14,796 (4.0%)</w:t>
+              <w:t xml:space="preserve">757 (4.1%)</w:t>
             </w:r>
           </w:p>
         </w:tc>
@@ -9425,7 +9425,7 @@
                 <w:szCs w:val="16"/>
                 <w:color w:val="000000"/>
               </w:rPr>
-              <w:t xml:space="preserve">5,443 (3.6%)</w:t>
+              <w:t xml:space="preserve">270 (3.6%)</w:t>
             </w:r>
           </w:p>
         </w:tc>
@@ -9539,7 +9539,7 @@
                 <w:szCs w:val="16"/>
                 <w:color w:val="000000"/>
               </w:rPr>
-              <w:t xml:space="preserve">27,731 (7.6%)</w:t>
+              <w:t xml:space="preserve">1,405 (7.6%)</w:t>
             </w:r>
           </w:p>
         </w:tc>
@@ -9593,7 +9593,7 @@
                 <w:szCs w:val="16"/>
                 <w:color w:val="000000"/>
               </w:rPr>
-              <w:t xml:space="preserve">13,983 (9.3%)</w:t>
+              <w:t xml:space="preserve">723 (9.7%)</w:t>
             </w:r>
           </w:p>
         </w:tc>
@@ -9707,7 +9707,7 @@
                 <w:szCs w:val="16"/>
                 <w:color w:val="000000"/>
               </w:rPr>
-              <w:t xml:space="preserve">61,091 (17%)</w:t>
+              <w:t xml:space="preserve">3,119 (17%)</w:t>
             </w:r>
           </w:p>
         </w:tc>
@@ -9761,7 +9761,7 @@
                 <w:szCs w:val="16"/>
                 <w:color w:val="000000"/>
               </w:rPr>
-              <w:t xml:space="preserve">30,055 (20%)</w:t>
+              <w:t xml:space="preserve">1,543 (21%)</w:t>
             </w:r>
           </w:p>
         </w:tc>
@@ -9875,7 +9875,7 @@
                 <w:szCs w:val="16"/>
                 <w:color w:val="000000"/>
               </w:rPr>
-              <w:t xml:space="preserve">101,173 (28%)</w:t>
+              <w:t xml:space="preserve">5,137 (28%)</w:t>
             </w:r>
           </w:p>
         </w:tc>
@@ -9929,7 +9929,7 @@
                 <w:szCs w:val="16"/>
                 <w:color w:val="000000"/>
               </w:rPr>
-              <w:t xml:space="preserve">47,781 (32%)</w:t>
+              <w:t xml:space="preserve">2,477 (33%)</w:t>
             </w:r>
           </w:p>
         </w:tc>
@@ -10211,7 +10211,7 @@
                 <w:szCs w:val="16"/>
                 <w:color w:val="000000"/>
               </w:rPr>
-              <w:t xml:space="preserve">124,405 (34%)</w:t>
+              <w:t xml:space="preserve">6,183 (34%)</w:t>
             </w:r>
           </w:p>
         </w:tc>
@@ -10265,7 +10265,7 @@
                 <w:szCs w:val="16"/>
                 <w:color w:val="000000"/>
               </w:rPr>
-              <w:t xml:space="preserve">47,322 (32%)</w:t>
+              <w:t xml:space="preserve">2,323 (31%)</w:t>
             </w:r>
           </w:p>
         </w:tc>
@@ -10379,7 +10379,7 @@
                 <w:szCs w:val="16"/>
                 <w:color w:val="000000"/>
               </w:rPr>
-              <w:t xml:space="preserve">241,218 (66%)</w:t>
+              <w:t xml:space="preserve">12,209 (66%)</w:t>
             </w:r>
           </w:p>
         </w:tc>
@@ -10433,7 +10433,7 @@
                 <w:szCs w:val="16"/>
                 <w:color w:val="000000"/>
               </w:rPr>
-              <w:t xml:space="preserve">102,341 (68%)</w:t>
+              <w:t xml:space="preserve">5,137 (69%)</w:t>
             </w:r>
           </w:p>
         </w:tc>

</xml_diff>

<commit_message>
Fix nested chunk boundaries
</commit_message>
<xml_diff>
--- a/Results/Table1_ABG_VBG.docx
+++ b/Results/Table1_ABG_VBG.docx
@@ -184,7 +184,7 @@
                 <w:szCs w:val="16"/>
                 <w:color w:val="000000"/>
               </w:rPr>
-              <w:t xml:space="preserve">N = 16,490</w:t>
+              <w:t xml:space="preserve">N = 3,264</w:t>
             </w:r>
             <w:r>
               <w:rPr>
@@ -291,7 +291,7 @@
                 <w:szCs w:val="16"/>
                 <w:color w:val="000000"/>
               </w:rPr>
-              <w:t xml:space="preserve">N = 9,362</w:t>
+              <w:t xml:space="preserve">N = 1,911</w:t>
             </w:r>
             <w:r>
               <w:rPr>
@@ -419,7 +419,7 @@
                 <w:szCs w:val="16"/>
                 <w:color w:val="000000"/>
               </w:rPr>
-              <w:t xml:space="preserve">58.2 ± 18.1; 0.0/16,490.0 missing (0.0%)</w:t>
+              <w:t xml:space="preserve">58.4 ± 17.7; 0.0/3,264.0 missing (0.0%)</w:t>
             </w:r>
           </w:p>
         </w:tc>
@@ -473,7 +473,7 @@
                 <w:szCs w:val="16"/>
                 <w:color w:val="000000"/>
               </w:rPr>
-              <w:t xml:space="preserve">61.1 ± 16.9; 0.0/9,362.0 missing (0.0%)</w:t>
+              <w:t xml:space="preserve">61.3 ± 17.2; 0.0/1,911.0 missing (0.0%)</w:t>
             </w:r>
           </w:p>
         </w:tc>
@@ -587,7 +587,7 @@
                 <w:szCs w:val="16"/>
                 <w:color w:val="000000"/>
               </w:rPr>
-              <w:t xml:space="preserve">32.5 ± 8.7; 9,223.0/16,490.0 missing (55.9%)</w:t>
+              <w:t xml:space="preserve">32.6 ± 8.9; 1,821.0/3,264.0 missing (55.8%)</w:t>
             </w:r>
           </w:p>
         </w:tc>
@@ -641,7 +641,7 @@
                 <w:szCs w:val="16"/>
                 <w:color w:val="000000"/>
               </w:rPr>
-              <w:t xml:space="preserve">29.0 ± 7.1; 5,500.0/9,362.0 missing (58.7%)</w:t>
+              <w:t xml:space="preserve">28.8 ± 7.0; 1,113.0/1,911.0 missing (58.2%)</w:t>
             </w:r>
           </w:p>
         </w:tc>
@@ -923,7 +923,7 @@
                 <w:szCs w:val="16"/>
                 <w:color w:val="000000"/>
               </w:rPr>
-              <w:t xml:space="preserve">8,598 (52%)</w:t>
+              <w:t xml:space="preserve">1,737 (53%)</w:t>
             </w:r>
           </w:p>
         </w:tc>
@@ -977,7 +977,7 @@
                 <w:szCs w:val="16"/>
                 <w:color w:val="000000"/>
               </w:rPr>
-              <w:t xml:space="preserve">4,218 (45%)</w:t>
+              <w:t xml:space="preserve">854 (45%)</w:t>
             </w:r>
           </w:p>
         </w:tc>
@@ -1091,7 +1091,7 @@
                 <w:szCs w:val="16"/>
                 <w:color w:val="000000"/>
               </w:rPr>
-              <w:t xml:space="preserve">7,892 (48%)</w:t>
+              <w:t xml:space="preserve">1,527 (47%)</w:t>
             </w:r>
           </w:p>
         </w:tc>
@@ -1145,7 +1145,7 @@
                 <w:szCs w:val="16"/>
                 <w:color w:val="000000"/>
               </w:rPr>
-              <w:t xml:space="preserve">5,144 (55%)</w:t>
+              <w:t xml:space="preserve">1,057 (55%)</w:t>
             </w:r>
           </w:p>
         </w:tc>
@@ -1427,7 +1427,7 @@
                 <w:szCs w:val="16"/>
                 <w:color w:val="000000"/>
               </w:rPr>
-              <w:t xml:space="preserve">10,061 (61%)</w:t>
+              <w:t xml:space="preserve">2,009 (62%)</w:t>
             </w:r>
           </w:p>
         </w:tc>
@@ -1481,7 +1481,7 @@
                 <w:szCs w:val="16"/>
                 <w:color w:val="000000"/>
               </w:rPr>
-              <w:t xml:space="preserve">6,090 (65%)</w:t>
+              <w:t xml:space="preserve">1,271 (67%)</w:t>
             </w:r>
           </w:p>
         </w:tc>
@@ -1595,7 +1595,7 @@
                 <w:szCs w:val="16"/>
                 <w:color w:val="000000"/>
               </w:rPr>
-              <w:t xml:space="preserve">3,149 (19%)</w:t>
+              <w:t xml:space="preserve">601 (18%)</w:t>
             </w:r>
           </w:p>
         </w:tc>
@@ -1649,7 +1649,7 @@
                 <w:szCs w:val="16"/>
                 <w:color w:val="000000"/>
               </w:rPr>
-              <w:t xml:space="preserve">1,387 (15%)</w:t>
+              <w:t xml:space="preserve">283 (15%)</w:t>
             </w:r>
           </w:p>
         </w:tc>
@@ -1763,7 +1763,7 @@
                 <w:szCs w:val="16"/>
                 <w:color w:val="000000"/>
               </w:rPr>
-              <w:t xml:space="preserve">1,168 (7.1%)</w:t>
+              <w:t xml:space="preserve">250 (7.7%)</w:t>
             </w:r>
           </w:p>
         </w:tc>
@@ -1817,7 +1817,7 @@
                 <w:szCs w:val="16"/>
                 <w:color w:val="000000"/>
               </w:rPr>
-              <w:t xml:space="preserve">500 (5.3%)</w:t>
+              <w:t xml:space="preserve">84 (4.4%)</w:t>
             </w:r>
           </w:p>
         </w:tc>
@@ -1931,7 +1931,7 @@
                 <w:szCs w:val="16"/>
                 <w:color w:val="000000"/>
               </w:rPr>
-              <w:t xml:space="preserve">252 (1.5%)</w:t>
+              <w:t xml:space="preserve">46 (1.4%)</w:t>
             </w:r>
           </w:p>
         </w:tc>
@@ -1985,7 +1985,7 @@
                 <w:szCs w:val="16"/>
                 <w:color w:val="000000"/>
               </w:rPr>
-              <w:t xml:space="preserve">179 (1.9%)</w:t>
+              <w:t xml:space="preserve">37 (1.9%)</w:t>
             </w:r>
           </w:p>
         </w:tc>
@@ -2099,7 +2099,7 @@
                 <w:szCs w:val="16"/>
                 <w:color w:val="000000"/>
               </w:rPr>
-              <w:t xml:space="preserve">88 (0.5%)</w:t>
+              <w:t xml:space="preserve">11 (0.3%)</w:t>
             </w:r>
           </w:p>
         </w:tc>
@@ -2153,7 +2153,7 @@
                 <w:szCs w:val="16"/>
                 <w:color w:val="000000"/>
               </w:rPr>
-              <w:t xml:space="preserve">101 (1.1%)</w:t>
+              <w:t xml:space="preserve">25 (1.3%)</w:t>
             </w:r>
           </w:p>
         </w:tc>
@@ -2267,7 +2267,7 @@
                 <w:szCs w:val="16"/>
                 <w:color w:val="000000"/>
               </w:rPr>
-              <w:t xml:space="preserve">25 (0.2%)</w:t>
+              <w:t xml:space="preserve">8 (0.2%)</w:t>
             </w:r>
           </w:p>
         </w:tc>
@@ -2321,7 +2321,7 @@
                 <w:szCs w:val="16"/>
                 <w:color w:val="000000"/>
               </w:rPr>
-              <w:t xml:space="preserve">14 (0.1%)</w:t>
+              <w:t xml:space="preserve">2 (0.1%)</w:t>
             </w:r>
           </w:p>
         </w:tc>
@@ -2435,7 +2435,7 @@
                 <w:szCs w:val="16"/>
                 <w:color w:val="000000"/>
               </w:rPr>
-              <w:t xml:space="preserve">1,747 (11%)</w:t>
+              <w:t xml:space="preserve">339 (10%)</w:t>
             </w:r>
           </w:p>
         </w:tc>
@@ -2489,7 +2489,7 @@
                 <w:szCs w:val="16"/>
                 <w:color w:val="000000"/>
               </w:rPr>
-              <w:t xml:space="preserve">1,091 (12%)</w:t>
+              <w:t xml:space="preserve">209 (11%)</w:t>
             </w:r>
           </w:p>
         </w:tc>
@@ -2771,7 +2771,7 @@
                 <w:szCs w:val="16"/>
                 <w:color w:val="000000"/>
               </w:rPr>
-              <w:t xml:space="preserve">6,962 (42%)</w:t>
+              <w:t xml:space="preserve">1,374 (42%)</w:t>
             </w:r>
           </w:p>
         </w:tc>
@@ -2825,7 +2825,7 @@
                 <w:szCs w:val="16"/>
                 <w:color w:val="000000"/>
               </w:rPr>
-              <w:t xml:space="preserve">5,171 (55%)</w:t>
+              <w:t xml:space="preserve">1,057 (55%)</w:t>
             </w:r>
           </w:p>
         </w:tc>
@@ -2939,7 +2939,7 @@
                 <w:szCs w:val="16"/>
                 <w:color w:val="000000"/>
               </w:rPr>
-              <w:t xml:space="preserve">4,707 (29%)</w:t>
+              <w:t xml:space="preserve">921 (28%)</w:t>
             </w:r>
           </w:p>
         </w:tc>
@@ -2993,7 +2993,7 @@
                 <w:szCs w:val="16"/>
                 <w:color w:val="000000"/>
               </w:rPr>
-              <w:t xml:space="preserve">1,831 (20%)</w:t>
+              <w:t xml:space="preserve">379 (20%)</w:t>
             </w:r>
           </w:p>
         </w:tc>
@@ -3107,7 +3107,7 @@
                 <w:szCs w:val="16"/>
                 <w:color w:val="000000"/>
               </w:rPr>
-              <w:t xml:space="preserve">1,143 (6.9%)</w:t>
+              <w:t xml:space="preserve">246 (7.5%)</w:t>
             </w:r>
           </w:p>
         </w:tc>
@@ -3161,7 +3161,7 @@
                 <w:szCs w:val="16"/>
                 <w:color w:val="000000"/>
               </w:rPr>
-              <w:t xml:space="preserve">783 (8.4%)</w:t>
+              <w:t xml:space="preserve">160 (8.4%)</w:t>
             </w:r>
           </w:p>
         </w:tc>
@@ -3275,7 +3275,7 @@
                 <w:szCs w:val="16"/>
                 <w:color w:val="000000"/>
               </w:rPr>
-              <w:t xml:space="preserve">3,678 (22%)</w:t>
+              <w:t xml:space="preserve">723 (22%)</w:t>
             </w:r>
           </w:p>
         </w:tc>
@@ -3329,7 +3329,7 @@
                 <w:szCs w:val="16"/>
                 <w:color w:val="000000"/>
               </w:rPr>
-              <w:t xml:space="preserve">1,577 (17%)</w:t>
+              <w:t xml:space="preserve">315 (16%)</w:t>
             </w:r>
           </w:p>
         </w:tc>
@@ -3443,7 +3443,7 @@
                 <w:szCs w:val="16"/>
                 <w:color w:val="000000"/>
               </w:rPr>
-              <w:t xml:space="preserve">3,047 (18%)</w:t>
+              <w:t xml:space="preserve">576 (18%)</w:t>
             </w:r>
           </w:p>
         </w:tc>
@@ -3497,7 +3497,7 @@
                 <w:szCs w:val="16"/>
                 <w:color w:val="000000"/>
               </w:rPr>
-              <w:t xml:space="preserve">1,455 (16%)</w:t>
+              <w:t xml:space="preserve">303 (16%)</w:t>
             </w:r>
           </w:p>
         </w:tc>
@@ -3611,7 +3611,7 @@
                 <w:szCs w:val="16"/>
                 <w:color w:val="000000"/>
               </w:rPr>
-              <w:t xml:space="preserve">2,439 (15%)</w:t>
+              <w:t xml:space="preserve">464 (14%)</w:t>
             </w:r>
           </w:p>
         </w:tc>
@@ -3665,7 +3665,7 @@
                 <w:szCs w:val="16"/>
                 <w:color w:val="000000"/>
               </w:rPr>
-              <w:t xml:space="preserve">1,086 (12%)</w:t>
+              <w:t xml:space="preserve">220 (12%)</w:t>
             </w:r>
           </w:p>
         </w:tc>
@@ -3779,7 +3779,7 @@
                 <w:szCs w:val="16"/>
                 <w:color w:val="000000"/>
               </w:rPr>
-              <w:t xml:space="preserve">3,037 (18%)</w:t>
+              <w:t xml:space="preserve">579 (18%)</w:t>
             </w:r>
           </w:p>
         </w:tc>
@@ -3833,7 +3833,7 @@
                 <w:szCs w:val="16"/>
                 <w:color w:val="000000"/>
               </w:rPr>
-              <w:t xml:space="preserve">2,052 (22%)</w:t>
+              <w:t xml:space="preserve">434 (23%)</w:t>
             </w:r>
           </w:p>
         </w:tc>
@@ -3947,7 +3947,7 @@
                 <w:szCs w:val="16"/>
                 <w:color w:val="000000"/>
               </w:rPr>
-              <w:t xml:space="preserve">2,964 (18%)</w:t>
+              <w:t xml:space="preserve">587 (18%)</w:t>
             </w:r>
           </w:p>
         </w:tc>
@@ -4001,7 +4001,7 @@
                 <w:szCs w:val="16"/>
                 <w:color w:val="000000"/>
               </w:rPr>
-              <w:t xml:space="preserve">2,104 (22%)</w:t>
+              <w:t xml:space="preserve">457 (24%)</w:t>
             </w:r>
           </w:p>
         </w:tc>
@@ -4115,7 +4115,7 @@
                 <w:szCs w:val="16"/>
                 <w:color w:val="000000"/>
               </w:rPr>
-              <w:t xml:space="preserve">599 (3.6%)</w:t>
+              <w:t xml:space="preserve">130 (4.0%)</w:t>
             </w:r>
           </w:p>
         </w:tc>
@@ -4169,7 +4169,7 @@
                 <w:szCs w:val="16"/>
                 <w:color w:val="000000"/>
               </w:rPr>
-              <w:t xml:space="preserve">428 (4.6%)</w:t>
+              <w:t xml:space="preserve">103 (5.4%)</w:t>
             </w:r>
           </w:p>
         </w:tc>
@@ -4283,7 +4283,7 @@
                 <w:szCs w:val="16"/>
                 <w:color w:val="000000"/>
               </w:rPr>
-              <w:t xml:space="preserve">1,231 (7.5%)</w:t>
+              <w:t xml:space="preserve">239 (7.3%)</w:t>
             </w:r>
           </w:p>
         </w:tc>
@@ -4337,7 +4337,7 @@
                 <w:szCs w:val="16"/>
                 <w:color w:val="000000"/>
               </w:rPr>
-              <w:t xml:space="preserve">897 (9.6%)</w:t>
+              <w:t xml:space="preserve">195 (10%)</w:t>
             </w:r>
           </w:p>
         </w:tc>
@@ -4451,7 +4451,7 @@
                 <w:szCs w:val="16"/>
                 <w:color w:val="000000"/>
               </w:rPr>
-              <w:t xml:space="preserve">2,825 (17%)</w:t>
+              <w:t xml:space="preserve">519 (16%)</w:t>
             </w:r>
           </w:p>
         </w:tc>
@@ -4505,7 +4505,7 @@
                 <w:szCs w:val="16"/>
                 <w:color w:val="000000"/>
               </w:rPr>
-              <w:t xml:space="preserve">1,837 (20%)</w:t>
+              <w:t xml:space="preserve">385 (20%)</w:t>
             </w:r>
           </w:p>
         </w:tc>
@@ -4619,7 +4619,7 @@
                 <w:szCs w:val="16"/>
                 <w:color w:val="000000"/>
               </w:rPr>
-              <w:t xml:space="preserve">4,838 (29%)</w:t>
+              <w:t xml:space="preserve">954 (29%)</w:t>
             </w:r>
           </w:p>
         </w:tc>
@@ -4673,7 +4673,7 @@
                 <w:szCs w:val="16"/>
                 <w:color w:val="000000"/>
               </w:rPr>
-              <w:t xml:space="preserve">2,776 (30%)</w:t>
+              <w:t xml:space="preserve">559 (29%)</w:t>
             </w:r>
           </w:p>
         </w:tc>
@@ -4955,7 +4955,7 @@
                 <w:szCs w:val="16"/>
                 <w:color w:val="000000"/>
               </w:rPr>
-              <w:t xml:space="preserve">7,055 (43%)</w:t>
+              <w:t xml:space="preserve">1,427 (44%)</w:t>
             </w:r>
           </w:p>
         </w:tc>
@@ -5009,7 +5009,7 @@
                 <w:szCs w:val="16"/>
                 <w:color w:val="000000"/>
               </w:rPr>
-              <w:t xml:space="preserve">1,451 (15%)</w:t>
+              <w:t xml:space="preserve">283 (15%)</w:t>
             </w:r>
           </w:p>
         </w:tc>
@@ -5123,7 +5123,7 @@
                 <w:szCs w:val="16"/>
                 <w:color w:val="000000"/>
               </w:rPr>
-              <w:t xml:space="preserve">9,435 (57%)</w:t>
+              <w:t xml:space="preserve">1,837 (56%)</w:t>
             </w:r>
           </w:p>
         </w:tc>
@@ -5177,7 +5177,7 @@
                 <w:szCs w:val="16"/>
                 <w:color w:val="000000"/>
               </w:rPr>
-              <w:t xml:space="preserve">7,911 (85%)</w:t>
+              <w:t xml:space="preserve">1,628 (85%)</w:t>
             </w:r>
           </w:p>
         </w:tc>
@@ -5440,7 +5440,7 @@
                 <w:szCs w:val="16"/>
                 <w:color w:val="000000"/>
               </w:rPr>
-              <w:t xml:space="preserve">N = 18,392</w:t>
+              <w:t xml:space="preserve">N = 3,730</w:t>
             </w:r>
             <w:r>
               <w:rPr>
@@ -5547,7 +5547,7 @@
                 <w:szCs w:val="16"/>
                 <w:color w:val="000000"/>
               </w:rPr>
-              <w:t xml:space="preserve">N = 7,460</w:t>
+              <w:t xml:space="preserve">N = 1,445</w:t>
             </w:r>
             <w:r>
               <w:rPr>
@@ -5675,7 +5675,7 @@
                 <w:szCs w:val="16"/>
                 <w:color w:val="000000"/>
               </w:rPr>
-              <w:t xml:space="preserve">59.4 ± 17.7; 0.0/18,392.0 missing (0.0%)</w:t>
+              <w:t xml:space="preserve">59.6 ± 17.6; 0.0/3,730.0 missing (0.0%)</w:t>
             </w:r>
           </w:p>
         </w:tc>
@@ -5729,7 +5729,7 @@
                 <w:szCs w:val="16"/>
                 <w:color w:val="000000"/>
               </w:rPr>
-              <w:t xml:space="preserve">58.9 ± 17.7; 0.0/7,460.0 missing (0.0%)</w:t>
+              <w:t xml:space="preserve">59.0 ± 17.7; 0.0/1,445.0 missing (0.0%)</w:t>
             </w:r>
           </w:p>
         </w:tc>
@@ -5843,7 +5843,7 @@
                 <w:szCs w:val="16"/>
                 <w:color w:val="000000"/>
               </w:rPr>
-              <w:t xml:space="preserve">31.9 ± 8.5; 9,691.0/18,392.0 missing (52.7%)</w:t>
+              <w:t xml:space="preserve">31.9 ± 8.6; 1,939.0/3,730.0 missing (52.0%)</w:t>
             </w:r>
           </w:p>
         </w:tc>
@@ -5897,7 +5897,7 @@
                 <w:szCs w:val="16"/>
                 <w:color w:val="000000"/>
               </w:rPr>
-              <w:t xml:space="preserve">29.0 ± 7.5; 5,032.0/7,460.0 missing (67.5%)</w:t>
+              <w:t xml:space="preserve">28.9 ± 7.5; 995.0/1,445.0 missing (68.9%)</w:t>
             </w:r>
           </w:p>
         </w:tc>
@@ -6179,7 +6179,7 @@
                 <w:szCs w:val="16"/>
                 <w:color w:val="000000"/>
               </w:rPr>
-              <w:t xml:space="preserve">9,331 (51%)</w:t>
+              <w:t xml:space="preserve">1,921 (52%)</w:t>
             </w:r>
           </w:p>
         </w:tc>
@@ -6233,7 +6233,7 @@
                 <w:szCs w:val="16"/>
                 <w:color w:val="000000"/>
               </w:rPr>
-              <w:t xml:space="preserve">3,485 (47%)</w:t>
+              <w:t xml:space="preserve">670 (46%)</w:t>
             </w:r>
           </w:p>
         </w:tc>
@@ -6347,7 +6347,7 @@
                 <w:szCs w:val="16"/>
                 <w:color w:val="000000"/>
               </w:rPr>
-              <w:t xml:space="preserve">9,061 (49%)</w:t>
+              <w:t xml:space="preserve">1,809 (48%)</w:t>
             </w:r>
           </w:p>
         </w:tc>
@@ -6401,7 +6401,7 @@
                 <w:szCs w:val="16"/>
                 <w:color w:val="000000"/>
               </w:rPr>
-              <w:t xml:space="preserve">3,975 (53%)</w:t>
+              <w:t xml:space="preserve">775 (54%)</w:t>
             </w:r>
           </w:p>
         </w:tc>
@@ -6683,7 +6683,7 @@
                 <w:szCs w:val="16"/>
                 <w:color w:val="000000"/>
               </w:rPr>
-              <w:t xml:space="preserve">12,190 (66%)</w:t>
+              <w:t xml:space="preserve">2,513 (67%)</w:t>
             </w:r>
           </w:p>
         </w:tc>
@@ -6737,7 +6737,7 @@
                 <w:szCs w:val="16"/>
                 <w:color w:val="000000"/>
               </w:rPr>
-              <w:t xml:space="preserve">3,961 (53%)</w:t>
+              <w:t xml:space="preserve">767 (53%)</w:t>
             </w:r>
           </w:p>
         </w:tc>
@@ -6851,7 +6851,7 @@
                 <w:szCs w:val="16"/>
                 <w:color w:val="000000"/>
               </w:rPr>
-              <w:t xml:space="preserve">3,109 (17%)</w:t>
+              <w:t xml:space="preserve">616 (17%)</w:t>
             </w:r>
           </w:p>
         </w:tc>
@@ -6905,7 +6905,7 @@
                 <w:szCs w:val="16"/>
                 <w:color w:val="000000"/>
               </w:rPr>
-              <w:t xml:space="preserve">1,427 (19%)</w:t>
+              <w:t xml:space="preserve">268 (19%)</w:t>
             </w:r>
           </w:p>
         </w:tc>
@@ -7019,7 +7019,7 @@
                 <w:szCs w:val="16"/>
                 <w:color w:val="000000"/>
               </w:rPr>
-              <w:t xml:space="preserve">1,149 (6.2%)</w:t>
+              <w:t xml:space="preserve">221 (5.9%)</w:t>
             </w:r>
           </w:p>
         </w:tc>
@@ -7073,7 +7073,7 @@
                 <w:szCs w:val="16"/>
                 <w:color w:val="000000"/>
               </w:rPr>
-              <w:t xml:space="preserve">519 (7.0%)</w:t>
+              <w:t xml:space="preserve">113 (7.8%)</w:t>
             </w:r>
           </w:p>
         </w:tc>
@@ -7187,7 +7187,7 @@
                 <w:szCs w:val="16"/>
                 <w:color w:val="000000"/>
               </w:rPr>
-              <w:t xml:space="preserve">279 (1.5%)</w:t>
+              <w:t xml:space="preserve">54 (1.4%)</w:t>
             </w:r>
           </w:p>
         </w:tc>
@@ -7241,7 +7241,7 @@
                 <w:szCs w:val="16"/>
                 <w:color w:val="000000"/>
               </w:rPr>
-              <w:t xml:space="preserve">152 (2.0%)</w:t>
+              <w:t xml:space="preserve">29 (2.0%)</w:t>
             </w:r>
           </w:p>
         </w:tc>
@@ -7355,7 +7355,7 @@
                 <w:szCs w:val="16"/>
                 <w:color w:val="000000"/>
               </w:rPr>
-              <w:t xml:space="preserve">91 (0.5%)</w:t>
+              <w:t xml:space="preserve">13 (0.3%)</w:t>
             </w:r>
           </w:p>
         </w:tc>
@@ -7409,7 +7409,7 @@
                 <w:szCs w:val="16"/>
                 <w:color w:val="000000"/>
               </w:rPr>
-              <w:t xml:space="preserve">98 (1.3%)</w:t>
+              <w:t xml:space="preserve">23 (1.6%)</w:t>
             </w:r>
           </w:p>
         </w:tc>
@@ -7523,7 +7523,7 @@
                 <w:szCs w:val="16"/>
                 <w:color w:val="000000"/>
               </w:rPr>
-              <w:t xml:space="preserve">33 (0.2%)</w:t>
+              <w:t xml:space="preserve">8 (0.2%)</w:t>
             </w:r>
           </w:p>
         </w:tc>
@@ -7577,7 +7577,7 @@
                 <w:szCs w:val="16"/>
                 <w:color w:val="000000"/>
               </w:rPr>
-              <w:t xml:space="preserve">6 (&lt;0.1%)</w:t>
+              <w:t xml:space="preserve">2 (0.1%)</w:t>
             </w:r>
           </w:p>
         </w:tc>
@@ -7691,7 +7691,7 @@
                 <w:szCs w:val="16"/>
                 <w:color w:val="000000"/>
               </w:rPr>
-              <w:t xml:space="preserve">1,541 (8.4%)</w:t>
+              <w:t xml:space="preserve">305 (8.2%)</w:t>
             </w:r>
           </w:p>
         </w:tc>
@@ -7745,7 +7745,7 @@
                 <w:szCs w:val="16"/>
                 <w:color w:val="000000"/>
               </w:rPr>
-              <w:t xml:space="preserve">1,297 (17%)</w:t>
+              <w:t xml:space="preserve">243 (17%)</w:t>
             </w:r>
           </w:p>
         </w:tc>
@@ -8027,7 +8027,7 @@
                 <w:szCs w:val="16"/>
                 <w:color w:val="000000"/>
               </w:rPr>
-              <w:t xml:space="preserve">9,882 (54%)</w:t>
+              <w:t xml:space="preserve">1,987 (53%)</w:t>
             </w:r>
           </w:p>
         </w:tc>
@@ -8081,7 +8081,7 @@
                 <w:szCs w:val="16"/>
                 <w:color w:val="000000"/>
               </w:rPr>
-              <w:t xml:space="preserve">2,251 (30%)</w:t>
+              <w:t xml:space="preserve">444 (31%)</w:t>
             </w:r>
           </w:p>
         </w:tc>
@@ -8195,7 +8195,7 @@
                 <w:szCs w:val="16"/>
                 <w:color w:val="000000"/>
               </w:rPr>
-              <w:t xml:space="preserve">3,358 (18%)</w:t>
+              <w:t xml:space="preserve">703 (19%)</w:t>
             </w:r>
           </w:p>
         </w:tc>
@@ -8249,7 +8249,7 @@
                 <w:szCs w:val="16"/>
                 <w:color w:val="000000"/>
               </w:rPr>
-              <w:t xml:space="preserve">3,180 (43%)</w:t>
+              <w:t xml:space="preserve">597 (41%)</w:t>
             </w:r>
           </w:p>
         </w:tc>
@@ -8363,7 +8363,7 @@
                 <w:szCs w:val="16"/>
                 <w:color w:val="000000"/>
               </w:rPr>
-              <w:t xml:space="preserve">1,241 (6.7%)</w:t>
+              <w:t xml:space="preserve">264 (7.1%)</w:t>
             </w:r>
           </w:p>
         </w:tc>
@@ -8417,7 +8417,7 @@
                 <w:szCs w:val="16"/>
                 <w:color w:val="000000"/>
               </w:rPr>
-              <w:t xml:space="preserve">685 (9.2%)</w:t>
+              <w:t xml:space="preserve">142 (9.8%)</w:t>
             </w:r>
           </w:p>
         </w:tc>
@@ -8531,7 +8531,7 @@
                 <w:szCs w:val="16"/>
                 <w:color w:val="000000"/>
               </w:rPr>
-              <w:t xml:space="preserve">3,911 (21%)</w:t>
+              <w:t xml:space="preserve">776 (21%)</w:t>
             </w:r>
           </w:p>
         </w:tc>
@@ -8585,7 +8585,7 @@
                 <w:szCs w:val="16"/>
                 <w:color w:val="000000"/>
               </w:rPr>
-              <w:t xml:space="preserve">1,344 (18%)</w:t>
+              <w:t xml:space="preserve">262 (18%)</w:t>
             </w:r>
           </w:p>
         </w:tc>
@@ -8699,7 +8699,7 @@
                 <w:szCs w:val="16"/>
                 <w:color w:val="000000"/>
               </w:rPr>
-              <w:t xml:space="preserve">3,273 (18%)</w:t>
+              <w:t xml:space="preserve">648 (17%)</w:t>
             </w:r>
           </w:p>
         </w:tc>
@@ -8753,7 +8753,7 @@
                 <w:szCs w:val="16"/>
                 <w:color w:val="000000"/>
               </w:rPr>
-              <w:t xml:space="preserve">1,229 (16%)</w:t>
+              <w:t xml:space="preserve">231 (16%)</w:t>
             </w:r>
           </w:p>
         </w:tc>
@@ -8867,7 +8867,7 @@
                 <w:szCs w:val="16"/>
                 <w:color w:val="000000"/>
               </w:rPr>
-              <w:t xml:space="preserve">2,520 (14%)</w:t>
+              <w:t xml:space="preserve">513 (14%)</w:t>
             </w:r>
           </w:p>
         </w:tc>
@@ -8921,7 +8921,7 @@
                 <w:szCs w:val="16"/>
                 <w:color w:val="000000"/>
               </w:rPr>
-              <w:t xml:space="preserve">1,005 (13%)</w:t>
+              <w:t xml:space="preserve">171 (12%)</w:t>
             </w:r>
           </w:p>
         </w:tc>
@@ -9035,7 +9035,7 @@
                 <w:szCs w:val="16"/>
                 <w:color w:val="000000"/>
               </w:rPr>
-              <w:t xml:space="preserve">3,596 (20%)</w:t>
+              <w:t xml:space="preserve">731 (20%)</w:t>
             </w:r>
           </w:p>
         </w:tc>
@@ -9089,7 +9089,7 @@
                 <w:szCs w:val="16"/>
                 <w:color w:val="000000"/>
               </w:rPr>
-              <w:t xml:space="preserve">1,493 (20%)</w:t>
+              <w:t xml:space="preserve">282 (20%)</w:t>
             </w:r>
           </w:p>
         </w:tc>
@@ -9203,7 +9203,7 @@
                 <w:szCs w:val="16"/>
                 <w:color w:val="000000"/>
               </w:rPr>
-              <w:t xml:space="preserve">3,495 (19%)</w:t>
+              <w:t xml:space="preserve">741 (20%)</w:t>
             </w:r>
           </w:p>
         </w:tc>
@@ -9257,7 +9257,7 @@
                 <w:szCs w:val="16"/>
                 <w:color w:val="000000"/>
               </w:rPr>
-              <w:t xml:space="preserve">1,573 (21%)</w:t>
+              <w:t xml:space="preserve">303 (21%)</w:t>
             </w:r>
           </w:p>
         </w:tc>
@@ -9371,7 +9371,7 @@
                 <w:szCs w:val="16"/>
                 <w:color w:val="000000"/>
               </w:rPr>
-              <w:t xml:space="preserve">757 (4.1%)</w:t>
+              <w:t xml:space="preserve">175 (4.7%)</w:t>
             </w:r>
           </w:p>
         </w:tc>
@@ -9425,7 +9425,7 @@
                 <w:szCs w:val="16"/>
                 <w:color w:val="000000"/>
               </w:rPr>
-              <w:t xml:space="preserve">270 (3.6%)</w:t>
+              <w:t xml:space="preserve">58 (4.0%)</w:t>
             </w:r>
           </w:p>
         </w:tc>
@@ -9539,7 +9539,7 @@
                 <w:szCs w:val="16"/>
                 <w:color w:val="000000"/>
               </w:rPr>
-              <w:t xml:space="preserve">1,405 (7.6%)</w:t>
+              <w:t xml:space="preserve">295 (7.9%)</w:t>
             </w:r>
           </w:p>
         </w:tc>
@@ -9593,7 +9593,7 @@
                 <w:szCs w:val="16"/>
                 <w:color w:val="000000"/>
               </w:rPr>
-              <w:t xml:space="preserve">723 (9.7%)</w:t>
+              <w:t xml:space="preserve">139 (9.6%)</w:t>
             </w:r>
           </w:p>
         </w:tc>
@@ -9707,7 +9707,7 @@
                 <w:szCs w:val="16"/>
                 <w:color w:val="000000"/>
               </w:rPr>
-              <w:t xml:space="preserve">3,119 (17%)</w:t>
+              <w:t xml:space="preserve">628 (17%)</w:t>
             </w:r>
           </w:p>
         </w:tc>
@@ -9761,7 +9761,7 @@
                 <w:szCs w:val="16"/>
                 <w:color w:val="000000"/>
               </w:rPr>
-              <w:t xml:space="preserve">1,543 (21%)</w:t>
+              <w:t xml:space="preserve">276 (19%)</w:t>
             </w:r>
           </w:p>
         </w:tc>
@@ -9875,7 +9875,7 @@
                 <w:szCs w:val="16"/>
                 <w:color w:val="000000"/>
               </w:rPr>
-              <w:t xml:space="preserve">5,137 (28%)</w:t>
+              <w:t xml:space="preserve">1,034 (28%)</w:t>
             </w:r>
           </w:p>
         </w:tc>
@@ -9929,7 +9929,7 @@
                 <w:szCs w:val="16"/>
                 <w:color w:val="000000"/>
               </w:rPr>
-              <w:t xml:space="preserve">2,477 (33%)</w:t>
+              <w:t xml:space="preserve">479 (33%)</w:t>
             </w:r>
           </w:p>
         </w:tc>
@@ -10211,7 +10211,7 @@
                 <w:szCs w:val="16"/>
                 <w:color w:val="000000"/>
               </w:rPr>
-              <w:t xml:space="preserve">6,183 (34%)</w:t>
+              <w:t xml:space="preserve">1,247 (33%)</w:t>
             </w:r>
           </w:p>
         </w:tc>
@@ -10265,7 +10265,7 @@
                 <w:szCs w:val="16"/>
                 <w:color w:val="000000"/>
               </w:rPr>
-              <w:t xml:space="preserve">2,323 (31%)</w:t>
+              <w:t xml:space="preserve">463 (32%)</w:t>
             </w:r>
           </w:p>
         </w:tc>
@@ -10379,7 +10379,7 @@
                 <w:szCs w:val="16"/>
                 <w:color w:val="000000"/>
               </w:rPr>
-              <w:t xml:space="preserve">12,209 (66%)</w:t>
+              <w:t xml:space="preserve">2,483 (67%)</w:t>
             </w:r>
           </w:p>
         </w:tc>
@@ -10433,7 +10433,7 @@
                 <w:szCs w:val="16"/>
                 <w:color w:val="000000"/>
               </w:rPr>
-              <w:t xml:space="preserve">5,137 (69%)</w:t>
+              <w:t xml:space="preserve">982 (68%)</w:t>
             </w:r>
           </w:p>
         </w:tc>

</xml_diff>